<commit_message>
Updates to CfS, JoR and costs
</commit_message>
<xml_diff>
--- a/steering/NERC-IoF-Proposal/GCISM-IoF-CaseForSupport.docx
+++ b/steering/NERC-IoF-Proposal/GCISM-IoF-CaseForSupport.docx
@@ -13,9 +13,6 @@
     <w:p>
       <w:pPr>
         <w:pStyle w:val="Heading2"/>
-        <w:numPr>
-          <w:numberingChange w:id="0" w:author="Nick Hulton" w:date="2011-09-06T13:24:00Z" w:original=""/>
-        </w:numPr>
       </w:pPr>
       <w:r>
         <w:t>Developing a next generation ice sheet modelling framework through international collaboration and community building</w:t>
@@ -132,7 +129,15 @@
         <w:t xml:space="preserve"> and Europe</w:t>
       </w:r>
       <w:r>
-        <w:t xml:space="preserve"> in a network of global significance. The team assembled for this project is of international standing, and brings an unrivalled set of skills and insight to this difficult and important problem. The aims are of high importance for international climate science capability.</w:t>
+        <w:t xml:space="preserve"> in a network of global significance. The team assembled for this project is of international standing, and brings an unrivalled set of skills and insight to this difficult and important problem. The aims are of high importance for international climate science </w:t>
+      </w:r>
+      <w:proofErr w:type="gramStart"/>
+      <w:r>
+        <w:t>capability</w:t>
+      </w:r>
+      <w:proofErr w:type="gramEnd"/>
+      <w:r>
+        <w:t>.</w:t>
       </w:r>
     </w:p>
     <w:p>
@@ -141,7 +146,6 @@
         <w:numPr>
           <w:ilvl w:val="0"/>
           <w:numId w:val="4"/>
-          <w:numberingChange w:id="1" w:author="Nick Hulton" w:date="2011-09-06T13:24:00Z" w:original="%1:1:0:."/>
         </w:numPr>
       </w:pPr>
       <w:r>
@@ -160,7 +164,11 @@
         <w:footnoteReference w:id="1"/>
       </w:r>
       <w:r>
-        <w:t xml:space="preserve"> has historically been problematic for a number of scientific and technical reasons. In addition, ice sheet modelling is a rapidly-evolving field, and so the software architecture of ISMs themselves needs to be able to accommodate the addition of new or alternative model components if they are to remain scientifically-relevant. This goal of this proposal is to deliver a long-lasting software framework for ice sheet modelling and ISM-GCM coupling, through a vigorous international collaboration, informed by subs</w:t>
+        <w:t xml:space="preserve"> has historically been problematic for a number of scientific and technical reasons. In addition, ice sheet modelling is a rapidly-evolving field, and so the software architecture </w:t>
+      </w:r>
+      <w:r>
+        <w:lastRenderedPageBreak/>
+        <w:t>of ISMs themselves needs to be able to accommodate the addition of new or alternative model components if they are to remain scientifically-relevant. This goal of this proposal is to deliver a long-lasting software framework for ice sheet modelling and ISM-GCM coupling, through a vigorous international collaboration, informed by subs</w:t>
       </w:r>
       <w:r>
         <w:t xml:space="preserve">tantive community participation. </w:t>
@@ -172,7 +180,6 @@
         <w:numPr>
           <w:ilvl w:val="0"/>
           <w:numId w:val="4"/>
-          <w:numberingChange w:id="2" w:author="Nick Hulton" w:date="2011-09-06T13:24:00Z" w:original="%1:2:0:."/>
         </w:numPr>
         <w:rPr>
           <w:rStyle w:val="Heading1Char"/>
@@ -194,23 +201,22 @@
       </w:r>
     </w:p>
     <w:p>
-      <w:commentRangeStart w:id="3"/>
       <w:r>
         <w:t xml:space="preserve">Spatial scales also differ, with the narrow ablation region around the edge of an ice sheet typically being small compared to a GCM grid box. </w:t>
       </w:r>
       <w:r>
-        <w:t xml:space="preserve">Because ISMs are typically regional models, and may be formulated on Cartesian grids with an associated map projection, interpolation may be necessary between the ISM and GCM grids; in these circumstances, achieving mass and energy conservation requires care. There are also decisions to be made about where quantities such as mass-balance are calculated, and how the ISM should interact with the land surface model in the GCM. </w:t>
+        <w:t xml:space="preserve">Because ISMs are typically regional models, and may be formulated on Cartesian grids with an associated map projection, interpolation may be necessary between the ISM and GCM grids; in these circumstances, achieving mass and energy conservation requires care. There are also decisions to be made about where quantities such as mass-balance </w:t>
+      </w:r>
+      <w:proofErr w:type="gramStart"/>
+      <w:r>
+        <w:t>are</w:t>
+      </w:r>
+      <w:proofErr w:type="gramEnd"/>
+      <w:r>
+        <w:t xml:space="preserve"> calculated, and how the ISM should interact with the land surface model in the GCM. </w:t>
       </w:r>
       <w:r>
         <w:t xml:space="preserve">Pollard (2010) discusses in detail the various techniques previous workers have used to address these issues, including various types of temporally asynchronous coupling and statistical climate downscaling. </w:t>
-      </w:r>
-      <w:commentRangeEnd w:id="3"/>
-      <w:r>
-        <w:rPr>
-          <w:rStyle w:val="CommentReference"/>
-          <w:rFonts w:cs="Arial"/>
-        </w:rPr>
-        <w:commentReference w:id="3"/>
       </w:r>
     </w:p>
     <w:p>
@@ -227,7 +233,6 @@
         <w:numPr>
           <w:ilvl w:val="0"/>
           <w:numId w:val="4"/>
-          <w:numberingChange w:id="4" w:author="Nick Hulton" w:date="2011-09-06T13:24:00Z" w:original="%1:3:0:."/>
         </w:numPr>
       </w:pPr>
       <w:r>
@@ -323,22 +328,12 @@
         </w:rPr>
         <w:t xml:space="preserve"> allow a component module – or a whole ISM – to be swapped with another if the second module conform</w:t>
       </w:r>
-      <w:ins w:id="5" w:author="Nick Hulton" w:date="2011-09-06T13:26:00Z">
-        <w:r>
-          <w:rPr>
-            <w:lang w:eastAsia="en-US"/>
-          </w:rPr>
-          <w:t>ed</w:t>
-        </w:r>
-      </w:ins>
-      <w:del w:id="6" w:author="Nick Hulton" w:date="2011-09-06T13:26:00Z">
-        <w:r>
-          <w:rPr>
-            <w:lang w:eastAsia="en-US"/>
-          </w:rPr>
-          <w:delText>s</w:delText>
-        </w:r>
-      </w:del>
+      <w:r>
+        <w:rPr>
+          <w:lang w:eastAsia="en-US"/>
+        </w:rPr>
+        <w:t>ed</w:t>
+      </w:r>
       <w:r>
         <w:rPr>
           <w:lang w:eastAsia="en-US"/>
@@ -397,29 +392,7 @@
         <w:rPr>
           <w:lang w:eastAsia="en-US"/>
         </w:rPr>
-        <w:t xml:space="preserve">lf and ice sheet </w:t>
-      </w:r>
-      <w:del w:id="7" w:author="Nick Hulton" w:date="2011-09-06T13:27:00Z">
-        <w:r>
-          <w:rPr>
-            <w:lang w:eastAsia="en-US"/>
-          </w:rPr>
-          <w:delText>can be</w:delText>
-        </w:r>
-      </w:del>
-      <w:ins w:id="8" w:author="Nick Hulton" w:date="2011-09-06T13:27:00Z">
-        <w:r>
-          <w:rPr>
-            <w:lang w:eastAsia="en-US"/>
-          </w:rPr>
-          <w:t>are</w:t>
-        </w:r>
-      </w:ins>
-      <w:r>
-        <w:rPr>
-          <w:lang w:eastAsia="en-US"/>
-        </w:rPr>
-        <w:t xml:space="preserve"> coupled;</w:t>
+        <w:t>lf and ice sheet are coupled;</w:t>
       </w:r>
       <w:r>
         <w:rPr>
@@ -443,21 +416,7 @@
         <w:rPr>
           <w:lang w:eastAsia="en-US"/>
         </w:rPr>
-        <w:t xml:space="preserve">s, most notably to </w:t>
-      </w:r>
-      <w:ins w:id="9" w:author="Nick Hulton" w:date="2011-09-06T13:26:00Z">
-        <w:r>
-          <w:rPr>
-            <w:lang w:eastAsia="en-US"/>
-          </w:rPr>
-          <w:t xml:space="preserve">the </w:t>
-        </w:r>
-      </w:ins>
-      <w:r>
-        <w:rPr>
-          <w:lang w:eastAsia="en-US"/>
-        </w:rPr>
-        <w:t xml:space="preserve">atmosphere. </w:t>
+        <w:t xml:space="preserve">s, most notably to the atmosphere. </w:t>
       </w:r>
     </w:p>
     <w:p>
@@ -537,7 +496,28 @@
         <w:rPr>
           <w:lang w:eastAsia="en-US"/>
         </w:rPr>
-        <w:t>The provision of a standardised API brings obvious benefits of flexibility and reusability, as well as opening up ways of performing more thorough model intercomparison and sensitivity studies. To bring this about, it will be necessary to engage deeply with all thos</w:t>
+        <w:t xml:space="preserve">The provision of a standardised API brings obvious benefits of flexibility and reusability, as well as opening up ways of performing more thorough model </w:t>
+      </w:r>
+      <w:proofErr w:type="spellStart"/>
+      <w:r>
+        <w:rPr>
+          <w:lang w:eastAsia="en-US"/>
+        </w:rPr>
+        <w:t>intercomparison</w:t>
+      </w:r>
+      <w:proofErr w:type="spellEnd"/>
+      <w:r>
+        <w:rPr>
+          <w:lang w:eastAsia="en-US"/>
+        </w:rPr>
+        <w:t xml:space="preserve"> and sensitivity studies. To </w:t>
+      </w:r>
+      <w:r>
+        <w:rPr>
+          <w:lang w:eastAsia="en-US"/>
+        </w:rPr>
+        <w:lastRenderedPageBreak/>
+        <w:t>bring this about, it will be necessary to engage deeply with all thos</w:t>
       </w:r>
       <w:r>
         <w:rPr>
@@ -570,7 +550,6 @@
         <w:numPr>
           <w:ilvl w:val="0"/>
           <w:numId w:val="4"/>
-          <w:numberingChange w:id="10" w:author="Nick Hulton" w:date="2011-09-06T13:24:00Z" w:original="%1:4:0:."/>
         </w:numPr>
       </w:pPr>
       <w:r>
@@ -606,16 +585,50 @@
         <w:t>,</w:t>
       </w:r>
       <w:r>
-        <w:t xml:space="preserve"> initially funded as part of GENIE (Payne, Rutt: NERC eScience ref. NER/T/S/2002/00221), and later though the National Centre for Earth Observation (NCEO), with significant unfunded contributions from Hagdorn</w:t>
-      </w:r>
-      <w:r>
-        <w:t xml:space="preserve"> and Hulton</w:t>
-      </w:r>
+        <w:t xml:space="preserve"> initially funded as part of GENIE (Payne, </w:t>
+      </w:r>
+      <w:proofErr w:type="spellStart"/>
+      <w:r>
+        <w:t>Rutt</w:t>
+      </w:r>
+      <w:proofErr w:type="spellEnd"/>
+      <w:r>
+        <w:t xml:space="preserve">: NERC </w:t>
+      </w:r>
+      <w:proofErr w:type="spellStart"/>
+      <w:r>
+        <w:t>eScience</w:t>
+      </w:r>
+      <w:proofErr w:type="spellEnd"/>
+      <w:r>
+        <w:t xml:space="preserve"> ref. NER/T/S/2002/00221), and later though the National Centre for Earth Observation (NCEO), with significant unfunded contributions from </w:t>
+      </w:r>
+      <w:proofErr w:type="spellStart"/>
+      <w:r>
+        <w:t>Hagdorn</w:t>
+      </w:r>
+      <w:proofErr w:type="spellEnd"/>
+      <w:r>
+        <w:t xml:space="preserve"> and </w:t>
+      </w:r>
+      <w:proofErr w:type="spellStart"/>
+      <w:r>
+        <w:t>Hulton</w:t>
+      </w:r>
+      <w:proofErr w:type="spellEnd"/>
       <w:r>
         <w:t>.</w:t>
       </w:r>
       <w:r>
-        <w:t xml:space="preserve"> Rutt </w:t>
+        <w:t xml:space="preserve"> </w:t>
+      </w:r>
+      <w:proofErr w:type="spellStart"/>
+      <w:r>
+        <w:t>Rutt</w:t>
+      </w:r>
+      <w:proofErr w:type="spellEnd"/>
+      <w:r>
+        <w:t xml:space="preserve"> </w:t>
       </w:r>
       <w:r>
         <w:rPr>
@@ -678,13 +691,53 @@
         <w:t>Shallow Ice Approximation</w:t>
       </w:r>
       <w:r>
-        <w:t xml:space="preserve"> (Hutter, 1983), solved using the Finite Difference method. Thermomechanical coupling and a simple treatment of basal melt/sliding were also included in the model described in Rutt et al. (2009). However,</w:t>
+        <w:t xml:space="preserve"> (</w:t>
+      </w:r>
+      <w:proofErr w:type="spellStart"/>
+      <w:r>
+        <w:t>Hutter</w:t>
+      </w:r>
+      <w:proofErr w:type="spellEnd"/>
+      <w:r>
+        <w:t xml:space="preserve">, 1983), solved using the Finite Difference method. </w:t>
+      </w:r>
+      <w:proofErr w:type="spellStart"/>
+      <w:r>
+        <w:t>Thermomechanical</w:t>
+      </w:r>
+      <w:proofErr w:type="spellEnd"/>
+      <w:r>
+        <w:t xml:space="preserve"> coupling and a simple treatment of basal melt/sliding were also included in the model described in </w:t>
+      </w:r>
+      <w:proofErr w:type="spellStart"/>
+      <w:r>
+        <w:t>Rutt</w:t>
+      </w:r>
+      <w:proofErr w:type="spellEnd"/>
+      <w:r>
+        <w:t xml:space="preserve"> et al. (2009). However,</w:t>
       </w:r>
       <w:r>
         <w:t xml:space="preserve"> Glimmer-CISM has recently gained a higher-order stress balance module developed by Price and Payne</w:t>
       </w:r>
       <w:r>
-        <w:t>, using the approach of Blatter (1995) and Pattyn (2003)</w:t>
+        <w:t xml:space="preserve">, using the approach of </w:t>
+      </w:r>
+      <w:proofErr w:type="spellStart"/>
+      <w:r>
+        <w:t>Blatter</w:t>
+      </w:r>
+      <w:proofErr w:type="spellEnd"/>
+      <w:r>
+        <w:t xml:space="preserve"> (1995) and </w:t>
+      </w:r>
+      <w:proofErr w:type="spellStart"/>
+      <w:r>
+        <w:t>Pattyn</w:t>
+      </w:r>
+      <w:proofErr w:type="spellEnd"/>
+      <w:r>
+        <w:t xml:space="preserve"> (2003)</w:t>
       </w:r>
       <w:r>
         <w:t xml:space="preserve">, as well as other enhancements. </w:t>
@@ -703,7 +756,21 @@
         <w:rPr>
           <w:lang w:eastAsia="en-US"/>
         </w:rPr>
-        <w:t xml:space="preserve"> can be embedded within other codes relatively easily. For example, the code can be coupled to a variety of climate drivers and landscape evolution models. It also allows multiple regional ice sheet instances within the same overall model. Model configuration can be controlled flexibly using standardised configuration files, including determining which numerical methods, ice physics and bed parameterisations are selected. Glimmer-CISM uses NetCDF for file IO, and there is significant freedom in the variables and frequency of output. An ISM-GCM coupling module is provided with Glimmer-CISM, but it has limited functionality.</w:t>
+        <w:t xml:space="preserve"> can be embedded within other codes relatively easily. For example, the code can be coupled to a variety of climate drivers and landscape evolution models. It also allows multiple regional ice sheet instances within the same overall model. Model configuration can be controlled flexibly using standardised configuration files, including determining which numerical methods, ice physics and bed parameterisations are selected. Glimmer-CISM uses </w:t>
+      </w:r>
+      <w:proofErr w:type="spellStart"/>
+      <w:r>
+        <w:rPr>
+          <w:lang w:eastAsia="en-US"/>
+        </w:rPr>
+        <w:t>NetCDF</w:t>
+      </w:r>
+      <w:proofErr w:type="spellEnd"/>
+      <w:r>
+        <w:rPr>
+          <w:lang w:eastAsia="en-US"/>
+        </w:rPr>
+        <w:t xml:space="preserve"> for file IO, and there is significant freedom in the variables and frequency of output. An ISM-GCM coupling module is provided with Glimmer-CISM, but it has limited functionality.</w:t>
       </w:r>
     </w:p>
     <w:p>
@@ -714,7 +781,23 @@
         <w:t xml:space="preserve">of Glimmer-CISM </w:t>
       </w:r>
       <w:r>
-        <w:t xml:space="preserve">is conducted on a public-access website, and is coordinated by a steering committee comprising Rutt (chair), Hagdorn, Johnson, Lipscomb, Payne and Price. </w:t>
+        <w:t xml:space="preserve">is conducted on a public-access website, and is coordinated by a steering committee comprising </w:t>
+      </w:r>
+      <w:proofErr w:type="spellStart"/>
+      <w:r>
+        <w:t>Rutt</w:t>
+      </w:r>
+      <w:proofErr w:type="spellEnd"/>
+      <w:r>
+        <w:t xml:space="preserve"> (chair), </w:t>
+      </w:r>
+      <w:proofErr w:type="spellStart"/>
+      <w:r>
+        <w:t>Hagdorn</w:t>
+      </w:r>
+      <w:proofErr w:type="spellEnd"/>
+      <w:r>
+        <w:t xml:space="preserve">, Johnson, Lipscomb, Payne and Price. </w:t>
       </w:r>
       <w:r>
         <w:t>However</w:t>
@@ -757,7 +840,15 @@
         <w:footnoteReference w:id="4"/>
       </w:r>
       <w:r>
-        <w:t xml:space="preserve">, a multiphysics finite element code developed by the CSC, Espoo, Finland. </w:t>
+        <w:t xml:space="preserve">, a </w:t>
+      </w:r>
+      <w:proofErr w:type="spellStart"/>
+      <w:r>
+        <w:t>multiphysics</w:t>
+      </w:r>
+      <w:proofErr w:type="spellEnd"/>
+      <w:r>
+        <w:t xml:space="preserve"> finite element code developed by the CSC, Espoo, Finland. </w:t>
       </w:r>
       <w:r>
         <w:t>There is a substantial potential European user group</w:t>
@@ -774,17 +865,17 @@
       <w:r>
         <w:t xml:space="preserve"> because of concerns over Glimmer-CISM’s coupling environment.  This project aims to ensure that ongoing developments by the international partnership working on the code can continue to address UK climate science </w:t>
       </w:r>
-      <w:commentRangeStart w:id="11"/>
+      <w:commentRangeStart w:id="0"/>
       <w:r>
         <w:t>needs</w:t>
       </w:r>
-      <w:commentRangeEnd w:id="11"/>
+      <w:commentRangeEnd w:id="0"/>
       <w:r>
         <w:rPr>
           <w:rStyle w:val="CommentReference"/>
           <w:rFonts w:cs="Arial"/>
         </w:rPr>
-        <w:commentReference w:id="11"/>
+        <w:commentReference w:id="0"/>
       </w:r>
       <w:r>
         <w:t>.</w:t>
@@ -796,7 +887,6 @@
         <w:numPr>
           <w:ilvl w:val="0"/>
           <w:numId w:val="4"/>
-          <w:numberingChange w:id="12" w:author="Nick Hulton" w:date="2011-09-06T13:24:00Z" w:original="%1:5:0:."/>
         </w:numPr>
       </w:pPr>
       <w:r>
@@ -814,7 +904,6 @@
         <w:numPr>
           <w:ilvl w:val="0"/>
           <w:numId w:val="12"/>
-          <w:numberingChange w:id="13" w:author="Nick Hulton" w:date="2011-09-06T13:24:00Z" w:original="%1:1:0:."/>
         </w:numPr>
         <w:rPr>
           <w:b/>
@@ -830,6 +919,7 @@
           <w:i/>
           <w:iCs/>
         </w:rPr>
+        <w:lastRenderedPageBreak/>
         <w:t>Development of a generic technical and scientific framework for ISM-GCM coupling, which will define a standard for ISMs and GCMs to use in the future.</w:t>
       </w:r>
     </w:p>
@@ -839,7 +929,6 @@
         <w:numPr>
           <w:ilvl w:val="0"/>
           <w:numId w:val="12"/>
-          <w:numberingChange w:id="14" w:author="Nick Hulton" w:date="2011-09-06T13:24:00Z" w:original="%1:1:0:."/>
         </w:numPr>
         <w:rPr>
           <w:b/>
@@ -879,7 +968,6 @@
         <w:numPr>
           <w:ilvl w:val="3"/>
           <w:numId w:val="4"/>
-          <w:numberingChange w:id="15" w:author="Nick Hulton" w:date="2011-09-06T13:24:00Z" w:original="%4:1:0:."/>
         </w:numPr>
         <w:ind w:left="360"/>
         <w:rPr>
@@ -906,7 +994,6 @@
         <w:numPr>
           <w:ilvl w:val="3"/>
           <w:numId w:val="4"/>
-          <w:numberingChange w:id="16" w:author="Nick Hulton" w:date="2011-09-06T13:24:00Z" w:original="%4:1:0:."/>
         </w:numPr>
         <w:ind w:left="360"/>
         <w:rPr>
@@ -933,7 +1020,6 @@
         <w:numPr>
           <w:ilvl w:val="3"/>
           <w:numId w:val="4"/>
-          <w:numberingChange w:id="17" w:author="Nick Hulton" w:date="2011-09-06T13:24:00Z" w:original="%4:1:0:."/>
         </w:numPr>
         <w:ind w:left="360"/>
         <w:rPr>
@@ -960,7 +1046,6 @@
         <w:numPr>
           <w:ilvl w:val="3"/>
           <w:numId w:val="4"/>
-          <w:numberingChange w:id="18" w:author="Nick Hulton" w:date="2011-09-06T13:24:00Z" w:original="%4:1:0:."/>
         </w:numPr>
         <w:ind w:left="360"/>
         <w:rPr>
@@ -987,7 +1072,6 @@
         <w:numPr>
           <w:ilvl w:val="3"/>
           <w:numId w:val="4"/>
-          <w:numberingChange w:id="19" w:author="Nick Hulton" w:date="2011-09-06T13:24:00Z" w:original="%4:1:0:."/>
         </w:numPr>
         <w:ind w:left="360"/>
         <w:rPr>
@@ -1014,7 +1098,6 @@
         <w:numPr>
           <w:ilvl w:val="3"/>
           <w:numId w:val="4"/>
-          <w:numberingChange w:id="20" w:author="Nick Hulton" w:date="2011-09-06T13:24:00Z" w:original="%4:1:0:."/>
         </w:numPr>
         <w:ind w:left="360"/>
         <w:rPr>
@@ -1041,7 +1124,6 @@
         <w:numPr>
           <w:ilvl w:val="3"/>
           <w:numId w:val="4"/>
-          <w:numberingChange w:id="21" w:author="Nick Hulton" w:date="2011-09-06T13:24:00Z" w:original="%4:1:0:."/>
         </w:numPr>
         <w:ind w:left="360"/>
         <w:rPr>
@@ -1082,7 +1164,6 @@
         <w:numPr>
           <w:ilvl w:val="0"/>
           <w:numId w:val="4"/>
-          <w:numberingChange w:id="22" w:author="Nick Hulton" w:date="2011-09-06T13:24:00Z" w:original="%1:6:0:."/>
         </w:numPr>
       </w:pPr>
       <w:r>
@@ -1104,6 +1185,7 @@
           <w:lang w:eastAsia="en-US"/>
         </w:rPr>
       </w:pPr>
+      <w:proofErr w:type="gramStart"/>
       <w:r>
         <w:rPr>
           <w:b/>
@@ -1113,6 +1195,7 @@
         </w:rPr>
         <w:t>Major developers.</w:t>
       </w:r>
+      <w:proofErr w:type="gramEnd"/>
       <w:r>
         <w:t xml:space="preserve"> These are g</w:t>
       </w:r>
@@ -1251,6 +1334,7 @@
           <w:iCs/>
         </w:rPr>
       </w:pPr>
+      <w:proofErr w:type="gramStart"/>
       <w:r>
         <w:rPr>
           <w:b/>
@@ -1292,7 +1376,15 @@
           <w:i/>
           <w:iCs/>
         </w:rPr>
-        <w:t xml:space="preserve">. </w:t>
+        <w:t>.</w:t>
+      </w:r>
+      <w:proofErr w:type="gramEnd"/>
+      <w:r>
+        <w:rPr>
+          <w:i/>
+          <w:iCs/>
+        </w:rPr>
+        <w:t xml:space="preserve"> </w:t>
       </w:r>
       <w:r>
         <w:t>This</w:t>
@@ -1306,17 +1398,17 @@
       <w:r>
         <w:t xml:space="preserve">a </w:t>
       </w:r>
-      <w:commentRangeStart w:id="23"/>
+      <w:commentRangeStart w:id="1"/>
       <w:r>
         <w:t>group</w:t>
       </w:r>
-      <w:commentRangeEnd w:id="23"/>
+      <w:commentRangeEnd w:id="1"/>
       <w:r>
         <w:rPr>
           <w:rStyle w:val="CommentReference"/>
           <w:rFonts w:cs="Arial"/>
         </w:rPr>
-        <w:commentReference w:id="23"/>
+        <w:commentReference w:id="1"/>
       </w:r>
       <w:r>
         <w:t xml:space="preserve"> (</w:t>
@@ -1370,29 +1462,7 @@
         <w:rPr>
           <w:lang w:eastAsia="en-US"/>
         </w:rPr>
-        <w:t xml:space="preserve">this user community </w:t>
-      </w:r>
-      <w:del w:id="24" w:author="Nick Hulton" w:date="2011-09-06T13:35:00Z">
-        <w:r>
-          <w:rPr>
-            <w:lang w:eastAsia="en-US"/>
-          </w:rPr>
-          <w:delText>is sees</w:delText>
-        </w:r>
-      </w:del>
-      <w:ins w:id="25" w:author="Nick Hulton" w:date="2011-09-06T13:35:00Z">
-        <w:r>
-          <w:rPr>
-            <w:lang w:eastAsia="en-US"/>
-          </w:rPr>
-          <w:t>gains</w:t>
-        </w:r>
-      </w:ins>
-      <w:r>
-        <w:rPr>
-          <w:lang w:eastAsia="en-US"/>
-        </w:rPr>
-        <w:t xml:space="preserve"> genuine benefits from </w:t>
+        <w:t xml:space="preserve">this user community gains genuine benefits from </w:t>
       </w:r>
       <w:r>
         <w:rPr>
@@ -1400,47 +1470,51 @@
         </w:rPr>
         <w:t>the way the code is operated and can be interfaced, and the</w:t>
       </w:r>
-      <w:ins w:id="26" w:author="Nick Hulton" w:date="2011-09-06T13:35:00Z">
-        <w:r>
-          <w:rPr>
-            <w:lang w:eastAsia="en-US"/>
-          </w:rPr>
-          <w:t xml:space="preserve"> support</w:t>
-        </w:r>
-      </w:ins>
-      <w:ins w:id="27" w:author="Nick Hulton" w:date="2011-09-06T13:36:00Z">
-        <w:r>
-          <w:rPr>
-            <w:lang w:eastAsia="en-US"/>
-          </w:rPr>
-          <w:t>ing</w:t>
-        </w:r>
-      </w:ins>
-      <w:r>
-        <w:rPr>
-          <w:lang w:eastAsia="en-US"/>
-        </w:rPr>
-        <w:t xml:space="preserve"> materials provided </w:t>
-      </w:r>
-      <w:del w:id="28" w:author="Nick Hulton" w:date="2011-09-06T13:35:00Z">
-        <w:r>
-          <w:rPr>
-            <w:lang w:eastAsia="en-US"/>
-          </w:rPr>
-          <w:delText>to support</w:delText>
-        </w:r>
-      </w:del>
-      <w:r>
-        <w:rPr>
-          <w:lang w:eastAsia="en-US"/>
-        </w:rPr>
-        <w:t xml:space="preserve">.  </w:t>
-      </w:r>
-      <w:r>
-        <w:rPr>
-          <w:lang w:eastAsia="en-US"/>
-        </w:rPr>
-        <w:t xml:space="preserve">Through the Framework  Development Workshops, </w:t>
+      <w:r>
+        <w:rPr>
+          <w:lang w:eastAsia="en-US"/>
+        </w:rPr>
+        <w:t xml:space="preserve"> supporting</w:t>
+      </w:r>
+      <w:r>
+        <w:rPr>
+          <w:lang w:eastAsia="en-US"/>
+        </w:rPr>
+        <w:t xml:space="preserve"> materials </w:t>
+      </w:r>
+      <w:proofErr w:type="gramStart"/>
+      <w:r>
+        <w:rPr>
+          <w:lang w:eastAsia="en-US"/>
+        </w:rPr>
+        <w:t>provided .</w:t>
+      </w:r>
+      <w:proofErr w:type="gramEnd"/>
+      <w:r>
+        <w:rPr>
+          <w:lang w:eastAsia="en-US"/>
+        </w:rPr>
+        <w:t xml:space="preserve">  </w:t>
+      </w:r>
+      <w:r>
+        <w:rPr>
+          <w:lang w:eastAsia="en-US"/>
+        </w:rPr>
+        <w:t xml:space="preserve">Through the </w:t>
+      </w:r>
+      <w:proofErr w:type="gramStart"/>
+      <w:r>
+        <w:rPr>
+          <w:lang w:eastAsia="en-US"/>
+        </w:rPr>
+        <w:t>Framework  Development</w:t>
+      </w:r>
+      <w:proofErr w:type="gramEnd"/>
+      <w:r>
+        <w:rPr>
+          <w:lang w:eastAsia="en-US"/>
+        </w:rPr>
+        <w:t xml:space="preserve"> Workshops, </w:t>
       </w:r>
       <w:r>
         <w:rPr>
@@ -1515,7 +1589,7 @@
           <w:lang w:eastAsia="en-US"/>
         </w:rPr>
       </w:pPr>
-      <w:commentRangeStart w:id="29"/>
+      <w:commentRangeStart w:id="2"/>
       <w:r>
         <w:rPr>
           <w:b/>
@@ -1526,13 +1600,13 @@
         </w:rPr>
         <w:t xml:space="preserve">Developers </w:t>
       </w:r>
-      <w:commentRangeEnd w:id="29"/>
+      <w:commentRangeEnd w:id="2"/>
       <w:r>
         <w:rPr>
           <w:rStyle w:val="CommentReference"/>
           <w:rFonts w:cs="Arial"/>
         </w:rPr>
-        <w:commentReference w:id="29"/>
+        <w:commentReference w:id="2"/>
       </w:r>
       <w:r>
         <w:rPr>
@@ -1563,11 +1637,19 @@
       <w:r>
         <w:t>(</w:t>
       </w:r>
+      <w:proofErr w:type="gramStart"/>
       <w:r>
         <w:rPr>
           <w:highlight w:val="yellow"/>
         </w:rPr>
-        <w:t>names here</w:t>
+        <w:t>names</w:t>
+      </w:r>
+      <w:proofErr w:type="gramEnd"/>
+      <w:r>
+        <w:rPr>
+          <w:highlight w:val="yellow"/>
+        </w:rPr>
+        <w:t xml:space="preserve"> here</w:t>
       </w:r>
       <w:r>
         <w:t xml:space="preserve">: see Letters of Support) </w:t>
@@ -1600,7 +1682,14 @@
         <w:rPr>
           <w:lang w:eastAsia="en-US"/>
         </w:rPr>
-        <w:t xml:space="preserve"> interface such that, provided any ice sheet code is equipped with such an interface, it can be operated in a similar way.  This could lead to benefits now, since it would mean that different ice sheet models could be swapped in and out of larger </w:t>
+        <w:t xml:space="preserve"> interface such that, provided any ice sheet code is equipped with such an interface, it can be operated in a similar way.  This could lead to benefits now, since it would mean that different ice </w:t>
+      </w:r>
+      <w:r>
+        <w:rPr>
+          <w:lang w:eastAsia="en-US"/>
+        </w:rPr>
+        <w:lastRenderedPageBreak/>
+        <w:t xml:space="preserve">sheet models could be swapped in and out of larger </w:t>
       </w:r>
       <w:r>
         <w:rPr>
@@ -1639,7 +1728,6 @@
         <w:numPr>
           <w:ilvl w:val="0"/>
           <w:numId w:val="4"/>
-          <w:numberingChange w:id="30" w:author="Nick Hulton" w:date="2011-09-06T13:24:00Z" w:original="%1:7:0:."/>
         </w:numPr>
       </w:pPr>
       <w:r>
@@ -1652,6 +1740,7 @@
           <w:lang w:eastAsia="en-US"/>
         </w:rPr>
       </w:pPr>
+      <w:proofErr w:type="gramStart"/>
       <w:r>
         <w:rPr>
           <w:b/>
@@ -1662,6 +1751,7 @@
         </w:rPr>
         <w:t>Framework Development Workshops.</w:t>
       </w:r>
+      <w:proofErr w:type="gramEnd"/>
       <w:r>
         <w:rPr>
           <w:lang w:eastAsia="en-US"/>
@@ -1696,29 +1786,19 @@
         <w:rPr>
           <w:lang w:eastAsia="en-US"/>
         </w:rPr>
-        <w:t xml:space="preserve">These will involve partners in each of the communities outlined above. The first two workshops are intended to be formative, in as much as intend that they should lead to the agreement on (at least) a prototype </w:t>
-      </w:r>
-      <w:del w:id="31" w:author="Nick Hulton" w:date="2011-09-06T13:37:00Z">
-        <w:r>
-          <w:rPr>
-            <w:lang w:eastAsia="en-US"/>
-          </w:rPr>
-          <w:delText xml:space="preserve">interface </w:delText>
-        </w:r>
-      </w:del>
-      <w:ins w:id="32" w:author="Nick Hulton" w:date="2011-09-06T13:37:00Z">
-        <w:r>
-          <w:rPr>
-            <w:lang w:eastAsia="en-US"/>
-          </w:rPr>
-          <w:t xml:space="preserve">API </w:t>
-        </w:r>
-      </w:ins>
-      <w:r>
-        <w:rPr>
-          <w:lang w:eastAsia="en-US"/>
-        </w:rPr>
-        <w:t xml:space="preserve">standard for ice sheet models.  </w:t>
+        <w:t xml:space="preserve">These will involve partners in each of the communities outlined above. </w:t>
+      </w:r>
+      <w:r>
+        <w:rPr>
+          <w:lang w:eastAsia="en-US"/>
+        </w:rPr>
+        <w:t>The workshops will be</w:t>
+      </w:r>
+      <w:r>
+        <w:rPr>
+          <w:lang w:eastAsia="en-US"/>
+        </w:rPr>
+        <w:t xml:space="preserve"> formative, in as much as they should lead to the agreement on (at least) a prototype API standard for ice sheet models.  </w:t>
       </w:r>
     </w:p>
     <w:p>
@@ -1726,7 +1806,6 @@
         <w:numPr>
           <w:ilvl w:val="0"/>
           <w:numId w:val="9"/>
-          <w:numberingChange w:id="33" w:author="Nick Hulton" w:date="2011-09-06T13:24:00Z" w:original="(%1:1:0:)"/>
         </w:numPr>
         <w:rPr>
           <w:lang w:eastAsia="en-US"/>
@@ -1744,7 +1823,6 @@
         <w:numPr>
           <w:ilvl w:val="0"/>
           <w:numId w:val="9"/>
-          <w:numberingChange w:id="34" w:author="Nick Hulton" w:date="2011-09-06T13:24:00Z" w:original="(%1:2:0:)"/>
         </w:numPr>
         <w:rPr>
           <w:lang w:eastAsia="en-US"/>
@@ -1788,74 +1866,12 @@
       </w:r>
     </w:p>
     <w:p>
-      <w:pPr>
-        <w:numPr>
-          <w:ilvl w:val="0"/>
-          <w:numId w:val="9"/>
-          <w:numberingChange w:id="35" w:author="Nick Hulton" w:date="2011-09-06T13:24:00Z" w:original="(%1:3:0:)"/>
-        </w:numPr>
-      </w:pPr>
-      <w:r>
-        <w:t xml:space="preserve">The third workshop aims much more to be informative to a wider community and will </w:t>
-      </w:r>
-      <w:r>
-        <w:t>therefore</w:t>
-      </w:r>
-      <w:r>
-        <w:t xml:space="preserve"> be scheduled towards </w:t>
-      </w:r>
-      <w:r>
-        <w:t xml:space="preserve">the end of the project period. </w:t>
-      </w:r>
-      <w:r>
-        <w:t>Ou</w:t>
-      </w:r>
-      <w:r>
-        <w:t>r</w:t>
-      </w:r>
-      <w:r>
-        <w:t xml:space="preserve"> aim is to report on how the </w:t>
-      </w:r>
-      <w:commentRangeStart w:id="36"/>
-      <w:r>
-        <w:t>interface</w:t>
-      </w:r>
-      <w:commentRangeEnd w:id="36"/>
-      <w:r>
-        <w:rPr>
-          <w:rStyle w:val="CommentReference"/>
-          <w:rFonts w:cs="Arial"/>
-        </w:rPr>
-        <w:commentReference w:id="36"/>
-      </w:r>
-      <w:r>
-        <w:t xml:space="preserve"> operates in practice and to identify where further developm</w:t>
-      </w:r>
-      <w:r>
-        <w:t xml:space="preserve">ents will need to be </w:t>
-      </w:r>
-      <w:commentRangeStart w:id="37"/>
-      <w:r>
-        <w:t>targeted</w:t>
-      </w:r>
-      <w:commentRangeEnd w:id="37"/>
-      <w:r>
-        <w:rPr>
-          <w:rStyle w:val="CommentReference"/>
-          <w:rFonts w:cs="Arial"/>
-        </w:rPr>
-        <w:commentReference w:id="37"/>
-      </w:r>
-      <w:r>
-        <w:t>.</w:t>
-      </w:r>
-    </w:p>
-    <w:p>
       <w:r>
         <w:t>Throughout each of the workshops, we will allow time in some sessions to permit discussion on how best to establish a more permanent network to help steer development of the interface and associated activity across the community.</w:t>
       </w:r>
     </w:p>
     <w:p>
+      <w:proofErr w:type="gramStart"/>
       <w:r>
         <w:rPr>
           <w:b/>
@@ -1865,6 +1881,7 @@
         </w:rPr>
         <w:t>Training Events.</w:t>
       </w:r>
+      <w:proofErr w:type="gramEnd"/>
       <w:r>
         <w:t xml:space="preserve"> The development of a new ISM/GCM modelling framework will have maximum impact only if ice sheet and climate modellers are aware of it and know how to use it. To make sure these goals are achieved, we will run three training events, aimed at a broad constituency of scientific ISM users. These users will mainly comprise those w</w:t>
       </w:r>
@@ -1881,7 +1898,6 @@
         <w:numPr>
           <w:ilvl w:val="0"/>
           <w:numId w:val="4"/>
-          <w:numberingChange w:id="38" w:author="Nick Hulton" w:date="2011-09-06T13:24:00Z" w:original="%1:8:0:."/>
         </w:numPr>
       </w:pPr>
       <w:r>
@@ -1896,7 +1912,6 @@
         <w:numPr>
           <w:ilvl w:val="0"/>
           <w:numId w:val="5"/>
-          <w:numberingChange w:id="39" w:author="Nick Hulton" w:date="2011-09-06T13:24:00Z" w:original="9.%1:1:0:"/>
         </w:numPr>
         <w:tabs>
           <w:tab w:val="clear" w:pos="2520"/>
@@ -1927,7 +1942,21 @@
         <w:rPr>
           <w:lang w:eastAsia="en-US"/>
         </w:rPr>
-        <w:t>Before work can begin on a practical framework for ISM-GCM coupling, it is necessary to understand and define the range of functionality it is to have. The scientific aspects will include: the possible coupling fields and their calculation, interaction with the atmosphere, land surface and ocean components of the GCM, asynchronous coupling strategies, interpolation/downscaling techniques, etc. The technical aspects will encompass issues around computing platforms, compilers, language choice, parallelism, file IO, restart mechanisms, etc. A full technical and scientific specification will be drawn up by the project team, informed by community input at the first Framework Development Workshop. This part will involve the participation of all project partners.</w:t>
+        <w:t xml:space="preserve">Before work can begin on a practical framework for ISM-GCM coupling, it is necessary to understand and define the range of functionality it is to have. The scientific aspects will include: the possible coupling fields and their calculation, interaction with the atmosphere, land surface and ocean components of the GCM, asynchronous coupling strategies, interpolation/downscaling techniques, etc. The technical aspects will encompass issues around computing platforms, compilers, language choice, </w:t>
+      </w:r>
+      <w:proofErr w:type="gramStart"/>
+      <w:r>
+        <w:rPr>
+          <w:lang w:eastAsia="en-US"/>
+        </w:rPr>
+        <w:t>parallelism</w:t>
+      </w:r>
+      <w:proofErr w:type="gramEnd"/>
+      <w:r>
+        <w:rPr>
+          <w:lang w:eastAsia="en-US"/>
+        </w:rPr>
+        <w:t>, file IO, restart mechanisms, etc. A full technical and scientific specification will be drawn up by the project team, informed by community input at the first Framework Development Workshop. This part will involve the participation of all project partners.</w:t>
       </w:r>
     </w:p>
     <w:p>
@@ -1935,7 +1964,6 @@
         <w:numPr>
           <w:ilvl w:val="0"/>
           <w:numId w:val="5"/>
-          <w:numberingChange w:id="40" w:author="Nick Hulton" w:date="2011-09-06T13:24:00Z" w:original="9.%1:2:0:"/>
         </w:numPr>
         <w:tabs>
           <w:tab w:val="clear" w:pos="2520"/>
@@ -1972,7 +2000,6 @@
         <w:numPr>
           <w:ilvl w:val="0"/>
           <w:numId w:val="5"/>
-          <w:numberingChange w:id="41" w:author="Nick Hulton" w:date="2011-09-06T13:24:00Z" w:original="9.%1:3:0:"/>
         </w:numPr>
         <w:tabs>
           <w:tab w:val="clear" w:pos="2520"/>
@@ -1988,6 +2015,7 @@
           <w:iCs/>
           <w:lang w:eastAsia="en-US"/>
         </w:rPr>
+        <w:lastRenderedPageBreak/>
         <w:t xml:space="preserve">Architecture modification and </w:t>
       </w:r>
       <w:r>
@@ -2071,7 +2099,6 @@
         <w:numPr>
           <w:ilvl w:val="0"/>
           <w:numId w:val="5"/>
-          <w:numberingChange w:id="42" w:author="Nick Hulton" w:date="2011-09-06T13:24:00Z" w:original="9.%1:4:0:"/>
         </w:numPr>
         <w:tabs>
           <w:tab w:val="clear" w:pos="2520"/>
@@ -2102,20 +2129,34 @@
         </w:rPr>
         <w:t xml:space="preserve">We will implement the GCM side of the coupling API in CESM and the Hadley Centre models </w:t>
       </w:r>
-      <w:commentRangeStart w:id="43"/>
-      <w:r>
-        <w:rPr>
-          <w:lang w:eastAsia="en-US"/>
-        </w:rPr>
-        <w:t>(HadGEM, etc.)</w:t>
-      </w:r>
-      <w:commentRangeEnd w:id="43"/>
+      <w:commentRangeStart w:id="3"/>
+      <w:r>
+        <w:rPr>
+          <w:lang w:eastAsia="en-US"/>
+        </w:rPr>
+        <w:t>(</w:t>
+      </w:r>
+      <w:proofErr w:type="spellStart"/>
+      <w:r>
+        <w:rPr>
+          <w:lang w:eastAsia="en-US"/>
+        </w:rPr>
+        <w:t>HadGEM</w:t>
+      </w:r>
+      <w:proofErr w:type="spellEnd"/>
+      <w:r>
+        <w:rPr>
+          <w:lang w:eastAsia="en-US"/>
+        </w:rPr>
+        <w:t>, etc.)</w:t>
+      </w:r>
+      <w:commentRangeEnd w:id="3"/>
       <w:r>
         <w:rPr>
           <w:rStyle w:val="CommentReference"/>
           <w:rFonts w:cs="Arial"/>
         </w:rPr>
-        <w:commentReference w:id="43"/>
+        <w:commentReference w:id="3"/>
       </w:r>
       <w:r>
         <w:rPr>
@@ -2129,7 +2170,6 @@
         <w:numPr>
           <w:ilvl w:val="0"/>
           <w:numId w:val="5"/>
-          <w:numberingChange w:id="44" w:author="Nick Hulton" w:date="2011-09-06T13:24:00Z" w:original="9.%1:5:0:"/>
         </w:numPr>
         <w:tabs>
           <w:tab w:val="clear" w:pos="2520"/>
@@ -2163,7 +2203,7 @@
         </w:rPr>
         <w:t xml:space="preserve"> </w:t>
       </w:r>
-      <w:commentRangeStart w:id="45"/>
+      <w:commentRangeStart w:id="4"/>
       <w:r>
         <w:rPr>
           <w:i/>
@@ -2172,13 +2212,13 @@
         </w:rPr>
         <w:t>accessibility</w:t>
       </w:r>
-      <w:commentRangeEnd w:id="45"/>
+      <w:commentRangeEnd w:id="4"/>
       <w:r>
         <w:rPr>
           <w:rStyle w:val="CommentReference"/>
           <w:rFonts w:cs="Arial"/>
         </w:rPr>
-        <w:commentReference w:id="45"/>
+        <w:commentReference w:id="4"/>
       </w:r>
       <w:r>
         <w:rPr>
@@ -2289,7 +2329,21 @@
         <w:rPr>
           <w:lang w:eastAsia="en-US"/>
         </w:rPr>
-        <w:t>Third, we will build a graphical ‘front-end’ to some versions of the code that will allow it to be driven for simple scenarios where the base topography, and climate options can be selected from particular options, or user-specified data.  This latter functionality is particularly targeted at non-expert and student use so that we can extend awareness and use of the code.</w:t>
+        <w:t xml:space="preserve">Third, we will build a graphical ‘front-end’ to some versions of the code that will allow it to be driven for simple scenarios where the base </w:t>
+      </w:r>
+      <w:proofErr w:type="gramStart"/>
+      <w:r>
+        <w:rPr>
+          <w:lang w:eastAsia="en-US"/>
+        </w:rPr>
+        <w:t>topography,</w:t>
+      </w:r>
+      <w:proofErr w:type="gramEnd"/>
+      <w:r>
+        <w:rPr>
+          <w:lang w:eastAsia="en-US"/>
+        </w:rPr>
+        <w:t xml:space="preserve"> and climate options can be selected from particular options, or user-specified data.  This latter functionality is particularly targeted at non-expert and student use so that we can extend awareness and use of the code.</w:t>
       </w:r>
       <w:r>
         <w:rPr>
@@ -2303,7 +2357,6 @@
         <w:numPr>
           <w:ilvl w:val="0"/>
           <w:numId w:val="5"/>
-          <w:numberingChange w:id="46" w:author="Nick Hulton" w:date="2011-09-06T13:24:00Z" w:original="9.%1:6:0:"/>
         </w:numPr>
         <w:tabs>
           <w:tab w:val="clear" w:pos="2520"/>
@@ -2350,44 +2403,46 @@
         <w:rPr>
           <w:lang w:eastAsia="en-US"/>
         </w:rPr>
-        <w:t>y</w:t>
-      </w:r>
-      <w:ins w:id="47" w:author="Nick Hulton" w:date="2011-09-06T13:42:00Z">
-        <w:r>
-          <w:rPr>
-            <w:lang w:eastAsia="en-US"/>
-          </w:rPr>
-          <w:t xml:space="preserve"> be </w:t>
-        </w:r>
-      </w:ins>
-      <w:r>
-        <w:rPr>
-          <w:lang w:eastAsia="en-US"/>
-        </w:rPr>
-        <w:t xml:space="preserve"> targeted to graduate student/</w:t>
-      </w:r>
-      <w:ins w:id="48" w:author="Nick Hulton" w:date="2011-09-06T13:42:00Z">
-        <w:r>
-          <w:rPr>
-            <w:lang w:eastAsia="en-US"/>
-          </w:rPr>
-          <w:t xml:space="preserve"> </w:t>
-        </w:r>
-      </w:ins>
+        <w:t xml:space="preserve">y </w:t>
+      </w:r>
+      <w:proofErr w:type="gramStart"/>
+      <w:r>
+        <w:rPr>
+          <w:lang w:eastAsia="en-US"/>
+        </w:rPr>
+        <w:t>be  targeted</w:t>
+      </w:r>
+      <w:proofErr w:type="gramEnd"/>
+      <w:r>
+        <w:rPr>
+          <w:lang w:eastAsia="en-US"/>
+        </w:rPr>
+        <w:t xml:space="preserve"> to graduate student</w:t>
+      </w:r>
+      <w:r>
+        <w:rPr>
+          <w:lang w:eastAsia="en-US"/>
+        </w:rPr>
+        <w:t xml:space="preserve"> </w:t>
+      </w:r>
+      <w:r>
+        <w:rPr>
+          <w:lang w:eastAsia="en-US"/>
+        </w:rPr>
+        <w:t xml:space="preserve">/ </w:t>
+      </w:r>
       <w:r>
         <w:rPr>
           <w:lang w:eastAsia="en-US"/>
         </w:rPr>
         <w:t xml:space="preserve">postdoctoral level, and we will generate structured training materials in support of a set of training events.  Our aim is that these training events will persist beyond the time limit of the grant and </w:t>
       </w:r>
-      <w:ins w:id="49" w:author="Nick Hulton" w:date="2011-09-06T13:42:00Z">
-        <w:r>
-          <w:rPr>
-            <w:lang w:eastAsia="en-US"/>
-          </w:rPr>
-          <w:t xml:space="preserve">be </w:t>
-        </w:r>
-      </w:ins>
+      <w:r>
+        <w:rPr>
+          <w:lang w:eastAsia="en-US"/>
+        </w:rPr>
+        <w:t xml:space="preserve">be </w:t>
+      </w:r>
       <w:r>
         <w:rPr>
           <w:lang w:eastAsia="en-US"/>
@@ -2404,66 +2459,26 @@
         <w:rPr>
           <w:lang w:eastAsia="en-US"/>
         </w:rPr>
-        <w:t xml:space="preserve"> we </w:t>
-      </w:r>
-      <w:del w:id="50" w:author="Nick Hulton" w:date="2011-09-06T13:43:00Z">
-        <w:r>
-          <w:rPr>
-            <w:lang w:eastAsia="en-US"/>
-          </w:rPr>
-          <w:delText xml:space="preserve">would </w:delText>
-        </w:r>
-      </w:del>
-      <w:ins w:id="51" w:author="Nick Hulton" w:date="2011-09-06T13:43:00Z">
-        <w:r>
-          <w:rPr>
-            <w:lang w:eastAsia="en-US"/>
-          </w:rPr>
-          <w:t>w</w:t>
-        </w:r>
-        <w:r>
-          <w:rPr>
-            <w:lang w:eastAsia="en-US"/>
-          </w:rPr>
-          <w:t>ill</w:t>
-        </w:r>
-        <w:r>
-          <w:rPr>
-            <w:lang w:eastAsia="en-US"/>
-          </w:rPr>
-          <w:t xml:space="preserve"> </w:t>
-        </w:r>
-      </w:ins>
-      <w:r>
-        <w:rPr>
-          <w:lang w:eastAsia="en-US"/>
-        </w:rPr>
-        <w:t xml:space="preserve">provide training on the specific use of Glimmer-CISM as it stands, a specific aim </w:t>
-      </w:r>
-      <w:del w:id="52" w:author="Nick Hulton" w:date="2011-09-06T13:43:00Z">
-        <w:r>
-          <w:rPr>
-            <w:lang w:eastAsia="en-US"/>
-          </w:rPr>
-          <w:delText xml:space="preserve">would </w:delText>
-        </w:r>
-      </w:del>
-      <w:ins w:id="53" w:author="Nick Hulton" w:date="2011-09-06T13:43:00Z">
-        <w:r>
-          <w:rPr>
-            <w:lang w:eastAsia="en-US"/>
-          </w:rPr>
-          <w:t>is</w:t>
-        </w:r>
-      </w:ins>
-      <w:del w:id="54" w:author="Nick Hulton" w:date="2011-09-06T13:43:00Z">
-        <w:r>
-          <w:rPr>
-            <w:lang w:eastAsia="en-US"/>
-          </w:rPr>
-          <w:delText>be</w:delText>
-        </w:r>
-      </w:del>
+        <w:t xml:space="preserve"> we w</w:t>
+      </w:r>
+      <w:r>
+        <w:rPr>
+          <w:lang w:eastAsia="en-US"/>
+        </w:rPr>
+        <w:t>ill</w:t>
+      </w:r>
+      <w:r>
+        <w:rPr>
+          <w:lang w:eastAsia="en-US"/>
+        </w:rPr>
+        <w:t xml:space="preserve"> provide training on the specific use of Glimmer-CISM as it stands, a specific aim </w:t>
+      </w:r>
+      <w:r>
+        <w:rPr>
+          <w:lang w:eastAsia="en-US"/>
+        </w:rPr>
+        <w:t>is</w:t>
+      </w:r>
       <w:r>
         <w:rPr>
           <w:lang w:eastAsia="en-US"/>
@@ -2476,29 +2491,20 @@
         </w:rPr>
         <w:t xml:space="preserve"> </w:t>
       </w:r>
-      <w:commentRangeStart w:id="55"/>
-      <w:commentRangeStart w:id="56"/>
+      <w:commentRangeStart w:id="5"/>
       <w:r>
         <w:rPr>
           <w:lang w:eastAsia="en-US"/>
         </w:rPr>
         <w:t>This part will be carried out by the UK project team in collaboration with Project Partners at LANL and University of Montana.</w:t>
       </w:r>
-      <w:commentRangeEnd w:id="55"/>
+      <w:commentRangeEnd w:id="5"/>
       <w:r>
         <w:rPr>
           <w:rStyle w:val="CommentReference"/>
           <w:rFonts w:cs="Arial"/>
         </w:rPr>
-        <w:commentReference w:id="55"/>
-      </w:r>
-      <w:commentRangeEnd w:id="56"/>
-      <w:r>
-        <w:rPr>
-          <w:rStyle w:val="CommentReference"/>
-          <w:rFonts w:cs="Arial"/>
-        </w:rPr>
-        <w:commentReference w:id="56"/>
+        <w:commentReference w:id="5"/>
       </w:r>
     </w:p>
     <w:p>
@@ -2506,7 +2512,6 @@
         <w:numPr>
           <w:ilvl w:val="0"/>
           <w:numId w:val="5"/>
-          <w:numberingChange w:id="57" w:author="Nick Hulton" w:date="2011-09-06T13:24:00Z" w:original="9.%1:7:0:"/>
         </w:numPr>
         <w:tabs>
           <w:tab w:val="clear" w:pos="2520"/>
@@ -2563,29 +2568,35 @@
         <w:rPr>
           <w:lang w:eastAsia="en-US"/>
         </w:rPr>
-        <w:t xml:space="preserve">).  It is therefore not ‘owned’ by anyone.  The way in which it is used and is developed by various interest groups is in part dictated by those that have an interest in and resource to make it happen.  The kind of development that is proposed in 9.1, also necessitates mutual agreement and benefits to those that participate in the further development of the code.  For the most part, those interested in furthering ice sheet models do not want to get bogged down in huge bureaucracies or management systems; they want to get on and do the next bit of science. However, if </w:t>
-      </w:r>
-      <w:del w:id="58" w:author="Nick Hulton" w:date="2011-09-06T13:45:00Z">
-        <w:r>
-          <w:rPr>
-            <w:lang w:eastAsia="en-US"/>
-          </w:rPr>
-          <w:delText xml:space="preserve">the </w:delText>
-        </w:r>
-      </w:del>
-      <w:ins w:id="59" w:author="Nick Hulton" w:date="2011-09-06T13:45:00Z">
-        <w:r>
-          <w:rPr>
-            <w:lang w:eastAsia="en-US"/>
-          </w:rPr>
-          <w:t xml:space="preserve">an </w:t>
-        </w:r>
-      </w:ins>
-      <w:r>
-        <w:rPr>
-          <w:lang w:eastAsia="en-US"/>
-        </w:rPr>
-        <w:t>agreed specification of interfaces, and the efficient development of models is desirable, then the collegiate and consensual activity that implies requires a level of steerage and governance. We will explore via the workshops longer-term ways of establishing networks, centred around the existing Glimmer-CISM Steering Committee, which can continue to provide consensus on how ice sheet models can be more easily interfaced and accessible.</w:t>
+        <w:t xml:space="preserve">).  It is therefore not ‘owned’ by anyone.  The way in which it is used and is developed by various interest groups is in part dictated by those that have an interest in and resource to make it happen.  The kind of development that is proposed in </w:t>
+      </w:r>
+      <w:proofErr w:type="gramStart"/>
+      <w:r>
+        <w:rPr>
+          <w:lang w:eastAsia="en-US"/>
+        </w:rPr>
+        <w:t>9.1,</w:t>
+      </w:r>
+      <w:proofErr w:type="gramEnd"/>
+      <w:r>
+        <w:rPr>
+          <w:lang w:eastAsia="en-US"/>
+        </w:rPr>
+        <w:t xml:space="preserve"> also necessitates mutual agreement and benefits to those that participate in the further development of the code.  For the most part, those interested in furthering ice sheet models do not want to get bogged down in huge bureaucracies or management systems; they want to get on and do the next bit of science. However, if an agreed specification of </w:t>
+      </w:r>
+      <w:proofErr w:type="gramStart"/>
+      <w:r>
+        <w:rPr>
+          <w:lang w:eastAsia="en-US"/>
+        </w:rPr>
+        <w:t>interfaces,</w:t>
+      </w:r>
+      <w:proofErr w:type="gramEnd"/>
+      <w:r>
+        <w:rPr>
+          <w:lang w:eastAsia="en-US"/>
+        </w:rPr>
+        <w:t xml:space="preserve"> and the efficient development of models is desirable, then the collegiate and consensual activity that implies requires a level of steerage and governance. We will explore via the workshops longer-term ways of establishing networks, centred around the existing Glimmer-CISM Steering Committee, which can continue to provide consensus on how ice sheet models can be more easily interfaced and accessible.</w:t>
       </w:r>
       <w:r>
         <w:rPr>
@@ -2597,7 +2608,14 @@
         <w:rPr>
           <w:lang w:eastAsia="en-US"/>
         </w:rPr>
-        <w:t>This part will be carried out by the UK project team in collaboration with Project Partners at LANL and University of Montana.</w:t>
+        <w:t xml:space="preserve">This </w:t>
+      </w:r>
+      <w:r>
+        <w:rPr>
+          <w:lang w:eastAsia="en-US"/>
+        </w:rPr>
+        <w:lastRenderedPageBreak/>
+        <w:t>part will be carried out by the UK project team in collaboration with Project Partners at LANL and University of Montana.</w:t>
       </w:r>
     </w:p>
     <w:p>
@@ -2606,7 +2624,6 @@
         <w:numPr>
           <w:ilvl w:val="0"/>
           <w:numId w:val="4"/>
-          <w:numberingChange w:id="60" w:author="Nick Hulton" w:date="2011-09-06T13:24:00Z" w:original="%1:9:0:."/>
         </w:numPr>
       </w:pPr>
       <w:r>
@@ -2615,7 +2632,39 @@
     </w:p>
     <w:p>
       <w:r>
-        <w:t>The overall progress of the project will be managed by the existing Glimmer-CISM steering committee (Rutt, Hagdorn, Payne, Lipscomb, Price and Johnson), with the addition of Co-I Hulton. Overall operational responsibility rests with PI Rutt, but in practice decisions will be taken on a consensus basis within the committee. A number of work packages are identified within the scope of the proposal. These broadly mirror the structure of the detailed work plan given above, but are in some cases divided differently because of logistical considerations. Along with their associated coordinators, milestones and deliverables, they are as follows:</w:t>
+        <w:t>The overall progress of the project will be managed by the existing Glimmer-CISM steering committee (</w:t>
+      </w:r>
+      <w:proofErr w:type="spellStart"/>
+      <w:r>
+        <w:t>Rutt</w:t>
+      </w:r>
+      <w:proofErr w:type="spellEnd"/>
+      <w:r>
+        <w:t xml:space="preserve">, </w:t>
+      </w:r>
+      <w:proofErr w:type="spellStart"/>
+      <w:r>
+        <w:t>Hagdorn</w:t>
+      </w:r>
+      <w:proofErr w:type="spellEnd"/>
+      <w:r>
+        <w:t xml:space="preserve">, Payne, Lipscomb, Price and Johnson), with the addition of Co-I </w:t>
+      </w:r>
+      <w:proofErr w:type="spellStart"/>
+      <w:r>
+        <w:t>Hulton</w:t>
+      </w:r>
+      <w:proofErr w:type="spellEnd"/>
+      <w:r>
+        <w:t xml:space="preserve">. Overall operational responsibility rests with PI </w:t>
+      </w:r>
+      <w:proofErr w:type="spellStart"/>
+      <w:r>
+        <w:t>Rutt</w:t>
+      </w:r>
+      <w:proofErr w:type="spellEnd"/>
+      <w:r>
+        <w:t>, but in practice decisions will be taken on a consensus basis within the committee. A number of work packages are identified within the scope of the proposal. These broadly mirror the structure of the detailed work plan given above, but are in some cases divided differently because of logistical considerations. Along with their associated coordinators, milestones and deliverables, they are as follows:</w:t>
       </w:r>
     </w:p>
     <w:p>
@@ -2648,7 +2697,15 @@
         <w:t xml:space="preserve"> </w:t>
       </w:r>
       <w:r>
-        <w:t>[Hulton]</w:t>
+        <w:t>[</w:t>
+      </w:r>
+      <w:proofErr w:type="spellStart"/>
+      <w:r>
+        <w:t>Hulton</w:t>
+      </w:r>
+      <w:proofErr w:type="spellEnd"/>
+      <w:r>
+        <w:t>]</w:t>
       </w:r>
     </w:p>
     <w:p>
@@ -2695,7 +2752,15 @@
         <w:t xml:space="preserve"> </w:t>
       </w:r>
       <w:r>
-        <w:t>[Rutt]</w:t>
+        <w:t>[</w:t>
+      </w:r>
+      <w:proofErr w:type="spellStart"/>
+      <w:r>
+        <w:t>Rutt</w:t>
+      </w:r>
+      <w:proofErr w:type="spellEnd"/>
+      <w:r>
+        <w:t>]</w:t>
       </w:r>
     </w:p>
     <w:p>
@@ -2791,12 +2856,36 @@
         <w:t xml:space="preserve">WP2 – Definition of framework technical and scientific requirements </w:t>
       </w:r>
       <w:r>
-        <w:t>[Hulton]</w:t>
-      </w:r>
-    </w:p>
-    <w:p>
-      <w:r>
-        <w:t xml:space="preserve">This work package interacts strongly with WP1A, in that the technical and scientific requirements of the modelling framework will be informed substantially by the participants in the First Framework Development Workshop, but also because initial scoping of the requirements will provide information for the planning of the workshop. Hence, it makes sense for the same person to lead both work packages. In addition to Hulton, Hagdorn will have a major role in this work package. </w:t>
+        <w:t>[</w:t>
+      </w:r>
+      <w:proofErr w:type="spellStart"/>
+      <w:r>
+        <w:t>Hulton</w:t>
+      </w:r>
+      <w:proofErr w:type="spellEnd"/>
+      <w:r>
+        <w:t>]</w:t>
+      </w:r>
+    </w:p>
+    <w:p>
+      <w:r>
+        <w:t xml:space="preserve">This work package interacts strongly with WP1A, in that the technical and scientific requirements of the modelling framework will be informed substantially by the participants in the First Framework Development Workshop, but also because initial scoping of the requirements will provide information for the planning of the workshop. Hence, it makes sense for the same person to lead both work packages. In addition to </w:t>
+      </w:r>
+      <w:proofErr w:type="spellStart"/>
+      <w:r>
+        <w:t>Hulton</w:t>
+      </w:r>
+      <w:proofErr w:type="spellEnd"/>
+      <w:r>
+        <w:t xml:space="preserve">, </w:t>
+      </w:r>
+      <w:proofErr w:type="spellStart"/>
+      <w:r>
+        <w:t>Hagdorn</w:t>
+      </w:r>
+      <w:proofErr w:type="spellEnd"/>
+      <w:r>
+        <w:t xml:space="preserve"> will have a major role in this work package. </w:t>
       </w:r>
       <w:r>
         <w:rPr>
@@ -2828,7 +2917,23 @@
         <w:t>WP3 – Full specification of coupling and internal APIs</w:t>
       </w:r>
       <w:r>
-        <w:t xml:space="preserve"> [Rutt/Hagdorn]</w:t>
+        <w:t xml:space="preserve"> [</w:t>
+      </w:r>
+      <w:proofErr w:type="spellStart"/>
+      <w:r>
+        <w:t>Rutt</w:t>
+      </w:r>
+      <w:proofErr w:type="spellEnd"/>
+      <w:r>
+        <w:t>/</w:t>
+      </w:r>
+      <w:proofErr w:type="spellStart"/>
+      <w:r>
+        <w:t>Hagdorn</w:t>
+      </w:r>
+      <w:proofErr w:type="spellEnd"/>
+      <w:r>
+        <w:t>]</w:t>
       </w:r>
       <w:r>
         <w:t xml:space="preserve"> </w:t>
@@ -2836,7 +2941,23 @@
     </w:p>
     <w:p>
       <w:r>
-        <w:t xml:space="preserve">This work package interacts strongly with WP1A and depends on WP2. It will deliver outputs to WP1B. The main task in this work package is to turn the technical and scientific requirements into a detailed API specification. This task will be largely carried out by Rutt and Hagdorn, in consultation with other Co-Is and project partners. </w:t>
+        <w:t xml:space="preserve">This work package interacts strongly with WP1A and depends on WP2. It will deliver outputs to WP1B. The main task in this work package is to turn the technical and scientific requirements into a detailed API specification. This task will be largely carried out by </w:t>
+      </w:r>
+      <w:proofErr w:type="spellStart"/>
+      <w:r>
+        <w:t>Rutt</w:t>
+      </w:r>
+      <w:proofErr w:type="spellEnd"/>
+      <w:r>
+        <w:t xml:space="preserve"> and </w:t>
+      </w:r>
+      <w:proofErr w:type="spellStart"/>
+      <w:r>
+        <w:t>Hagdorn</w:t>
+      </w:r>
+      <w:proofErr w:type="spellEnd"/>
+      <w:r>
+        <w:t xml:space="preserve">, in consultation with other Co-Is and project partners. </w:t>
       </w:r>
       <w:r>
         <w:rPr>
@@ -2858,7 +2979,23 @@
         <w:t xml:space="preserve">WP4 – Implementation of API in Glimmer-CISM </w:t>
       </w:r>
       <w:r>
-        <w:t>[Rutt/Hagdorn]</w:t>
+        <w:t>[</w:t>
+      </w:r>
+      <w:proofErr w:type="spellStart"/>
+      <w:r>
+        <w:t>Rutt</w:t>
+      </w:r>
+      <w:proofErr w:type="spellEnd"/>
+      <w:r>
+        <w:t>/</w:t>
+      </w:r>
+      <w:proofErr w:type="spellStart"/>
+      <w:r>
+        <w:t>Hagdorn</w:t>
+      </w:r>
+      <w:proofErr w:type="spellEnd"/>
+      <w:r>
+        <w:t>]</w:t>
       </w:r>
     </w:p>
     <w:p>
@@ -2869,7 +3006,31 @@
         </w:rPr>
       </w:pPr>
       <w:r>
-        <w:t xml:space="preserve">This work package will run alongside WP3, and will deliver outputs to WP1B and WP5. Glimmer-CISM will provide a testbed for API development, and the experience will inform decisions in WP3 as to which approaches are most practical and beneficial. Rutt and Hagdorn will deliver this work package in consultation with other Co-Is and project partners. </w:t>
+        <w:t xml:space="preserve">This work package will run alongside WP3, and will deliver outputs to WP1B and WP5. Glimmer-CISM will provide a </w:t>
+      </w:r>
+      <w:proofErr w:type="spellStart"/>
+      <w:r>
+        <w:t>testbed</w:t>
+      </w:r>
+      <w:proofErr w:type="spellEnd"/>
+      <w:r>
+        <w:t xml:space="preserve"> for API development, and the experience will inform decisions in WP3 as to which approaches are most practical and beneficial. </w:t>
+      </w:r>
+      <w:proofErr w:type="spellStart"/>
+      <w:r>
+        <w:t>Rutt</w:t>
+      </w:r>
+      <w:proofErr w:type="spellEnd"/>
+      <w:r>
+        <w:t xml:space="preserve"> and </w:t>
+      </w:r>
+      <w:proofErr w:type="spellStart"/>
+      <w:r>
+        <w:t>Hagdorn</w:t>
+      </w:r>
+      <w:proofErr w:type="spellEnd"/>
+      <w:r>
+        <w:t xml:space="preserve"> will deliver this work package in consultation with other Co-Is and project partners. </w:t>
       </w:r>
       <w:r>
         <w:rPr>
@@ -2918,12 +3079,32 @@
         <w:t xml:space="preserve">WP6 – Glimmer-CISM usability changes and documentation </w:t>
       </w:r>
       <w:r>
-        <w:t>[Rutt]</w:t>
-      </w:r>
-    </w:p>
-    <w:p>
-      <w:r>
-        <w:t xml:space="preserve">This work package depends on WP4, and provides outputs to WP7. In the light of any concerns raised in WP1A and WP1B (first and second Framework Development Workshops), changes to Glimmer-CISM will be made to enhance usability. Full documentation of the model will be generated, and a GUI front-end to the model will be written. The Glimmer-CISM website will be redesigned and improved to provide easy access to documentation, and to support the building of the community network of stakeholders. Programming tasks will be undertaken by a graduate programmer, under direction from Rutt. Website developments will be commissioned from commercial providers. </w:t>
+        <w:t>[</w:t>
+      </w:r>
+      <w:proofErr w:type="spellStart"/>
+      <w:r>
+        <w:t>Rutt</w:t>
+      </w:r>
+      <w:proofErr w:type="spellEnd"/>
+      <w:r>
+        <w:t>]</w:t>
+      </w:r>
+    </w:p>
+    <w:p>
+      <w:r>
+        <w:t xml:space="preserve">This work package depends on WP4, and provides outputs to WP7. In the light of any concerns raised in WP1A and WP1B (first and second Framework Development Workshops), changes to </w:t>
+      </w:r>
+      <w:r>
+        <w:lastRenderedPageBreak/>
+        <w:t xml:space="preserve">Glimmer-CISM will be made to enhance usability. Full documentation of the model will be generated, and a GUI front-end to the model will be written. The Glimmer-CISM website will be redesigned and improved to provide easy access to documentation, and to support the building of the community network of stakeholders. Programming tasks will be undertaken by a graduate programmer, under direction from </w:t>
+      </w:r>
+      <w:proofErr w:type="spellStart"/>
+      <w:r>
+        <w:t>Rutt</w:t>
+      </w:r>
+      <w:proofErr w:type="spellEnd"/>
+      <w:r>
+        <w:t xml:space="preserve">. Website developments will be commissioned from commercial providers. </w:t>
       </w:r>
       <w:r>
         <w:rPr>
@@ -2945,12 +3126,60 @@
         <w:t xml:space="preserve">WP7 – Training events </w:t>
       </w:r>
       <w:r>
-        <w:t>[Hulton/Rutt/Hagdorn]</w:t>
-      </w:r>
-    </w:p>
-    <w:p>
-      <w:r>
-        <w:t xml:space="preserve">This work package depends on all the other activities in the project. Nevertheless, to leverage maximum engagement and impact during the life of the project, we will initiate training events before work on the other work packages is complete. Three training events will be provided, one in the second year of the project, and two in the third. These will be led by Hulton, Rutt and Hagdorn, with input from Payne and project partners. </w:t>
+        <w:t>[</w:t>
+      </w:r>
+      <w:proofErr w:type="spellStart"/>
+      <w:r>
+        <w:t>Hulton</w:t>
+      </w:r>
+      <w:proofErr w:type="spellEnd"/>
+      <w:r>
+        <w:t>/</w:t>
+      </w:r>
+      <w:proofErr w:type="spellStart"/>
+      <w:r>
+        <w:t>Rutt</w:t>
+      </w:r>
+      <w:proofErr w:type="spellEnd"/>
+      <w:r>
+        <w:t>/</w:t>
+      </w:r>
+      <w:proofErr w:type="spellStart"/>
+      <w:r>
+        <w:t>Hagdorn</w:t>
+      </w:r>
+      <w:proofErr w:type="spellEnd"/>
+      <w:r>
+        <w:t>]</w:t>
+      </w:r>
+    </w:p>
+    <w:p>
+      <w:r>
+        <w:t xml:space="preserve">This work package depends on all the other activities in the project. Nevertheless, to leverage maximum engagement and impact during the life of the project, we will initiate training events before work on the other work packages is complete. Three training events will be provided, one in the second year of the project, and two in the third. These will be led by </w:t>
+      </w:r>
+      <w:proofErr w:type="spellStart"/>
+      <w:r>
+        <w:t>Hulton</w:t>
+      </w:r>
+      <w:proofErr w:type="spellEnd"/>
+      <w:r>
+        <w:t xml:space="preserve">, </w:t>
+      </w:r>
+      <w:proofErr w:type="spellStart"/>
+      <w:r>
+        <w:t>Rutt</w:t>
+      </w:r>
+      <w:proofErr w:type="spellEnd"/>
+      <w:r>
+        <w:t xml:space="preserve"> and </w:t>
+      </w:r>
+      <w:proofErr w:type="spellStart"/>
+      <w:r>
+        <w:t>Hagdorn</w:t>
+      </w:r>
+      <w:proofErr w:type="spellEnd"/>
+      <w:r>
+        <w:t xml:space="preserve">, with input from Payne and project partners. </w:t>
       </w:r>
       <w:r>
         <w:rPr>
@@ -2980,7 +3209,15 @@
     </w:p>
     <w:p>
       <w:r>
-        <w:t>The following GANTT chart shows how the work packages will be scheduled across the 36 months of the project:</w:t>
+        <w:t xml:space="preserve">The following </w:t>
+      </w:r>
+      <w:proofErr w:type="gramStart"/>
+      <w:r>
+        <w:t>GANTT</w:t>
+      </w:r>
+      <w:proofErr w:type="gramEnd"/>
+      <w:r>
+        <w:t xml:space="preserve"> chart shows how the work packages will be scheduled across the 36 months of the project:</w:t>
       </w:r>
     </w:p>
     <w:tbl>
@@ -4279,11 +4516,33 @@
           <w:lang w:eastAsia="en-US"/>
         </w:rPr>
       </w:pPr>
-      <w:r>
-        <w:rPr>
-          <w:lang w:eastAsia="en-US"/>
-        </w:rPr>
-        <w:t xml:space="preserve">Blatter H (1995) Velocity and stress fields in grounded glaciers: a simple algorithm for including deviatoric stress gradients. </w:t>
+      <w:proofErr w:type="spellStart"/>
+      <w:r>
+        <w:rPr>
+          <w:lang w:eastAsia="en-US"/>
+        </w:rPr>
+        <w:t>Blatter</w:t>
+      </w:r>
+      <w:proofErr w:type="spellEnd"/>
+      <w:r>
+        <w:rPr>
+          <w:lang w:eastAsia="en-US"/>
+        </w:rPr>
+        <w:t xml:space="preserve"> H (1995) Velocity and stress fields in grounded glaciers: a simple algorithm for including </w:t>
+      </w:r>
+      <w:proofErr w:type="spellStart"/>
+      <w:r>
+        <w:rPr>
+          <w:lang w:eastAsia="en-US"/>
+        </w:rPr>
+        <w:t>deviatoric</w:t>
+      </w:r>
+      <w:proofErr w:type="spellEnd"/>
+      <w:r>
+        <w:rPr>
+          <w:lang w:eastAsia="en-US"/>
+        </w:rPr>
+        <w:t xml:space="preserve"> stress gradients. </w:t>
       </w:r>
       <w:r>
         <w:rPr>
@@ -4291,86 +4550,241 @@
           <w:iCs/>
           <w:lang w:eastAsia="en-US"/>
         </w:rPr>
-        <w:t>J. Glaciol.</w:t>
-      </w:r>
-      <w:r>
-        <w:rPr>
-          <w:lang w:eastAsia="en-US"/>
-        </w:rPr>
-        <w:t>, 41, 333-344.</w:t>
-      </w:r>
-    </w:p>
-    <w:p>
-      <w:pPr>
-        <w:rPr>
-          <w:lang w:eastAsia="en-US"/>
-        </w:rPr>
-      </w:pPr>
-      <w:r>
-        <w:rPr>
-          <w:lang w:eastAsia="en-US"/>
-        </w:rPr>
-        <w:t xml:space="preserve">Pattyn (2003) A new three-dimensional higher-order thermomechanical ice sheet model: Basic sensitivity, ice stream development, and ice flow across subglacial lakes. </w:t>
-      </w:r>
+        <w:t xml:space="preserve">J. </w:t>
+      </w:r>
+      <w:proofErr w:type="spellStart"/>
       <w:r>
         <w:rPr>
           <w:i/>
           <w:iCs/>
           <w:lang w:eastAsia="en-US"/>
         </w:rPr>
-        <w:t>J. Geophys. Res.</w:t>
-      </w:r>
-      <w:r>
-        <w:rPr>
-          <w:lang w:eastAsia="en-US"/>
-        </w:rPr>
-        <w:t>, 108(B8), 2382.</w:t>
-      </w:r>
-    </w:p>
-    <w:p>
-      <w:r>
-        <w:t xml:space="preserve">Pollard D (2010) A retrospective look at coupled ice sheet-climate modeling. </w:t>
-      </w:r>
+        <w:t>Glaciol</w:t>
+      </w:r>
+      <w:proofErr w:type="spellEnd"/>
       <w:r>
         <w:rPr>
           <w:i/>
           <w:iCs/>
-        </w:rPr>
-        <w:t>Climatic Change</w:t>
-      </w:r>
-      <w:r>
-        <w:t>, 100, 173-194</w:t>
-      </w:r>
-      <w:r>
+          <w:lang w:eastAsia="en-US"/>
+        </w:rPr>
         <w:t>.</w:t>
       </w:r>
-    </w:p>
-    <w:p>
-      <w:r>
-        <w:t xml:space="preserve">Rutt IC, M Hagdorn, NRJ Hulton, AJ Payne (2009) The Glimmer community ice sheet model. </w:t>
+      <w:r>
+        <w:rPr>
+          <w:lang w:eastAsia="en-US"/>
+        </w:rPr>
+        <w:t>, 41, 333-344.</w:t>
+      </w:r>
+    </w:p>
+    <w:p>
+      <w:pPr>
+        <w:rPr>
+          <w:lang w:eastAsia="en-US"/>
+        </w:rPr>
+      </w:pPr>
+      <w:proofErr w:type="spellStart"/>
+      <w:r>
+        <w:rPr>
+          <w:lang w:eastAsia="en-US"/>
+        </w:rPr>
+        <w:t>Pattyn</w:t>
+      </w:r>
+      <w:proofErr w:type="spellEnd"/>
+      <w:r>
+        <w:rPr>
+          <w:lang w:eastAsia="en-US"/>
+        </w:rPr>
+        <w:t xml:space="preserve"> (2003) </w:t>
+      </w:r>
+      <w:proofErr w:type="gramStart"/>
+      <w:r>
+        <w:rPr>
+          <w:lang w:eastAsia="en-US"/>
+        </w:rPr>
+        <w:t>A</w:t>
+      </w:r>
+      <w:proofErr w:type="gramEnd"/>
+      <w:r>
+        <w:rPr>
+          <w:lang w:eastAsia="en-US"/>
+        </w:rPr>
+        <w:t xml:space="preserve"> new three-dimensional higher-order </w:t>
+      </w:r>
+      <w:proofErr w:type="spellStart"/>
+      <w:r>
+        <w:rPr>
+          <w:lang w:eastAsia="en-US"/>
+        </w:rPr>
+        <w:t>thermomechanical</w:t>
+      </w:r>
+      <w:proofErr w:type="spellEnd"/>
+      <w:r>
+        <w:rPr>
+          <w:lang w:eastAsia="en-US"/>
+        </w:rPr>
+        <w:t xml:space="preserve"> ice sheet model: Basic sensitivity, ice stream development, and ice flow across </w:t>
+      </w:r>
+      <w:proofErr w:type="spellStart"/>
+      <w:r>
+        <w:rPr>
+          <w:lang w:eastAsia="en-US"/>
+        </w:rPr>
+        <w:t>subglacial</w:t>
+      </w:r>
+      <w:proofErr w:type="spellEnd"/>
+      <w:r>
+        <w:rPr>
+          <w:lang w:eastAsia="en-US"/>
+        </w:rPr>
+        <w:t xml:space="preserve"> lakes. </w:t>
       </w:r>
       <w:r>
         <w:rPr>
           <w:i/>
           <w:iCs/>
-        </w:rPr>
-        <w:t xml:space="preserve">J. Geophys. </w:t>
-      </w:r>
-      <w:commentRangeStart w:id="61"/>
+          <w:lang w:eastAsia="en-US"/>
+        </w:rPr>
+        <w:t xml:space="preserve">J. </w:t>
+      </w:r>
+      <w:proofErr w:type="spellStart"/>
       <w:r>
         <w:rPr>
           <w:i/>
           <w:iCs/>
+          <w:lang w:eastAsia="en-US"/>
+        </w:rPr>
+        <w:t>Geophys</w:t>
+      </w:r>
+      <w:proofErr w:type="spellEnd"/>
+      <w:r>
+        <w:rPr>
+          <w:i/>
+          <w:iCs/>
+          <w:lang w:eastAsia="en-US"/>
+        </w:rPr>
+        <w:t xml:space="preserve">. </w:t>
+      </w:r>
+      <w:proofErr w:type="gramStart"/>
+      <w:r>
+        <w:rPr>
+          <w:i/>
+          <w:iCs/>
+          <w:lang w:eastAsia="en-US"/>
+        </w:rPr>
+        <w:t>Res.</w:t>
+      </w:r>
+      <w:r>
+        <w:rPr>
+          <w:lang w:eastAsia="en-US"/>
+        </w:rPr>
+        <w:t>, 108(B8), 2382.</w:t>
+      </w:r>
+      <w:proofErr w:type="gramEnd"/>
+    </w:p>
+    <w:p>
+      <w:r>
+        <w:t xml:space="preserve">Pollard D (2010) </w:t>
+      </w:r>
+      <w:proofErr w:type="gramStart"/>
+      <w:r>
+        <w:t>A</w:t>
+      </w:r>
+      <w:proofErr w:type="gramEnd"/>
+      <w:r>
+        <w:t xml:space="preserve"> retrospective look at coupled ice sheet-climate </w:t>
+      </w:r>
+      <w:proofErr w:type="spellStart"/>
+      <w:r>
+        <w:t>modeling</w:t>
+      </w:r>
+      <w:proofErr w:type="spellEnd"/>
+      <w:r>
+        <w:t xml:space="preserve">. </w:t>
+      </w:r>
+      <w:r>
+        <w:rPr>
+          <w:i/>
+          <w:iCs/>
+        </w:rPr>
+        <w:t>Climatic Change</w:t>
+      </w:r>
+      <w:r>
+        <w:t>, 100, 173-194</w:t>
+      </w:r>
+      <w:r>
+        <w:t>.</w:t>
+      </w:r>
+    </w:p>
+    <w:p>
+      <w:proofErr w:type="spellStart"/>
+      <w:proofErr w:type="gramStart"/>
+      <w:r>
+        <w:t>Rutt</w:t>
+      </w:r>
+      <w:proofErr w:type="spellEnd"/>
+      <w:r>
+        <w:t xml:space="preserve"> IC, M </w:t>
+      </w:r>
+      <w:proofErr w:type="spellStart"/>
+      <w:r>
+        <w:t>Hagdorn</w:t>
+      </w:r>
+      <w:proofErr w:type="spellEnd"/>
+      <w:r>
+        <w:t xml:space="preserve">, NRJ </w:t>
+      </w:r>
+      <w:proofErr w:type="spellStart"/>
+      <w:r>
+        <w:t>Hulton</w:t>
+      </w:r>
+      <w:proofErr w:type="spellEnd"/>
+      <w:r>
+        <w:t>, AJ Payne (2009) The Glimmer community ice sheet model.</w:t>
+      </w:r>
+      <w:proofErr w:type="gramEnd"/>
+      <w:r>
+        <w:t xml:space="preserve"> </w:t>
+      </w:r>
+      <w:r>
+        <w:rPr>
+          <w:i/>
+          <w:iCs/>
+        </w:rPr>
+        <w:t xml:space="preserve">J. </w:t>
+      </w:r>
+      <w:proofErr w:type="spellStart"/>
+      <w:r>
+        <w:rPr>
+          <w:i/>
+          <w:iCs/>
+        </w:rPr>
+        <w:t>Geophys</w:t>
+      </w:r>
+      <w:proofErr w:type="spellEnd"/>
+      <w:r>
+        <w:rPr>
+          <w:i/>
+          <w:iCs/>
+        </w:rPr>
+        <w:t xml:space="preserve">. </w:t>
+      </w:r>
+      <w:commentRangeStart w:id="6"/>
+      <w:proofErr w:type="gramStart"/>
+      <w:r>
+        <w:rPr>
+          <w:i/>
+          <w:iCs/>
         </w:rPr>
         <w:t>Res</w:t>
       </w:r>
-      <w:commentRangeEnd w:id="61"/>
+      <w:commentRangeEnd w:id="6"/>
       <w:r>
         <w:rPr>
           <w:rStyle w:val="CommentReference"/>
           <w:rFonts w:cs="Arial"/>
         </w:rPr>
-        <w:commentReference w:id="61"/>
+        <w:commentReference w:id="6"/>
       </w:r>
       <w:r>
         <w:rPr>
@@ -4379,6 +4793,7 @@
         </w:rPr>
         <w:t>.</w:t>
       </w:r>
+      <w:proofErr w:type="gramEnd"/>
     </w:p>
     <w:sectPr>
       <w:pgSz w:w="11906" w:h="16838"/>
@@ -4393,7 +4808,7 @@
 
 <file path=word/comments.xml><?xml version="1.0" encoding="utf-8"?>
 <w:comments xmlns:ve="http://schemas.openxmlformats.org/markup-compatibility/2006" xmlns:o="urn:schemas-microsoft-com:office:office" xmlns:r="http://schemas.openxmlformats.org/officeDocument/2006/relationships" xmlns:m="http://schemas.openxmlformats.org/officeDocument/2006/math" xmlns:v="urn:schemas-microsoft-com:vml" xmlns:wp="http://schemas.openxmlformats.org/drawingml/2006/wordprocessingDrawing" xmlns:w10="urn:schemas-microsoft-com:office:word" xmlns:w="http://schemas.openxmlformats.org/wordprocessingml/2006/main" xmlns:wne="http://schemas.microsoft.com/office/word/2006/wordml">
-  <w:comment w:id="3" w:author="Nick Hulton" w:date="2011-09-06T13:25:00Z" w:initials="nrjh">
+  <w:comment w:id="0" w:author="Nick Hulton" w:date="2011-09-06T13:33:00Z" w:initials="nrjh">
     <w:p>
       <w:pPr>
         <w:pStyle w:val="CommentText"/>
@@ -4406,11 +4821,11 @@
         <w:annotationRef/>
       </w:r>
       <w:r>
-        <w:t>Ian,  I think this is a good addtion</w:t>
+        <w:t>Should we state briefly where Glimmer-CISM has an edge over PISM and Elmer?</w:t>
       </w:r>
     </w:p>
   </w:comment>
-  <w:comment w:id="11" w:author="Nick Hulton" w:date="2011-09-06T13:33:00Z" w:initials="nrjh">
+  <w:comment w:id="1" w:author="irutt" w:date="2011-09-02T14:21:00Z" w:initials="i">
     <w:p>
       <w:pPr>
         <w:pStyle w:val="CommentText"/>
@@ -4423,11 +4838,27 @@
         <w:annotationRef/>
       </w:r>
       <w:r>
-        <w:t>Should we state briefly where Glimmer-CISM has an edge over PISM and Elmer?</w:t>
+        <w:t>If we are to have this group listed as ‘Project Partners’, then we will need a BIG list of people, and get letters of support from them. Otherwise, we should put this text somewhere else. Potential partners:</w:t>
+      </w:r>
+    </w:p>
+    <w:p>
+      <w:pPr>
+        <w:pStyle w:val="CommentText"/>
+      </w:pPr>
+      <w:r>
+        <w:t xml:space="preserve">Flo </w:t>
+      </w:r>
+      <w:proofErr w:type="spellStart"/>
+      <w:r>
+        <w:t>Colleoni</w:t>
+      </w:r>
+      <w:proofErr w:type="spellEnd"/>
+      <w:r>
+        <w:t>, Chris Clark</w:t>
       </w:r>
     </w:p>
   </w:comment>
-  <w:comment w:id="23" w:author="irutt" w:date="2011-09-02T14:21:00Z" w:initials="i">
+  <w:comment w:id="2" w:author="irutt" w:date="2011-09-02T14:36:00Z" w:initials="i">
     <w:p>
       <w:pPr>
         <w:pStyle w:val="CommentText"/>
@@ -4440,19 +4871,11 @@
         <w:annotationRef/>
       </w:r>
       <w:r>
-        <w:t>If we are to have this group listed as ‘Project Partners’, then we will need a BIG list of people, and get letters of support from them. Otherwise, we should put this text somewhere else. Potential partners:</w:t>
-      </w:r>
-    </w:p>
-    <w:p>
-      <w:pPr>
-        <w:pStyle w:val="CommentText"/>
-      </w:pPr>
-      <w:r>
-        <w:t>Flo Colleoni, Chris Clark</w:t>
+        <w:t>Ditto here</w:t>
       </w:r>
     </w:p>
   </w:comment>
-  <w:comment w:id="29" w:author="irutt" w:date="2011-09-02T14:36:00Z" w:initials="i">
+  <w:comment w:id="3" w:author="Ian Rutt" w:date="2011-09-05T11:29:00Z" w:initials="IR">
     <w:p>
       <w:pPr>
         <w:pStyle w:val="CommentText"/>
@@ -4465,11 +4888,11 @@
         <w:annotationRef/>
       </w:r>
       <w:r>
-        <w:t>Ditto here</w:t>
+        <w:t>Need to nail this down...</w:t>
       </w:r>
     </w:p>
   </w:comment>
-  <w:comment w:id="36" w:author="Ian Rutt" w:date="2011-09-05T12:55:00Z" w:initials="IR">
+  <w:comment w:id="4" w:author="Ian Rutt" w:date="2011-09-05T11:42:00Z" w:initials="IR">
     <w:p>
       <w:pPr>
         <w:pStyle w:val="CommentText"/>
@@ -4482,11 +4905,11 @@
         <w:annotationRef/>
       </w:r>
       <w:r>
-        <w:t>This seems weak to me. For each of these workshops, we will need to make sure we have a compelling reason for NERC to spend ~ £30k getting people together...</w:t>
+        <w:t>I think this section is rather long and wordy now.</w:t>
       </w:r>
     </w:p>
   </w:comment>
-  <w:comment w:id="37" w:author="Nick Hulton" w:date="2011-09-06T13:39:00Z" w:initials="nrjh">
+  <w:comment w:id="5" w:author="Nick Hulton" w:date="2011-09-06T13:44:00Z" w:initials="nrjh">
     <w:p>
       <w:pPr>
         <w:pStyle w:val="CommentText"/>
@@ -4499,76 +4922,11 @@
         <w:annotationRef/>
       </w:r>
       <w:r>
-        <w:t>Well the obvious thing then is to reduce workshops to 2, and to then say we communicate (a special session or so?) outcomes at AGU/ EGU.</w:t>
+        <w:t>Repeats sentence in 9.5 – can we express otherwise or is this okay?</w:t>
       </w:r>
     </w:p>
   </w:comment>
-  <w:comment w:id="43" w:author="Ian Rutt" w:date="2011-09-05T11:29:00Z" w:initials="IR">
-    <w:p>
-      <w:pPr>
-        <w:pStyle w:val="CommentText"/>
-      </w:pPr>
-      <w:r>
-        <w:rPr>
-          <w:rStyle w:val="CommentReference"/>
-          <w:rFonts w:cs="Arial"/>
-        </w:rPr>
-        <w:annotationRef/>
-      </w:r>
-      <w:r>
-        <w:t>Need to nail this down...</w:t>
-      </w:r>
-    </w:p>
-  </w:comment>
-  <w:comment w:id="45" w:author="Ian Rutt" w:date="2011-09-05T11:42:00Z" w:initials="IR">
-    <w:p>
-      <w:pPr>
-        <w:pStyle w:val="CommentText"/>
-      </w:pPr>
-      <w:r>
-        <w:rPr>
-          <w:rStyle w:val="CommentReference"/>
-          <w:rFonts w:cs="Arial"/>
-        </w:rPr>
-        <w:annotationRef/>
-      </w:r>
-      <w:r>
-        <w:t>I think this section is rather long and wordy now.</w:t>
-      </w:r>
-    </w:p>
-  </w:comment>
-  <w:comment w:id="55" w:author="Nick Hulton" w:date="2011-09-06T13:44:00Z" w:initials="nrjh">
-    <w:p>
-      <w:pPr>
-        <w:pStyle w:val="CommentText"/>
-      </w:pPr>
-      <w:r>
-        <w:rPr>
-          <w:rStyle w:val="CommentReference"/>
-          <w:rFonts w:cs="Arial"/>
-        </w:rPr>
-        <w:annotationRef/>
-      </w:r>
-      <w:r>
-        <w:t>Repeats sentence in 9.5 – can we express otherwise or is this okay?</w:t>
-      </w:r>
-    </w:p>
-  </w:comment>
-  <w:comment w:id="56" w:author="Nick Hulton" w:date="2011-09-06T13:44:00Z" w:initials="nrjh">
-    <w:p>
-      <w:pPr>
-        <w:pStyle w:val="CommentText"/>
-      </w:pPr>
-      <w:r>
-        <w:rPr>
-          <w:rStyle w:val="CommentReference"/>
-          <w:rFonts w:cs="Arial"/>
-        </w:rPr>
-        <w:annotationRef/>
-      </w:r>
-    </w:p>
-  </w:comment>
-  <w:comment w:id="61" w:author="Nick Hulton" w:date="2011-09-06T13:47:00Z" w:initials="nrjh">
+  <w:comment w:id="6" w:author="Nick Hulton" w:date="2011-09-06T13:47:00Z" w:initials="nrjh">
     <w:p>
       <w:pPr>
         <w:pStyle w:val="CommentText"/>
@@ -6741,8 +7099,6 @@
     <w:rPrDefault>
       <w:rPr>
         <w:rFonts w:ascii="Calibri" w:eastAsia="Times New Roman" w:hAnsi="Calibri" w:cs="Times New Roman"/>
-        <w:sz w:val="22"/>
-        <w:szCs w:val="22"/>
         <w:lang w:val="en-GB" w:eastAsia="en-GB" w:bidi="ar-SA"/>
       </w:rPr>
     </w:rPrDefault>
@@ -6901,6 +7257,8 @@
     </w:pPr>
     <w:rPr>
       <w:rFonts w:ascii="Arial" w:hAnsi="Arial" w:cs="Arial"/>
+      <w:sz w:val="22"/>
+      <w:szCs w:val="22"/>
       <w:lang w:eastAsia="zh-CN"/>
     </w:rPr>
   </w:style>
@@ -7005,8 +7363,9 @@
   </w:style>
   <w:style w:type="character" w:default="1" w:styleId="DefaultParagraphFont">
     <w:name w:val="Default Paragraph Font"/>
-    <w:uiPriority w:val="99"/>
+    <w:uiPriority w:val="1"/>
     <w:semiHidden/>
+    <w:unhideWhenUsed/>
   </w:style>
   <w:style w:type="table" w:default="1" w:styleId="TableNormal">
     <w:name w:val="Normal Table"/>
@@ -7404,7 +7763,7 @@
     <w:uiPriority w:val="10"/>
     <w:rsid w:val="00CF260F"/>
     <w:rPr>
-      <w:rFonts w:asciiTheme="majorHAnsi" w:eastAsiaTheme="majorEastAsia" w:hAnsiTheme="majorHAnsi" w:cstheme="majorBidi"/>
+      <w:rFonts w:ascii="Cambria" w:eastAsia="Times New Roman" w:hAnsi="Cambria" w:cs="Times New Roman"/>
       <w:b/>
       <w:bCs/>
       <w:kern w:val="28"/>
@@ -7436,7 +7795,7 @@
     <w:uiPriority w:val="11"/>
     <w:rsid w:val="00CF260F"/>
     <w:rPr>
-      <w:rFonts w:asciiTheme="majorHAnsi" w:eastAsiaTheme="majorEastAsia" w:hAnsiTheme="majorHAnsi" w:cstheme="majorBidi"/>
+      <w:rFonts w:ascii="Cambria" w:eastAsia="Times New Roman" w:hAnsi="Cambria" w:cs="Times New Roman"/>
       <w:sz w:val="24"/>
       <w:szCs w:val="24"/>
       <w:lang w:eastAsia="zh-CN"/>
@@ -7578,10 +7937,9 @@
     <w:rsid w:val="00DE50FC"/>
     <w:rPr>
       <w:rFonts w:cs="Calibri"/>
-      <w:sz w:val="20"/>
-      <w:szCs w:val="20"/>
     </w:rPr>
     <w:tblPr>
+      <w:tblInd w:w="0" w:type="dxa"/>
       <w:tblBorders>
         <w:top w:val="single" w:sz="4" w:space="0" w:color="auto"/>
         <w:left w:val="single" w:sz="4" w:space="0" w:color="auto"/>

</xml_diff>

<commit_message>
Updated proposal with minor revisions
</commit_message>
<xml_diff>
--- a/steering/NERC-IoF-Proposal/GCISM-IoF-CaseForSupport.docx
+++ b/steering/NERC-IoF-Proposal/GCISM-IoF-CaseForSupport.docx
@@ -1,6 +1,6 @@
 
 <file path=word/document.xml><?xml version="1.0" encoding="utf-8"?>
-<w:document xmlns:ve="http://schemas.openxmlformats.org/markup-compatibility/2006" xmlns:o="urn:schemas-microsoft-com:office:office" xmlns:r="http://schemas.openxmlformats.org/officeDocument/2006/relationships" xmlns:m="http://schemas.openxmlformats.org/officeDocument/2006/math" xmlns:v="urn:schemas-microsoft-com:vml" xmlns:wp="http://schemas.openxmlformats.org/drawingml/2006/wordprocessingDrawing" xmlns:w10="urn:schemas-microsoft-com:office:word" xmlns:w="http://schemas.openxmlformats.org/wordprocessingml/2006/main" xmlns:wne="http://schemas.microsoft.com/office/word/2006/wordml">
+<w:document xmlns:mo="http://schemas.microsoft.com/office/mac/office/2008/main" xmlns:ve="http://schemas.openxmlformats.org/markup-compatibility/2006" xmlns:mv="urn:schemas-microsoft-com:mac:vml" xmlns:o="urn:schemas-microsoft-com:office:office" xmlns:r="http://schemas.openxmlformats.org/officeDocument/2006/relationships" xmlns:m="http://schemas.openxmlformats.org/officeDocument/2006/math" xmlns:v="urn:schemas-microsoft-com:vml" xmlns:wp="http://schemas.openxmlformats.org/drawingml/2006/wordprocessingDrawing" xmlns:w10="urn:schemas-microsoft-com:office:word" xmlns:w="http://schemas.openxmlformats.org/wordprocessingml/2006/main" xmlns:wne="http://schemas.microsoft.com/office/word/2006/wordml">
   <w:body>
     <w:p>
       <w:pPr>
@@ -13,9 +13,6 @@
     <w:p>
       <w:pPr>
         <w:pStyle w:val="Heading2"/>
-        <w:numPr>
-          <w:numberingChange w:id="0" w:author="Magnus Hagdorn" w:date="2011-09-13T16:23:00Z" w:original=""/>
-        </w:numPr>
       </w:pPr>
       <w:r>
         <w:t>Developing a next generation ice sheet modelling framework through international collaboration and community building</w:t>
@@ -31,7 +28,23 @@
     </w:p>
     <w:p>
       <w:r>
-        <w:t xml:space="preserve">Ice sheets respond to and influence the global climate on a variety of spatial and temporal scales. Their future evolution, especially the consequences for global sea level, is of great societal importance, and consequently numerical ice sheet models (ISMs) comprise a growing area of interest. The technical and scientific challenges inherent in ice sheet modelling are substantial, and are compounded by the need to couple ISMs to climate models in a physically-consistent and scientifically-useful way. The complexity and likely fragility of bespoke coupling code makes the development of flexible, generic couplers attractive. It </w:t>
+        <w:t>Ice sheets respond to and influence the global climate on a variety of spatial and temporal scales. Their future evolution, especially the consequences for global sea level, is of great societal importance, and consequently numerical ice sheet models (</w:t>
+      </w:r>
+      <w:proofErr w:type="spellStart"/>
+      <w:r>
+        <w:t>ISMs</w:t>
+      </w:r>
+      <w:proofErr w:type="spellEnd"/>
+      <w:r>
+        <w:t xml:space="preserve">) comprise a growing area of interest. The technical and scientific challenges inherent in ice sheet modelling are substantial, and are compounded by the need to couple </w:t>
+      </w:r>
+      <w:proofErr w:type="spellStart"/>
+      <w:r>
+        <w:t>ISMs</w:t>
+      </w:r>
+      <w:proofErr w:type="spellEnd"/>
+      <w:r>
+        <w:t xml:space="preserve"> to climate models in a physically-consistent and scientifically-useful way. The complexity and likely fragility of bespoke coupling code makes the development of flexible, generic couplers attractive. It </w:t>
       </w:r>
       <w:r>
         <w:t>would</w:t>
@@ -48,17 +61,7 @@
     </w:p>
     <w:p>
       <w:r>
-        <w:t xml:space="preserve">We propose a project to bolster </w:t>
-      </w:r>
-      <w:smartTag w:uri="urn:schemas-microsoft-com:office:smarttags" w:element="place">
-        <w:smartTag w:uri="urn:schemas-microsoft-com:office:smarttags" w:element="country-region">
-          <w:r>
-            <w:t>UK</w:t>
-          </w:r>
-        </w:smartTag>
-      </w:smartTag>
-      <w:r>
-        <w:t xml:space="preserve"> leadership in this rapidly developing field. We will build upon an existing unfunded </w:t>
+        <w:t xml:space="preserve">We propose a project to bolster UK leadership in this rapidly developing field. We will build upon an existing unfunded </w:t>
       </w:r>
       <w:r>
         <w:t xml:space="preserve">international </w:t>
@@ -82,7 +85,15 @@
         <w:t xml:space="preserve">This framework will </w:t>
       </w:r>
       <w:r>
-        <w:t xml:space="preserve">handle coupling of ISMs to </w:t>
+        <w:t xml:space="preserve">handle coupling of </w:t>
+      </w:r>
+      <w:proofErr w:type="spellStart"/>
+      <w:r>
+        <w:t>ISMs</w:t>
+      </w:r>
+      <w:proofErr w:type="spellEnd"/>
+      <w:r>
+        <w:t xml:space="preserve"> to </w:t>
       </w:r>
       <w:r>
         <w:t>climate models</w:t>
@@ -109,17 +120,7 @@
         <w:t xml:space="preserve"> model components to be easily augmented or upgraded as modelling techniques improve. </w:t>
       </w:r>
       <w:r>
-        <w:t xml:space="preserve">This is crucial for safeguarding future </w:t>
-      </w:r>
-      <w:smartTag w:uri="urn:schemas-microsoft-com:office:smarttags" w:element="place">
-        <w:smartTag w:uri="urn:schemas-microsoft-com:office:smarttags" w:element="country-region">
-          <w:r>
-            <w:t>UK</w:t>
-          </w:r>
-        </w:smartTag>
-      </w:smartTag>
-      <w:r>
-        <w:t xml:space="preserve"> ice sheet modelling capability.</w:t>
+        <w:t>This is crucial for safeguarding future UK ice sheet modelling capability.</w:t>
       </w:r>
     </w:p>
     <w:p>
@@ -127,17 +128,7 @@
         <w:t>Community participation is essential if the potential benefits and impact of this proposal are to be maximised, and accordingly we focus the requested resources on activities which will foster deep engagement of the scientific user community in the development process. These activities will further allow the community to leverage other sources of funding to support future c</w:t>
       </w:r>
       <w:r>
-        <w:t xml:space="preserve">ode maintenance and development. They will strengthen </w:t>
-      </w:r>
-      <w:smartTag w:uri="urn:schemas-microsoft-com:office:smarttags" w:element="place">
-        <w:smartTag w:uri="urn:schemas-microsoft-com:office:smarttags" w:element="country-region">
-          <w:r>
-            <w:t>UK</w:t>
-          </w:r>
-        </w:smartTag>
-      </w:smartTag>
-      <w:r>
-        <w:t xml:space="preserve"> leadership in the field of coupled ISM-climate modelling,</w:t>
+        <w:t>ode maintenance and development. They will strengthen UK leadership in the field of coupled ISM-climate modelling,</w:t>
       </w:r>
       <w:r>
         <w:t xml:space="preserve"> and it will cement the reputation </w:t>
@@ -156,71 +147,11 @@
         </w:pBdr>
       </w:pPr>
       <w:r>
-        <w:t xml:space="preserve">The project will be delivered by substantially strengthening an existing collaboration between groups in the </w:t>
-      </w:r>
-      <w:smartTag w:uri="urn:schemas-microsoft-com:office:smarttags" w:element="country-region">
-        <w:r>
-          <w:t>UK</w:t>
-        </w:r>
-      </w:smartTag>
-      <w:r>
-        <w:t xml:space="preserve"> (the Universities of Bristol, </w:t>
-      </w:r>
-      <w:smartTag w:uri="urn:schemas-microsoft-com:office:smarttags" w:element="City">
-        <w:r>
-          <w:t>Edinburgh</w:t>
-        </w:r>
-      </w:smartTag>
-      <w:r>
-        <w:t xml:space="preserve"> and </w:t>
-      </w:r>
-      <w:smartTag w:uri="urn:schemas-microsoft-com:office:smarttags" w:element="City">
-        <w:r>
-          <w:t>Swansea</w:t>
-        </w:r>
-      </w:smartTag>
-      <w:r>
-        <w:t xml:space="preserve">, and the Hadley Centre) and the </w:t>
-      </w:r>
-      <w:smartTag w:uri="urn:schemas-microsoft-com:office:smarttags" w:element="country-region">
-        <w:r>
-          <w:t>US</w:t>
-        </w:r>
-      </w:smartTag>
-      <w:r>
-        <w:t xml:space="preserve"> (Los Alamos National Laboratory and the </w:t>
-      </w:r>
-      <w:smartTag w:uri="urn:schemas-microsoft-com:office:smarttags" w:element="place">
-        <w:smartTag w:uri="urn:schemas-microsoft-com:office:smarttags" w:element="PlaceType">
-          <w:r>
-            <w:t>University</w:t>
-          </w:r>
-        </w:smartTag>
-        <w:r>
-          <w:t xml:space="preserve"> of </w:t>
-        </w:r>
-        <w:smartTag w:uri="urn:schemas-microsoft-com:office:smarttags" w:element="PlaceName">
-          <w:r>
-            <w:t>Montana</w:t>
-          </w:r>
-        </w:smartTag>
-      </w:smartTag>
-      <w:r>
-        <w:t xml:space="preserve">). It will also draw in groups from across the </w:t>
-      </w:r>
-      <w:smartTag w:uri="urn:schemas-microsoft-com:office:smarttags" w:element="country-region">
-        <w:r>
-          <w:t>US</w:t>
-        </w:r>
-      </w:smartTag>
-      <w:r>
-        <w:t xml:space="preserve"> and </w:t>
-      </w:r>
-      <w:smartTag w:uri="urn:schemas-microsoft-com:office:smarttags" w:element="place">
-        <w:r>
-          <w:t>Europe</w:t>
-        </w:r>
-      </w:smartTag>
+        <w:t>The project will be delivered by substantially strengthening an existing collaboration between groups in the UK (the Universities of Bristol, Edinburgh and Swansea, and the Hadley Centre) and the US (Los Alamos National Laboratory and the University of Montana). It will also draw in groups from across the US</w:t>
+      </w:r>
+      <w:r>
+        <w:t xml:space="preserve"> and Europe</w:t>
+      </w:r>
       <w:r>
         <w:t xml:space="preserve"> in a network of global significance. The team assembled for this project is of international standing, and brings an unrivalled set of skills and insight to this difficult and important problem. The aims are of high importance for international climate science capability.</w:t>
       </w:r>
@@ -231,7 +162,6 @@
         <w:numPr>
           <w:ilvl w:val="0"/>
           <w:numId w:val="4"/>
-          <w:numberingChange w:id="1" w:author="Magnus Hagdorn" w:date="2011-09-13T16:23:00Z" w:original="%1:1:0:."/>
         </w:numPr>
       </w:pPr>
       <w:r>
@@ -240,15 +170,39 @@
     </w:p>
     <w:p>
       <w:r>
-        <w:t xml:space="preserve">Prediction of the sea level change which will result from climate change is a key scientific challenge with major public policy implications. Numerical modelling of the global climate system using coupled Global Climate Models (GCMs) is the primary predictive tool used by climate scientists. GCMs need to incorporate the behaviour of the cryosphere, in particular the dynamics of the Earth’s large ice sheets (Greenland and </w:t>
-      </w:r>
-      <w:smartTag w:uri="urn:schemas-microsoft-com:office:smarttags" w:element="place">
-        <w:r>
-          <w:t>Antarctica</w:t>
-        </w:r>
-      </w:smartTag>
-      <w:r>
-        <w:t>), but although numerous stand-alone ISMs exist, ISM-GCM coupling</w:t>
+        <w:t>Prediction of the sea level change which will result from climate change is a key scientific challenge with major public policy implications. Numerical modelling of the global climate system using coupled Global Climate Models (</w:t>
+      </w:r>
+      <w:proofErr w:type="spellStart"/>
+      <w:r>
+        <w:t>GCMs</w:t>
+      </w:r>
+      <w:proofErr w:type="spellEnd"/>
+      <w:r>
+        <w:t xml:space="preserve">) is the primary predictive tool used by climate scientists. </w:t>
+      </w:r>
+      <w:proofErr w:type="spellStart"/>
+      <w:r>
+        <w:t>GCMs</w:t>
+      </w:r>
+      <w:proofErr w:type="spellEnd"/>
+      <w:r>
+        <w:t xml:space="preserve"> need to incorporate the behaviour of the </w:t>
+      </w:r>
+      <w:proofErr w:type="spellStart"/>
+      <w:r>
+        <w:t>cryosphere</w:t>
+      </w:r>
+      <w:proofErr w:type="spellEnd"/>
+      <w:r>
+        <w:t xml:space="preserve">, in particular the dynamics of the Earth’s large ice sheets (Greenland and Antarctica), but although numerous stand-alone </w:t>
+      </w:r>
+      <w:proofErr w:type="spellStart"/>
+      <w:r>
+        <w:t>ISMs</w:t>
+      </w:r>
+      <w:proofErr w:type="spellEnd"/>
+      <w:r>
+        <w:t xml:space="preserve"> exist, ISM-GCM coupling</w:t>
       </w:r>
       <w:r>
         <w:rPr>
@@ -258,7 +212,15 @@
         <w:footnoteReference w:id="1"/>
       </w:r>
       <w:r>
-        <w:t xml:space="preserve"> has historically been problematic for a number of scientific and technical reasons. In addition, ice sheet modelling is a rapidly-evolving field, and so the software architecture of ISMs themselves needs to be able to accommodate the addition of new or alternative model components if they are to remain scientifically-relevant. This goal of this proposal is to deliver a long-lasting software framework for ice sheet modelling and ISM-GCM coupling, through a vigorous international collaboration, informed by subs</w:t>
+        <w:t xml:space="preserve"> has historically been problematic for a number of scientific and technical reasons. In addition, ice sheet modelling is a rapidly-evolving field, and so the software architecture of </w:t>
+      </w:r>
+      <w:proofErr w:type="spellStart"/>
+      <w:r>
+        <w:t>ISMs</w:t>
+      </w:r>
+      <w:proofErr w:type="spellEnd"/>
+      <w:r>
+        <w:t xml:space="preserve"> themselves needs to be able to accommodate the addition of new or alternative model components if they are to remain scientifically-relevant. This goal of this proposal is to deliver a long-lasting software framework for ice sheet modelling and ISM-GCM coupling, through a vigorous international collaboration, informed by subs</w:t>
       </w:r>
       <w:r>
         <w:t xml:space="preserve">tantive community participation. </w:t>
@@ -270,10 +232,13 @@
         <w:numPr>
           <w:ilvl w:val="0"/>
           <w:numId w:val="4"/>
-          <w:numberingChange w:id="2" w:author="Magnus Hagdorn" w:date="2011-09-13T16:23:00Z" w:original="%1:2:0:."/>
         </w:numPr>
         <w:rPr>
           <w:rStyle w:val="Heading1Char"/>
+          <w:b/>
+          <w:bCs/>
+          <w:smallCaps w:val="0"/>
+          <w:lang w:eastAsia="zh-CN"/>
         </w:rPr>
       </w:pPr>
       <w:r>
@@ -288,7 +253,23 @@
         <w:t xml:space="preserve">and technical </w:t>
       </w:r>
       <w:r>
-        <w:t xml:space="preserve">challenges of coupling ISMs and GCMs are formidable. Scientifically, the most important problem is that the spatial and temporal scales concerned differ substantially between the two types of model. Ice sheets respond to climate change on timescales from decades to millennia: substantially longer than the timescales of interest in climate modelling, even considering the response of the deep ocean (typically a few thousand years). </w:t>
+        <w:t xml:space="preserve">challenges of coupling </w:t>
+      </w:r>
+      <w:proofErr w:type="spellStart"/>
+      <w:r>
+        <w:t>ISMs</w:t>
+      </w:r>
+      <w:proofErr w:type="spellEnd"/>
+      <w:r>
+        <w:t xml:space="preserve"> and </w:t>
+      </w:r>
+      <w:proofErr w:type="spellStart"/>
+      <w:r>
+        <w:t>GCMs</w:t>
+      </w:r>
+      <w:proofErr w:type="spellEnd"/>
+      <w:r>
+        <w:t xml:space="preserve"> are formidable. Scientifically, the most important problem is that the spatial and temporal scales concerned differ substantially between the two types of model. Ice sheets respond to climate change on timescales from decades to millennia: substantially longer than the timescales of interest in climate modelling, even considering the response of the deep ocean (typically a few thousand years). </w:t>
       </w:r>
     </w:p>
     <w:p>
@@ -296,7 +277,15 @@
         <w:t xml:space="preserve">Spatial scales also differ, with the narrow ablation region around the edge of an ice sheet typically being small compared to a GCM grid box. </w:t>
       </w:r>
       <w:r>
-        <w:t xml:space="preserve">Because ISMs are typically regional models, and may be formulated on Cartesian grids with an associated map projection, interpolation may be necessary between the ISM and GCM grids; in these circumstances, achieving mass and energy conservation requires care. There are also decisions to be made about where quantities such as mass-balance are calculated, and how the ISM should interact with the land surface model in the GCM. </w:t>
+        <w:t xml:space="preserve">Because </w:t>
+      </w:r>
+      <w:proofErr w:type="spellStart"/>
+      <w:r>
+        <w:t>ISMs</w:t>
+      </w:r>
+      <w:proofErr w:type="spellEnd"/>
+      <w:r>
+        <w:t xml:space="preserve"> are typically regional models, and may be formulated on Cartesian grids with an associated map projection, interpolation may be necessary between the ISM and GCM grids; in these circumstances, achieving mass and energy conservation requires care. There are also decisions to be made about where quantities such as mass-balance are calculated, and how the ISM should interact with the land surface model in the GCM. </w:t>
       </w:r>
       <w:r>
         <w:t xml:space="preserve">Pollard (2010) discusses in detail the various techniques previous workers have used to address these issues, including various types of temporally asynchronous coupling and statistical climate downscaling. </w:t>
@@ -307,7 +296,23 @@
         <w:t>The software implementation of ISM-GCM coupling is also complex, and comes with its own range of technical difficulties. Primarily, these are concerned with making the coupling code flexible enough to handle a usef</w:t>
       </w:r>
       <w:r>
-        <w:t>ul range of coupling scenarios, while being structured to be robust and maintainable way. ISMs and GCMs are technically diverse codes: a generic coupler needs to take into account the possibility of different parallelisation strategies, different hardware/operating system platforms, and different grid definitions, among many other parameters. A degree of complexity in coupling code is therefore inevitable, and consequently requires sound software engineering if a long-lasting solution is to be devised.</w:t>
+        <w:t xml:space="preserve">ul range of coupling scenarios, while being structured to be robust and maintainable way. </w:t>
+      </w:r>
+      <w:proofErr w:type="spellStart"/>
+      <w:r>
+        <w:t>ISMs</w:t>
+      </w:r>
+      <w:proofErr w:type="spellEnd"/>
+      <w:r>
+        <w:t xml:space="preserve"> and </w:t>
+      </w:r>
+      <w:proofErr w:type="spellStart"/>
+      <w:r>
+        <w:t>GCMs</w:t>
+      </w:r>
+      <w:proofErr w:type="spellEnd"/>
+      <w:r>
+        <w:t xml:space="preserve"> are technically diverse codes: a generic coupler needs to take into account the possibility of different parallelisation strategies, different hardware/operating system platforms, and different grid definitions, among many other parameters. A degree of complexity in coupling code is therefore inevitable, and consequently requires sound software engineering if a long-lasting solution is to be devised.</w:t>
       </w:r>
     </w:p>
     <w:p>
@@ -316,7 +321,6 @@
         <w:numPr>
           <w:ilvl w:val="0"/>
           <w:numId w:val="4"/>
-          <w:numberingChange w:id="3" w:author="Magnus Hagdorn" w:date="2011-09-13T16:23:00Z" w:original="%1:3:0:."/>
         </w:numPr>
       </w:pPr>
       <w:r>
@@ -428,7 +432,21 @@
         <w:rPr>
           <w:lang w:eastAsia="en-US"/>
         </w:rPr>
-        <w:t>For example, many ISMs include</w:t>
+        <w:t xml:space="preserve">For example, many </w:t>
+      </w:r>
+      <w:proofErr w:type="spellStart"/>
+      <w:r>
+        <w:rPr>
+          <w:lang w:eastAsia="en-US"/>
+        </w:rPr>
+        <w:t>ISMs</w:t>
+      </w:r>
+      <w:proofErr w:type="spellEnd"/>
+      <w:r>
+        <w:rPr>
+          <w:lang w:eastAsia="en-US"/>
+        </w:rPr>
+        <w:t xml:space="preserve"> include</w:t>
       </w:r>
       <w:r>
         <w:rPr>
@@ -580,7 +598,21 @@
         <w:rPr>
           <w:lang w:eastAsia="en-US"/>
         </w:rPr>
-        <w:t>The provision of a standardised API brings obvious benefits of flexibility and reusability, as well as opening up ways of performing more thorough model intercomparison and sensitivity studies. To bring this about, it will be necessary to engage deeply with all thos</w:t>
+        <w:t xml:space="preserve">The provision of a standardised API brings obvious benefits of flexibility and reusability, as well as opening up ways of performing more thorough model </w:t>
+      </w:r>
+      <w:proofErr w:type="spellStart"/>
+      <w:r>
+        <w:rPr>
+          <w:lang w:eastAsia="en-US"/>
+        </w:rPr>
+        <w:t>intercomparison</w:t>
+      </w:r>
+      <w:proofErr w:type="spellEnd"/>
+      <w:r>
+        <w:rPr>
+          <w:lang w:eastAsia="en-US"/>
+        </w:rPr>
+        <w:t xml:space="preserve"> and sensitivity studies. To bring this about, it will be necessary to engage deeply with all thos</w:t>
       </w:r>
       <w:r>
         <w:rPr>
@@ -592,7 +624,21 @@
         <w:rPr>
           <w:lang w:eastAsia="en-US"/>
         </w:rPr>
-        <w:t xml:space="preserve">of ISMs </w:t>
+        <w:t xml:space="preserve">of </w:t>
+      </w:r>
+      <w:proofErr w:type="spellStart"/>
+      <w:r>
+        <w:rPr>
+          <w:lang w:eastAsia="en-US"/>
+        </w:rPr>
+        <w:t>ISMs</w:t>
+      </w:r>
+      <w:proofErr w:type="spellEnd"/>
+      <w:r>
+        <w:rPr>
+          <w:lang w:eastAsia="en-US"/>
+        </w:rPr>
+        <w:t xml:space="preserve"> </w:t>
       </w:r>
       <w:r>
         <w:rPr>
@@ -613,7 +659,6 @@
         <w:numPr>
           <w:ilvl w:val="0"/>
           <w:numId w:val="4"/>
-          <w:numberingChange w:id="4" w:author="Magnus Hagdorn" w:date="2011-09-13T16:23:00Z" w:original="%1:4:0:."/>
         </w:numPr>
       </w:pPr>
       <w:r>
@@ -649,16 +694,50 @@
         <w:t>,</w:t>
       </w:r>
       <w:r>
-        <w:t xml:space="preserve"> initially funded as part of GENIE (Payne, Rutt: NERC eScience ref. NER/T/S/2002/00221), and later though the National Centre for Earth Observation (NCEO), with significant unfunded contributions from Hagdorn</w:t>
-      </w:r>
-      <w:r>
-        <w:t xml:space="preserve"> and Hulton</w:t>
-      </w:r>
+        <w:t xml:space="preserve"> initially funded as part of GENIE (Payne, </w:t>
+      </w:r>
+      <w:proofErr w:type="spellStart"/>
+      <w:r>
+        <w:t>Rutt</w:t>
+      </w:r>
+      <w:proofErr w:type="spellEnd"/>
+      <w:r>
+        <w:t xml:space="preserve">: NERC </w:t>
+      </w:r>
+      <w:proofErr w:type="spellStart"/>
+      <w:r>
+        <w:t>eScience</w:t>
+      </w:r>
+      <w:proofErr w:type="spellEnd"/>
+      <w:r>
+        <w:t xml:space="preserve"> ref. NER/T/S/2002/00221), and later though the National Centre for Earth Observation (NCEO), with significant unfunded contributions from </w:t>
+      </w:r>
+      <w:proofErr w:type="spellStart"/>
+      <w:r>
+        <w:t>Hagdorn</w:t>
+      </w:r>
+      <w:proofErr w:type="spellEnd"/>
+      <w:r>
+        <w:t xml:space="preserve"> and </w:t>
+      </w:r>
+      <w:proofErr w:type="spellStart"/>
+      <w:r>
+        <w:t>Hulton</w:t>
+      </w:r>
+      <w:proofErr w:type="spellEnd"/>
       <w:r>
         <w:t>.</w:t>
       </w:r>
       <w:r>
-        <w:t xml:space="preserve"> Rutt </w:t>
+        <w:t xml:space="preserve"> </w:t>
+      </w:r>
+      <w:proofErr w:type="spellStart"/>
+      <w:r>
+        <w:t>Rutt</w:t>
+      </w:r>
+      <w:proofErr w:type="spellEnd"/>
+      <w:r>
+        <w:t xml:space="preserve"> </w:t>
       </w:r>
       <w:r>
         <w:rPr>
@@ -698,7 +777,15 @@
         <w:t>renamed Glimmer-CISM.</w:t>
       </w:r>
       <w:r>
-        <w:t xml:space="preserve"> This work has been funded by the US Department of Energy (DOE), and at present this comprises the majority of funding supporting development of the model.</w:t>
+        <w:t xml:space="preserve"> This work has been funded </w:t>
+      </w:r>
+      <w:ins w:id="0" w:author="William Lipscomb" w:date="2011-09-14T06:27:00Z">
+        <w:r>
+          <w:t xml:space="preserve">primarily </w:t>
+        </w:r>
+      </w:ins>
+      <w:r>
+        <w:t>by the US Department of Energy (DOE), and at present this comprises the majority of funding supporting development of the model.</w:t>
       </w:r>
       <w:r>
         <w:t xml:space="preserve"> </w:t>
@@ -721,13 +808,45 @@
         <w:t>Shallow Ice Approximation</w:t>
       </w:r>
       <w:r>
-        <w:t xml:space="preserve"> (Hutter, 1983), solved using the Finite Difference method. Thermomechanical coupling and a simple treatment of basal melt/sliding were also included in the model described in Rutt et al. (2009). However,</w:t>
+        <w:t xml:space="preserve"> (</w:t>
+      </w:r>
+      <w:proofErr w:type="spellStart"/>
+      <w:r>
+        <w:t>Hutter</w:t>
+      </w:r>
+      <w:proofErr w:type="spellEnd"/>
+      <w:r>
+        <w:t xml:space="preserve">, 1983), solved using the Finite Difference method. </w:t>
+      </w:r>
+      <w:proofErr w:type="spellStart"/>
+      <w:r>
+        <w:t>Thermomechanical</w:t>
+      </w:r>
+      <w:proofErr w:type="spellEnd"/>
+      <w:r>
+        <w:t xml:space="preserve"> coupling and a simple treatment of basal melt/sliding were also included in the model described in </w:t>
+      </w:r>
+      <w:proofErr w:type="spellStart"/>
+      <w:r>
+        <w:t>Rutt</w:t>
+      </w:r>
+      <w:proofErr w:type="spellEnd"/>
+      <w:r>
+        <w:t xml:space="preserve"> et al. (2009). However,</w:t>
       </w:r>
       <w:r>
         <w:t xml:space="preserve"> Glimmer-CISM has recently gained a higher-order stress balance module developed by Price and Payne</w:t>
       </w:r>
       <w:r>
-        <w:t>, using the approach of Blatter (1995) and Pattyn (2003)</w:t>
+        <w:t xml:space="preserve">, using the approach of Blatter (1995) and </w:t>
+      </w:r>
+      <w:proofErr w:type="spellStart"/>
+      <w:r>
+        <w:t>Pattyn</w:t>
+      </w:r>
+      <w:proofErr w:type="spellEnd"/>
+      <w:r>
+        <w:t xml:space="preserve"> (2003)</w:t>
       </w:r>
       <w:r>
         <w:t xml:space="preserve">, as well as other enhancements. </w:t>
@@ -746,9 +865,23 @@
         <w:rPr>
           <w:lang w:eastAsia="en-US"/>
         </w:rPr>
-        <w:t xml:space="preserve"> can be embedded within other codes relatively easily. For example, the code can be coupled to a variety of climate drivers and landscape evolution models. It also allows multiple regional ice sheet instances within the same overall model. Model configuration can be controlled flexibly using standardised configuration files, including determining which numerical methods, ice physics and bed parameterisations are selected. Glimmer-CISM uses NetCDF for file IO</w:t>
-      </w:r>
-      <w:ins w:id="5" w:author="Magnus Hagdorn" w:date="2011-09-13T16:41:00Z">
+        <w:t xml:space="preserve"> can be embedded within other codes relatively easily. For example, the code can be coupled to a variety of climate drivers and landscape evolution models. It also allows multiple regional ice sheet instances within the same overall model. Model configuration can be controlled flexibly using standardised configuration files, including determining which numerical methods, ice physics and bed parameterisations are selected. Glimmer-CISM uses </w:t>
+      </w:r>
+      <w:proofErr w:type="spellStart"/>
+      <w:r>
+        <w:rPr>
+          <w:lang w:eastAsia="en-US"/>
+        </w:rPr>
+        <w:t>NetCDF</w:t>
+      </w:r>
+      <w:proofErr w:type="spellEnd"/>
+      <w:r>
+        <w:rPr>
+          <w:lang w:eastAsia="en-US"/>
+        </w:rPr>
+        <w:t xml:space="preserve"> for file IO</w:t>
+      </w:r>
+      <w:ins w:id="1" w:author="Magnus Hagdorn" w:date="2011-09-13T16:41:00Z">
         <w:r>
           <w:rPr>
             <w:lang w:eastAsia="en-US"/>
@@ -756,7 +889,7 @@
           <w:t>. Output</w:t>
         </w:r>
       </w:ins>
-      <w:ins w:id="6" w:author="Magnus Hagdorn" w:date="2011-09-13T16:42:00Z">
+      <w:ins w:id="2" w:author="Magnus Hagdorn" w:date="2011-09-13T16:42:00Z">
         <w:r>
           <w:rPr>
             <w:lang w:eastAsia="en-US"/>
@@ -764,7 +897,7 @@
           <w:t xml:space="preserve"> </w:t>
         </w:r>
       </w:ins>
-      <w:ins w:id="7" w:author="Magnus Hagdorn" w:date="2011-09-13T16:41:00Z">
+      <w:ins w:id="3" w:author="Magnus Hagdorn" w:date="2011-09-13T16:41:00Z">
         <w:r>
           <w:rPr>
             <w:lang w:eastAsia="en-US"/>
@@ -772,7 +905,7 @@
           <w:t>files adhere to the CF standard</w:t>
         </w:r>
       </w:ins>
-      <w:del w:id="8" w:author="Magnus Hagdorn" w:date="2011-09-13T16:41:00Z">
+      <w:del w:id="4" w:author="Magnus Hagdorn" w:date="2011-09-13T16:41:00Z">
         <w:r>
           <w:rPr>
             <w:lang w:eastAsia="en-US"/>
@@ -795,7 +928,23 @@
         <w:t xml:space="preserve">of Glimmer-CISM </w:t>
       </w:r>
       <w:r>
-        <w:t xml:space="preserve">is conducted on a public-access website, and is coordinated by a steering committee comprising Rutt (chair), Hagdorn, Johnson, Lipscomb, Payne and Price. </w:t>
+        <w:t xml:space="preserve">is conducted on a public-access website, and is coordinated by a steering committee comprising </w:t>
+      </w:r>
+      <w:proofErr w:type="spellStart"/>
+      <w:r>
+        <w:t>Rutt</w:t>
+      </w:r>
+      <w:proofErr w:type="spellEnd"/>
+      <w:r>
+        <w:t xml:space="preserve"> (chair), </w:t>
+      </w:r>
+      <w:proofErr w:type="spellStart"/>
+      <w:r>
+        <w:t>Hagdorn</w:t>
+      </w:r>
+      <w:proofErr w:type="spellEnd"/>
+      <w:r>
+        <w:t xml:space="preserve">, Johnson, Lipscomb, Payne and Price. </w:t>
       </w:r>
       <w:r>
         <w:t>However</w:t>
@@ -838,7 +987,15 @@
         <w:footnoteReference w:id="4"/>
       </w:r>
       <w:r>
-        <w:t xml:space="preserve">, a multiphysics finite element code developed by the CSC, Espoo, Finland. </w:t>
+        <w:t xml:space="preserve">, a </w:t>
+      </w:r>
+      <w:proofErr w:type="spellStart"/>
+      <w:r>
+        <w:t>multiphysics</w:t>
+      </w:r>
+      <w:proofErr w:type="spellEnd"/>
+      <w:r>
+        <w:t xml:space="preserve"> finite element code developed by the CSC, Espoo, Finland. </w:t>
       </w:r>
       <w:r>
         <w:t>There is a substantial potential European user group</w:t>
@@ -847,25 +1004,58 @@
         <w:t xml:space="preserve"> comprising scientists</w:t>
       </w:r>
       <w:r>
-        <w:t xml:space="preserve"> coupling ISMs to GC</w:t>
-      </w:r>
-      <w:r>
-        <w:t>Ms in FP7 who currently use PISM, in part</w:t>
-      </w:r>
-      <w:r>
-        <w:t xml:space="preserve"> because of concerns over Glimmer-CISM’s coupling environment.  This project aims to ensure that ongoing developments by the international partnership working on the code can continue to address UK climate science </w:t>
-      </w:r>
-      <w:commentRangeStart w:id="9"/>
+        <w:t xml:space="preserve"> coupling </w:t>
+      </w:r>
+      <w:proofErr w:type="spellStart"/>
+      <w:r>
+        <w:t>ISMs</w:t>
+      </w:r>
+      <w:proofErr w:type="spellEnd"/>
+      <w:r>
+        <w:t xml:space="preserve"> to </w:t>
+      </w:r>
+      <w:proofErr w:type="spellStart"/>
+      <w:r>
+        <w:t>GC</w:t>
+      </w:r>
+      <w:r>
+        <w:t>Ms</w:t>
+      </w:r>
+      <w:proofErr w:type="spellEnd"/>
+      <w:r>
+        <w:t xml:space="preserve"> in FP7 who currently use PISM, in part</w:t>
+      </w:r>
+      <w:r>
+        <w:t xml:space="preserve"> because of concerns over Glimmer-</w:t>
+      </w:r>
+      <w:proofErr w:type="spellStart"/>
+      <w:r>
+        <w:t>CISM’s</w:t>
+      </w:r>
+      <w:proofErr w:type="spellEnd"/>
+      <w:r>
+        <w:t xml:space="preserve"> coupling environment.  This project aims to ensure that ongoing developments by the international partnership working on the code can continue to address UK climate science </w:t>
+      </w:r>
+      <w:commentRangeStart w:id="5"/>
+      <w:commentRangeStart w:id="6"/>
       <w:r>
         <w:t>needs</w:t>
       </w:r>
-      <w:commentRangeEnd w:id="9"/>
+      <w:commentRangeEnd w:id="5"/>
       <w:r>
         <w:rPr>
           <w:rStyle w:val="CommentReference"/>
           <w:rFonts w:cs="Arial"/>
         </w:rPr>
-        <w:commentReference w:id="9"/>
+        <w:commentReference w:id="5"/>
+      </w:r>
+      <w:commentRangeEnd w:id="6"/>
+      <w:r>
+        <w:rPr>
+          <w:rStyle w:val="CommentReference"/>
+          <w:vanish/>
+        </w:rPr>
+        <w:commentReference w:id="6"/>
       </w:r>
       <w:r>
         <w:t>.</w:t>
@@ -877,7 +1067,6 @@
         <w:numPr>
           <w:ilvl w:val="0"/>
           <w:numId w:val="4"/>
-          <w:numberingChange w:id="10" w:author="Magnus Hagdorn" w:date="2011-09-13T16:23:00Z" w:original="%1:5:0:."/>
         </w:numPr>
       </w:pPr>
       <w:r>
@@ -895,7 +1084,6 @@
         <w:numPr>
           <w:ilvl w:val="0"/>
           <w:numId w:val="12"/>
-          <w:numberingChange w:id="11" w:author="Magnus Hagdorn" w:date="2011-09-13T16:23:00Z" w:original="%1:1:0:."/>
         </w:numPr>
         <w:rPr>
           <w:b/>
@@ -911,7 +1099,47 @@
           <w:i/>
           <w:iCs/>
         </w:rPr>
-        <w:t>Development of a generic technical and scientific framework for ISM-GCM coupling, which will define a standard for ISMs and GCMs to use in the future.</w:t>
+        <w:t xml:space="preserve">Development of a generic technical and scientific framework for ISM-GCM coupling, which will define a standard for </w:t>
+      </w:r>
+      <w:proofErr w:type="spellStart"/>
+      <w:r>
+        <w:rPr>
+          <w:b/>
+          <w:bCs/>
+          <w:i/>
+          <w:iCs/>
+        </w:rPr>
+        <w:t>ISMs</w:t>
+      </w:r>
+      <w:proofErr w:type="spellEnd"/>
+      <w:r>
+        <w:rPr>
+          <w:b/>
+          <w:bCs/>
+          <w:i/>
+          <w:iCs/>
+        </w:rPr>
+        <w:t xml:space="preserve"> and </w:t>
+      </w:r>
+      <w:proofErr w:type="spellStart"/>
+      <w:r>
+        <w:rPr>
+          <w:b/>
+          <w:bCs/>
+          <w:i/>
+          <w:iCs/>
+        </w:rPr>
+        <w:t>GCMs</w:t>
+      </w:r>
+      <w:proofErr w:type="spellEnd"/>
+      <w:r>
+        <w:rPr>
+          <w:b/>
+          <w:bCs/>
+          <w:i/>
+          <w:iCs/>
+        </w:rPr>
+        <w:t xml:space="preserve"> to use in the future.</w:t>
       </w:r>
     </w:p>
     <w:p>
@@ -920,7 +1148,6 @@
         <w:numPr>
           <w:ilvl w:val="0"/>
           <w:numId w:val="12"/>
-          <w:numberingChange w:id="12" w:author="Magnus Hagdorn" w:date="2011-09-13T16:23:00Z" w:original="%1:2:0:."/>
         </w:numPr>
         <w:rPr>
           <w:b/>
@@ -960,7 +1187,6 @@
         <w:numPr>
           <w:ilvl w:val="3"/>
           <w:numId w:val="4"/>
-          <w:numberingChange w:id="13" w:author="Magnus Hagdorn" w:date="2011-09-13T16:23:00Z" w:original="%4:1:0:."/>
         </w:numPr>
         <w:ind w:left="360"/>
         <w:rPr>
@@ -987,7 +1213,6 @@
         <w:numPr>
           <w:ilvl w:val="3"/>
           <w:numId w:val="4"/>
-          <w:numberingChange w:id="14" w:author="Magnus Hagdorn" w:date="2011-09-13T16:23:00Z" w:original="%4:2:0:."/>
         </w:numPr>
         <w:ind w:left="360"/>
         <w:rPr>
@@ -1014,7 +1239,6 @@
         <w:numPr>
           <w:ilvl w:val="3"/>
           <w:numId w:val="4"/>
-          <w:numberingChange w:id="15" w:author="Magnus Hagdorn" w:date="2011-09-13T16:23:00Z" w:original="%4:3:0:."/>
         </w:numPr>
         <w:ind w:left="360"/>
         <w:rPr>
@@ -1041,7 +1265,6 @@
         <w:numPr>
           <w:ilvl w:val="3"/>
           <w:numId w:val="4"/>
-          <w:numberingChange w:id="16" w:author="Magnus Hagdorn" w:date="2011-09-13T16:23:00Z" w:original="%4:4:0:."/>
         </w:numPr>
         <w:ind w:left="360"/>
         <w:rPr>
@@ -1068,7 +1291,6 @@
         <w:numPr>
           <w:ilvl w:val="3"/>
           <w:numId w:val="4"/>
-          <w:numberingChange w:id="17" w:author="Magnus Hagdorn" w:date="2011-09-13T16:23:00Z" w:original="%4:5:0:."/>
         </w:numPr>
         <w:ind w:left="360"/>
         <w:rPr>
@@ -1095,7 +1317,6 @@
         <w:numPr>
           <w:ilvl w:val="3"/>
           <w:numId w:val="4"/>
-          <w:numberingChange w:id="18" w:author="Magnus Hagdorn" w:date="2011-09-13T16:23:00Z" w:original="%4:6:0:."/>
         </w:numPr>
         <w:ind w:left="360"/>
         <w:rPr>
@@ -1122,7 +1343,6 @@
         <w:numPr>
           <w:ilvl w:val="3"/>
           <w:numId w:val="4"/>
-          <w:numberingChange w:id="19" w:author="Magnus Hagdorn" w:date="2011-09-13T16:23:00Z" w:original="%4:7:0:."/>
         </w:numPr>
         <w:ind w:left="360"/>
         <w:rPr>
@@ -1163,7 +1383,6 @@
         <w:numPr>
           <w:ilvl w:val="0"/>
           <w:numId w:val="4"/>
-          <w:numberingChange w:id="20" w:author="Magnus Hagdorn" w:date="2011-09-13T16:23:00Z" w:original="%1:6:0:."/>
         </w:numPr>
       </w:pPr>
       <w:r>
@@ -1255,7 +1474,78 @@
         <w:rPr>
           <w:lang w:eastAsia="en-US"/>
         </w:rPr>
-        <w:t xml:space="preserve">In particular, the LANL group have provided significant sustained investment in the development of the code core as part of CESM.  The work by these groups on the code base </w:t>
+        <w:t xml:space="preserve">In particular, the LANL group have provided significant sustained investment in the development of </w:t>
+      </w:r>
+      <w:ins w:id="7" w:author="William Lipscomb" w:date="2011-09-14T06:36:00Z">
+        <w:r>
+          <w:rPr>
+            <w:lang w:eastAsia="en-US"/>
+          </w:rPr>
+          <w:t xml:space="preserve">parallel, higher-order ice-flow models </w:t>
+        </w:r>
+      </w:ins>
+      <w:ins w:id="8" w:author="William Lipscomb" w:date="2011-09-14T06:37:00Z">
+        <w:r>
+          <w:rPr>
+            <w:lang w:eastAsia="en-US"/>
+          </w:rPr>
+          <w:t xml:space="preserve">(in collaboration with participants in the </w:t>
+        </w:r>
+      </w:ins>
+      <w:ins w:id="9" w:author="William Lipscomb" w:date="2011-09-14T06:36:00Z">
+        <w:r>
+          <w:rPr>
+            <w:lang w:eastAsia="en-US"/>
+          </w:rPr>
+          <w:t xml:space="preserve">DOE ISICLES </w:t>
+        </w:r>
+        <w:commentRangeStart w:id="10"/>
+        <w:r>
+          <w:rPr>
+            <w:lang w:eastAsia="en-US"/>
+          </w:rPr>
+          <w:t>project</w:t>
+        </w:r>
+      </w:ins>
+      <w:commentRangeEnd w:id="10"/>
+      <w:ins w:id="11" w:author="William Lipscomb" w:date="2011-09-14T06:38:00Z">
+        <w:r>
+          <w:rPr>
+            <w:rStyle w:val="CommentReference"/>
+            <w:vanish/>
+          </w:rPr>
+          <w:commentReference w:id="10"/>
+        </w:r>
+      </w:ins>
+      <w:ins w:id="12" w:author="William Lipscomb" w:date="2011-09-14T06:36:00Z">
+        <w:r>
+          <w:rPr>
+            <w:lang w:eastAsia="en-US"/>
+          </w:rPr>
+          <w:t>) and in the coupling of Glimmer-CISM to CESM</w:t>
+        </w:r>
+      </w:ins>
+      <w:del w:id="13" w:author="William Lipscomb" w:date="2011-09-14T06:37:00Z">
+        <w:r>
+          <w:rPr>
+            <w:lang w:eastAsia="en-US"/>
+          </w:rPr>
+          <w:delText>the cod</w:delText>
+        </w:r>
+      </w:del>
+      <w:del w:id="14" w:author="William Lipscomb" w:date="2011-09-14T06:36:00Z">
+        <w:r>
+          <w:rPr>
+            <w:lang w:eastAsia="en-US"/>
+          </w:rPr>
+          <w:delText>e core as part of CESM</w:delText>
+        </w:r>
+      </w:del>
+      <w:r>
+        <w:rPr>
+          <w:lang w:eastAsia="en-US"/>
+        </w:rPr>
+        <w:t xml:space="preserve">.  The work by these groups on the code base </w:t>
       </w:r>
       <w:r>
         <w:rPr>
@@ -1387,17 +1677,17 @@
       <w:r>
         <w:t xml:space="preserve">a </w:t>
       </w:r>
-      <w:commentRangeStart w:id="21"/>
+      <w:commentRangeStart w:id="15"/>
       <w:r>
         <w:t>group</w:t>
       </w:r>
-      <w:commentRangeEnd w:id="21"/>
+      <w:commentRangeEnd w:id="15"/>
       <w:r>
         <w:rPr>
           <w:rStyle w:val="CommentReference"/>
           <w:rFonts w:cs="Arial"/>
         </w:rPr>
-        <w:commentReference w:id="21"/>
+        <w:commentReference w:id="15"/>
       </w:r>
       <w:r>
         <w:t xml:space="preserve"> (</w:t>
@@ -1483,11 +1773,19 @@
         </w:rPr>
         <w:t xml:space="preserve">their role is to inform us of their experience of using </w:t>
       </w:r>
-      <w:r>
-        <w:rPr>
-          <w:lang w:eastAsia="en-US"/>
-        </w:rPr>
-        <w:t>ISMs,</w:t>
+      <w:proofErr w:type="spellStart"/>
+      <w:r>
+        <w:rPr>
+          <w:lang w:eastAsia="en-US"/>
+        </w:rPr>
+        <w:t>ISMs</w:t>
+      </w:r>
+      <w:proofErr w:type="spellEnd"/>
+      <w:r>
+        <w:rPr>
+          <w:lang w:eastAsia="en-US"/>
+        </w:rPr>
+        <w:t>,</w:t>
       </w:r>
       <w:r>
         <w:rPr>
@@ -1550,7 +1848,7 @@
           <w:lang w:eastAsia="en-US"/>
         </w:rPr>
       </w:pPr>
-      <w:commentRangeStart w:id="22"/>
+      <w:commentRangeStart w:id="16"/>
       <w:r>
         <w:rPr>
           <w:b/>
@@ -1561,13 +1859,13 @@
         </w:rPr>
         <w:t xml:space="preserve">Developers </w:t>
       </w:r>
-      <w:commentRangeEnd w:id="22"/>
+      <w:commentRangeEnd w:id="16"/>
       <w:r>
         <w:rPr>
           <w:rStyle w:val="CommentReference"/>
           <w:rFonts w:cs="Arial"/>
         </w:rPr>
-        <w:commentReference w:id="22"/>
+        <w:commentReference w:id="16"/>
       </w:r>
       <w:r>
         <w:rPr>
@@ -1674,7 +1972,6 @@
         <w:numPr>
           <w:ilvl w:val="0"/>
           <w:numId w:val="4"/>
-          <w:numberingChange w:id="23" w:author="Magnus Hagdorn" w:date="2011-09-13T16:23:00Z" w:original="%1:7:0:."/>
         </w:numPr>
       </w:pPr>
       <w:r>
@@ -1727,11 +2024,54 @@
         </w:rPr>
         <w:t xml:space="preserve">Framework Development Workshops. </w:t>
       </w:r>
-      <w:r>
-        <w:rPr>
-          <w:lang w:eastAsia="en-US"/>
-        </w:rPr>
-        <w:t xml:space="preserve">These will involve partners in each of the communities outlined above. The workshops will be formative, in as much as they should lead to the agreement on (at least) a prototype API standard for ice sheet models.  </w:t>
+      <w:commentRangeStart w:id="17"/>
+      <w:r>
+        <w:rPr>
+          <w:lang w:eastAsia="en-US"/>
+        </w:rPr>
+        <w:t>These</w:t>
+      </w:r>
+      <w:commentRangeEnd w:id="17"/>
+      <w:r>
+        <w:rPr>
+          <w:rStyle w:val="CommentReference"/>
+          <w:vanish/>
+        </w:rPr>
+        <w:commentReference w:id="17"/>
+      </w:r>
+      <w:r>
+        <w:rPr>
+          <w:lang w:eastAsia="en-US"/>
+        </w:rPr>
+        <w:t xml:space="preserve"> will involve partners in each of the communities outlined above. The workshops will be formative, in</w:t>
+      </w:r>
+      <w:del w:id="18" w:author="William Lipscomb" w:date="2011-09-14T16:09:00Z">
+        <w:r>
+          <w:rPr>
+            <w:lang w:eastAsia="en-US"/>
+          </w:rPr>
+          <w:delText xml:space="preserve"> </w:delText>
+        </w:r>
+      </w:del>
+      <w:r>
+        <w:rPr>
+          <w:lang w:eastAsia="en-US"/>
+        </w:rPr>
+        <w:t>as</w:t>
+      </w:r>
+      <w:del w:id="19" w:author="William Lipscomb" w:date="2011-09-14T16:09:00Z">
+        <w:r>
+          <w:rPr>
+            <w:lang w:eastAsia="en-US"/>
+          </w:rPr>
+          <w:delText xml:space="preserve"> </w:delText>
+        </w:r>
+      </w:del>
+      <w:r>
+        <w:rPr>
+          <w:lang w:eastAsia="en-US"/>
+        </w:rPr>
+        <w:t xml:space="preserve">much as they should lead to the agreement on (at least) a prototype API standard for ice sheet models.  </w:t>
       </w:r>
     </w:p>
     <w:p>
@@ -1739,17 +2079,202 @@
         <w:numPr>
           <w:ilvl w:val="0"/>
           <w:numId w:val="9"/>
-          <w:numberingChange w:id="24" w:author="Magnus Hagdorn" w:date="2011-09-13T16:23:00Z" w:original="(%1:1:0:)"/>
         </w:numPr>
         <w:rPr>
           <w:lang w:eastAsia="en-US"/>
         </w:rPr>
       </w:pPr>
-      <w:r>
-        <w:rPr>
-          <w:lang w:eastAsia="en-US"/>
-        </w:rPr>
-        <w:t xml:space="preserve">The first workshop will largely be one in which we seek to explain the overall concept behind the project, to engage participants in aspects of current practice, to identify core data-model needs to permit key scientific problems to be addressed, and to discuss ways of approaching this from a technical standpoint.  An outcome of the workshop is that we will produce draft interface requirements (point 8.1 below), and seek feedback from participants and the wider community on the specification.  </w:t>
+      <w:ins w:id="20" w:author="William Lipscomb" w:date="2011-09-14T16:10:00Z">
+        <w:r>
+          <w:rPr>
+            <w:lang w:eastAsia="en-US"/>
+          </w:rPr>
+          <w:t>During</w:t>
+        </w:r>
+        <w:r>
+          <w:rPr>
+            <w:lang w:eastAsia="en-US"/>
+          </w:rPr>
+          <w:t xml:space="preserve"> t</w:t>
+        </w:r>
+      </w:ins>
+      <w:del w:id="21" w:author="William Lipscomb" w:date="2011-09-14T16:09:00Z">
+        <w:r>
+          <w:rPr>
+            <w:lang w:eastAsia="en-US"/>
+          </w:rPr>
+          <w:delText>T</w:delText>
+        </w:r>
+      </w:del>
+      <w:r>
+        <w:rPr>
+          <w:lang w:eastAsia="en-US"/>
+        </w:rPr>
+        <w:t xml:space="preserve">he first workshop </w:t>
+      </w:r>
+      <w:del w:id="22" w:author="William Lipscomb" w:date="2011-09-14T16:10:00Z">
+        <w:r>
+          <w:rPr>
+            <w:lang w:eastAsia="en-US"/>
+          </w:rPr>
+          <w:delText xml:space="preserve">will largely be one in which </w:delText>
+        </w:r>
+      </w:del>
+      <w:r>
+        <w:rPr>
+          <w:lang w:eastAsia="en-US"/>
+        </w:rPr>
+        <w:t xml:space="preserve">we </w:t>
+      </w:r>
+      <w:ins w:id="23" w:author="William Lipscomb" w:date="2011-09-14T16:24:00Z">
+        <w:r>
+          <w:rPr>
+            <w:lang w:eastAsia="en-US"/>
+          </w:rPr>
+          <w:t>will</w:t>
+        </w:r>
+      </w:ins>
+      <w:del w:id="24" w:author="William Lipscomb" w:date="2011-09-14T16:24:00Z">
+        <w:r>
+          <w:rPr>
+            <w:lang w:eastAsia="en-US"/>
+          </w:rPr>
+          <w:delText>seek to</w:delText>
+        </w:r>
+      </w:del>
+      <w:r>
+        <w:rPr>
+          <w:lang w:eastAsia="en-US"/>
+        </w:rPr>
+        <w:t xml:space="preserve"> explain the overall concept behind the project, </w:t>
+      </w:r>
+      <w:del w:id="25" w:author="William Lipscomb" w:date="2011-09-14T16:24:00Z">
+        <w:r>
+          <w:rPr>
+            <w:lang w:eastAsia="en-US"/>
+          </w:rPr>
+          <w:delText xml:space="preserve">to </w:delText>
+        </w:r>
+      </w:del>
+      <w:r>
+        <w:rPr>
+          <w:lang w:eastAsia="en-US"/>
+        </w:rPr>
+        <w:t xml:space="preserve">engage participants in aspects of current practice, </w:t>
+      </w:r>
+      <w:del w:id="26" w:author="William Lipscomb" w:date="2011-09-14T16:24:00Z">
+        <w:r>
+          <w:rPr>
+            <w:lang w:eastAsia="en-US"/>
+          </w:rPr>
+          <w:delText xml:space="preserve">to </w:delText>
+        </w:r>
+      </w:del>
+      <w:r>
+        <w:rPr>
+          <w:lang w:eastAsia="en-US"/>
+        </w:rPr>
+        <w:t xml:space="preserve">identify core data-model needs to permit key scientific problems to be addressed, and </w:t>
+      </w:r>
+      <w:del w:id="27" w:author="William Lipscomb" w:date="2011-09-14T16:24:00Z">
+        <w:r>
+          <w:rPr>
+            <w:lang w:eastAsia="en-US"/>
+          </w:rPr>
+          <w:delText xml:space="preserve">to </w:delText>
+        </w:r>
+      </w:del>
+      <w:r>
+        <w:rPr>
+          <w:lang w:eastAsia="en-US"/>
+        </w:rPr>
+        <w:t xml:space="preserve">discuss </w:t>
+      </w:r>
+      <w:ins w:id="28" w:author="William Lipscomb" w:date="2011-09-14T16:10:00Z">
+        <w:r>
+          <w:rPr>
+            <w:lang w:eastAsia="en-US"/>
+          </w:rPr>
+          <w:t xml:space="preserve">technical </w:t>
+        </w:r>
+        <w:proofErr w:type="spellStart"/>
+        <w:r>
+          <w:rPr>
+            <w:lang w:eastAsia="en-US"/>
+          </w:rPr>
+          <w:t>solutions</w:t>
+        </w:r>
+        <w:proofErr w:type="spellEnd"/>
+        <w:r>
+          <w:rPr>
+            <w:lang w:eastAsia="en-US"/>
+          </w:rPr>
+          <w:t>.</w:t>
+        </w:r>
+      </w:ins>
+      <w:del w:id="29" w:author="William Lipscomb" w:date="2011-09-14T16:10:00Z">
+        <w:r>
+          <w:rPr>
+            <w:lang w:eastAsia="en-US"/>
+          </w:rPr>
+          <w:delText>ways of approaching this from a technical standpoint.</w:delText>
+        </w:r>
+      </w:del>
+      <w:r>
+        <w:rPr>
+          <w:lang w:eastAsia="en-US"/>
+        </w:rPr>
+        <w:t xml:space="preserve">  </w:t>
+      </w:r>
+      <w:ins w:id="30" w:author="William Lipscomb" w:date="2011-09-14T16:11:00Z">
+        <w:r>
+          <w:rPr>
+            <w:lang w:eastAsia="en-US"/>
+          </w:rPr>
+          <w:t>W</w:t>
+        </w:r>
+      </w:ins>
+      <w:del w:id="31" w:author="William Lipscomb" w:date="2011-09-14T16:11:00Z">
+        <w:r>
+          <w:rPr>
+            <w:lang w:eastAsia="en-US"/>
+          </w:rPr>
+          <w:delText>An outcome of the workshop is that w</w:delText>
+        </w:r>
+      </w:del>
+      <w:r>
+        <w:rPr>
+          <w:lang w:eastAsia="en-US"/>
+        </w:rPr>
+        <w:t>e will produce draft interface requirements (point 8.1 below)</w:t>
+      </w:r>
+      <w:del w:id="32" w:author="William Lipscomb" w:date="2011-09-14T16:11:00Z">
+        <w:r>
+          <w:rPr>
+            <w:lang w:eastAsia="en-US"/>
+          </w:rPr>
+          <w:delText>,</w:delText>
+        </w:r>
+      </w:del>
+      <w:r>
+        <w:rPr>
+          <w:lang w:eastAsia="en-US"/>
+        </w:rPr>
+        <w:t xml:space="preserve"> and </w:t>
+      </w:r>
+      <w:ins w:id="33" w:author="William Lipscomb" w:date="2011-09-14T16:11:00Z">
+        <w:r>
+          <w:rPr>
+            <w:lang w:eastAsia="en-US"/>
+          </w:rPr>
+          <w:t xml:space="preserve">will </w:t>
+        </w:r>
+      </w:ins>
+      <w:r>
+        <w:rPr>
+          <w:lang w:eastAsia="en-US"/>
+        </w:rPr>
+        <w:t xml:space="preserve">seek feedback from participants and the wider community on the specification.  </w:t>
       </w:r>
     </w:p>
     <w:p>
@@ -1757,7 +2282,6 @@
         <w:numPr>
           <w:ilvl w:val="0"/>
           <w:numId w:val="9"/>
-          <w:numberingChange w:id="25" w:author="Magnus Hagdorn" w:date="2011-09-13T16:23:00Z" w:original="(%1:2:0:)"/>
         </w:numPr>
         <w:rPr>
           <w:lang w:eastAsia="en-US"/>
@@ -1767,7 +2291,21 @@
         <w:rPr>
           <w:lang w:eastAsia="en-US"/>
         </w:rPr>
-        <w:t xml:space="preserve">The second workshop will present the initial API to the community, and invite reflections on and refinements to this API.  </w:t>
+        <w:t>The second workshop will present the initial API to the community</w:t>
+      </w:r>
+      <w:del w:id="34" w:author="William Lipscomb" w:date="2011-09-14T16:11:00Z">
+        <w:r>
+          <w:rPr>
+            <w:lang w:eastAsia="en-US"/>
+          </w:rPr>
+          <w:delText>,</w:delText>
+        </w:r>
+      </w:del>
+      <w:r>
+        <w:rPr>
+          <w:lang w:eastAsia="en-US"/>
+        </w:rPr>
+        <w:t xml:space="preserve"> and invite reflections on and refinements to this API.  </w:t>
       </w:r>
       <w:r>
         <w:rPr>
@@ -1801,8 +2339,47 @@
       </w:r>
     </w:p>
     <w:p>
-      <w:r>
-        <w:t>Throughout each of the workshops, we will allow time in some sessions to permit discussion on how best to establish a more permanent network to help steer development of the interface and associated activity across the community.</w:t>
+      <w:ins w:id="35" w:author="William Lipscomb" w:date="2011-09-14T16:11:00Z">
+        <w:r>
+          <w:t>During</w:t>
+        </w:r>
+      </w:ins>
+      <w:del w:id="36" w:author="William Lipscomb" w:date="2011-09-14T16:11:00Z">
+        <w:r>
+          <w:delText>Throughout</w:delText>
+        </w:r>
+      </w:del>
+      <w:r>
+        <w:t xml:space="preserve"> each </w:t>
+      </w:r>
+      <w:del w:id="37" w:author="William Lipscomb" w:date="2011-09-14T16:11:00Z">
+        <w:r>
+          <w:delText xml:space="preserve">of the </w:delText>
+        </w:r>
+      </w:del>
+      <w:r>
+        <w:t>workshop</w:t>
+      </w:r>
+      <w:del w:id="38" w:author="William Lipscomb" w:date="2011-09-14T16:11:00Z">
+        <w:r>
+          <w:delText>s,</w:delText>
+        </w:r>
+      </w:del>
+      <w:r>
+        <w:t xml:space="preserve"> we will allow time </w:t>
+      </w:r>
+      <w:ins w:id="39" w:author="William Lipscomb" w:date="2011-09-14T16:11:00Z">
+        <w:r>
+          <w:t>for</w:t>
+        </w:r>
+      </w:ins>
+      <w:del w:id="40" w:author="William Lipscomb" w:date="2011-09-14T16:11:00Z">
+        <w:r>
+          <w:delText>in some sessions to permit</w:delText>
+        </w:r>
+      </w:del>
+      <w:r>
+        <w:t xml:space="preserve"> discussion on how best to establish a more permanent network to help steer development of the interface and associated activity across the community.</w:t>
       </w:r>
     </w:p>
     <w:p>
@@ -1831,7 +2408,6 @@
         <w:numPr>
           <w:ilvl w:val="0"/>
           <w:numId w:val="4"/>
-          <w:numberingChange w:id="26" w:author="Magnus Hagdorn" w:date="2011-09-13T16:23:00Z" w:original="%1:8:0:."/>
         </w:numPr>
       </w:pPr>
       <w:r>
@@ -1846,7 +2422,6 @@
         <w:numPr>
           <w:ilvl w:val="0"/>
           <w:numId w:val="5"/>
-          <w:numberingChange w:id="27" w:author="Magnus Hagdorn" w:date="2011-09-13T16:23:00Z" w:original="9.%1:1:0:"/>
         </w:numPr>
         <w:tabs>
           <w:tab w:val="clear" w:pos="2520"/>
@@ -1877,7 +2452,127 @@
         <w:rPr>
           <w:lang w:eastAsia="en-US"/>
         </w:rPr>
-        <w:t>Before work can begin on a practical framework for ISM-GCM coupling, it is necessary to understand and define the range of functionality it is to have. The scientific aspects will include: the possible coupling fields and their calculation, interaction with the atmosphere, land surface and ocean components of the GCM, asynchronous coupling strategies, interpolation/downscaling techniques, etc. The technical aspects will encompass issues around computing platforms, compilers, language choice, parallelism, file IO, restart mechanisms, etc. A full technical and scientific specification will be drawn up by the project team, informed by community input at the first Framework Development Workshop. This part will involve the participation of all project partners.</w:t>
+        <w:t xml:space="preserve">Before work can begin on a practical framework for ISM-GCM coupling, it is necessary to understand and define the </w:t>
+      </w:r>
+      <w:ins w:id="41" w:author="William Lipscomb" w:date="2011-09-14T16:12:00Z">
+        <w:r>
+          <w:rPr>
+            <w:lang w:eastAsia="en-US"/>
+          </w:rPr>
+          <w:t xml:space="preserve">required </w:t>
+        </w:r>
+      </w:ins>
+      <w:r>
+        <w:rPr>
+          <w:lang w:eastAsia="en-US"/>
+        </w:rPr>
+        <w:t>range of functionality</w:t>
+      </w:r>
+      <w:del w:id="42" w:author="William Lipscomb" w:date="2011-09-14T16:12:00Z">
+        <w:r>
+          <w:rPr>
+            <w:lang w:eastAsia="en-US"/>
+          </w:rPr>
+          <w:delText xml:space="preserve"> it is to have</w:delText>
+        </w:r>
+      </w:del>
+      <w:r>
+        <w:rPr>
+          <w:lang w:eastAsia="en-US"/>
+        </w:rPr>
+        <w:t>. The scientific aspects will include</w:t>
+      </w:r>
+      <w:del w:id="43" w:author="William Lipscomb" w:date="2011-09-14T16:13:00Z">
+        <w:r>
+          <w:rPr>
+            <w:lang w:eastAsia="en-US"/>
+          </w:rPr>
+          <w:delText>:</w:delText>
+        </w:r>
+      </w:del>
+      <w:r>
+        <w:rPr>
+          <w:lang w:eastAsia="en-US"/>
+        </w:rPr>
+        <w:t xml:space="preserve"> the possible coupling fields and their calculation, interaction with the atmosphere, land surface and ocean components of the GCM, asynchronous coupling strategies, </w:t>
+      </w:r>
+      <w:ins w:id="44" w:author="William Lipscomb" w:date="2011-09-14T16:13:00Z">
+        <w:r>
+          <w:rPr>
+            <w:lang w:eastAsia="en-US"/>
+          </w:rPr>
+          <w:t xml:space="preserve">and </w:t>
+        </w:r>
+      </w:ins>
+      <w:r>
+        <w:rPr>
+          <w:lang w:eastAsia="en-US"/>
+        </w:rPr>
+        <w:t>interpolation/downscaling techniques</w:t>
+      </w:r>
+      <w:del w:id="45" w:author="William Lipscomb" w:date="2011-09-14T16:13:00Z">
+        <w:r>
+          <w:rPr>
+            <w:lang w:eastAsia="en-US"/>
+          </w:rPr>
+          <w:delText>, etc</w:delText>
+        </w:r>
+      </w:del>
+      <w:r>
+        <w:rPr>
+          <w:lang w:eastAsia="en-US"/>
+        </w:rPr>
+        <w:t xml:space="preserve">. The technical aspects will </w:t>
+      </w:r>
+      <w:ins w:id="46" w:author="William Lipscomb" w:date="2011-09-14T16:13:00Z">
+        <w:r>
+          <w:rPr>
+            <w:lang w:eastAsia="en-US"/>
+          </w:rPr>
+          <w:t>include</w:t>
+        </w:r>
+      </w:ins>
+      <w:del w:id="47" w:author="William Lipscomb" w:date="2011-09-14T16:13:00Z">
+        <w:r>
+          <w:rPr>
+            <w:lang w:eastAsia="en-US"/>
+          </w:rPr>
+          <w:delText>encompass issues around</w:delText>
+        </w:r>
+      </w:del>
+      <w:r>
+        <w:rPr>
+          <w:lang w:eastAsia="en-US"/>
+        </w:rPr>
+        <w:t xml:space="preserve"> computing platforms, compilers, language choice, parallelism, file IO, </w:t>
+      </w:r>
+      <w:ins w:id="48" w:author="William Lipscomb" w:date="2011-09-14T16:13:00Z">
+        <w:r>
+          <w:rPr>
+            <w:lang w:eastAsia="en-US"/>
+          </w:rPr>
+          <w:t xml:space="preserve">and </w:t>
+        </w:r>
+      </w:ins>
+      <w:r>
+        <w:rPr>
+          <w:lang w:eastAsia="en-US"/>
+        </w:rPr>
+        <w:t>restart mechanisms</w:t>
+      </w:r>
+      <w:del w:id="49" w:author="William Lipscomb" w:date="2011-09-14T16:13:00Z">
+        <w:r>
+          <w:rPr>
+            <w:lang w:eastAsia="en-US"/>
+          </w:rPr>
+          <w:delText>, etc</w:delText>
+        </w:r>
+      </w:del>
+      <w:r>
+        <w:rPr>
+          <w:lang w:eastAsia="en-US"/>
+        </w:rPr>
+        <w:t>. A full technical and scientific specification will be drawn up by the project team, informed by community input at the first Framework Development Workshop. This part will involve the participation of all project partners.</w:t>
       </w:r>
     </w:p>
     <w:p>
@@ -1885,7 +2580,6 @@
         <w:numPr>
           <w:ilvl w:val="0"/>
           <w:numId w:val="5"/>
-          <w:numberingChange w:id="28" w:author="Magnus Hagdorn" w:date="2011-09-13T16:23:00Z" w:original="9.%1:2:0:"/>
         </w:numPr>
         <w:tabs>
           <w:tab w:val="clear" w:pos="2520"/>
@@ -1914,7 +2608,43 @@
         <w:rPr>
           <w:lang w:eastAsia="en-US"/>
         </w:rPr>
-        <w:t>Having determined what the ISM and ISM-GCM APIs should be capable of doing, the next stage is to write a full API, sufficiently detailed that it can be used by other modellers to implement compatible interfaces in their own models. This task will take into account all the decisions made in part 9.1, as informed by the first Framework Development Workshop. It is likely that it will be conducted in tandem with 9.3: that is, a real implementation of the API will be developed in parallel with the specification. This part will be carried out by the UK project team in collaboration with Project Partners at LANL, University of Montana, Met Office/Hadley Centre and University of Reading.</w:t>
+        <w:t xml:space="preserve">Having determined what the ISM and ISM-GCM APIs should be capable of doing, the next stage is to write a full API, sufficiently detailed that it can be used by other modellers to implement compatible interfaces in their own models. This task will take into account all the decisions made in part 9.1, as informed by the first Framework Development Workshop. It </w:t>
+      </w:r>
+      <w:del w:id="50" w:author="William Lipscomb" w:date="2011-09-14T16:14:00Z">
+        <w:r>
+          <w:rPr>
+            <w:lang w:eastAsia="en-US"/>
+          </w:rPr>
+          <w:delText xml:space="preserve">is likely </w:delText>
+        </w:r>
+      </w:del>
+      <w:del w:id="51" w:author="William Lipscomb" w:date="2011-09-14T16:13:00Z">
+        <w:r>
+          <w:rPr>
+            <w:lang w:eastAsia="en-US"/>
+          </w:rPr>
+          <w:delText xml:space="preserve">that it </w:delText>
+        </w:r>
+      </w:del>
+      <w:r>
+        <w:rPr>
+          <w:lang w:eastAsia="en-US"/>
+        </w:rPr>
+        <w:t xml:space="preserve">will </w:t>
+      </w:r>
+      <w:ins w:id="52" w:author="William Lipscomb" w:date="2011-09-14T16:14:00Z">
+        <w:r>
+          <w:rPr>
+            <w:lang w:eastAsia="en-US"/>
+          </w:rPr>
+          <w:t xml:space="preserve">likely </w:t>
+        </w:r>
+      </w:ins>
+      <w:r>
+        <w:rPr>
+          <w:lang w:eastAsia="en-US"/>
+        </w:rPr>
+        <w:t>be conducted in tandem with 9.3: that is, a real implementation of the API will be developed in parallel with the specification. This part will be carried out by the UK project team in collaboration with Project Partners at LANL, University of Montana, Met Office/Hadley Centre and University of Reading.</w:t>
       </w:r>
     </w:p>
     <w:p>
@@ -1922,7 +2652,6 @@
         <w:numPr>
           <w:ilvl w:val="0"/>
           <w:numId w:val="5"/>
-          <w:numberingChange w:id="29" w:author="Magnus Hagdorn" w:date="2011-09-13T16:23:00Z" w:original="9.%1:3:0:"/>
         </w:numPr>
         <w:tabs>
           <w:tab w:val="clear" w:pos="2520"/>
@@ -2021,7 +2750,6 @@
         <w:numPr>
           <w:ilvl w:val="0"/>
           <w:numId w:val="5"/>
-          <w:numberingChange w:id="30" w:author="Magnus Hagdorn" w:date="2011-09-13T16:23:00Z" w:original="9.%1:4:0:"/>
         </w:numPr>
         <w:tabs>
           <w:tab w:val="clear" w:pos="2520"/>
@@ -2052,20 +2780,34 @@
         </w:rPr>
         <w:t xml:space="preserve">We will implement the GCM side of the coupling API in CESM and the Hadley Centre models </w:t>
       </w:r>
-      <w:commentRangeStart w:id="31"/>
-      <w:r>
-        <w:rPr>
-          <w:lang w:eastAsia="en-US"/>
-        </w:rPr>
-        <w:t>(HadGEM, etc.)</w:t>
-      </w:r>
-      <w:commentRangeEnd w:id="31"/>
+      <w:commentRangeStart w:id="53"/>
+      <w:r>
+        <w:rPr>
+          <w:lang w:eastAsia="en-US"/>
+        </w:rPr>
+        <w:t>(</w:t>
+      </w:r>
+      <w:proofErr w:type="spellStart"/>
+      <w:r>
+        <w:rPr>
+          <w:lang w:eastAsia="en-US"/>
+        </w:rPr>
+        <w:t>HadGEM</w:t>
+      </w:r>
+      <w:proofErr w:type="spellEnd"/>
+      <w:r>
+        <w:rPr>
+          <w:lang w:eastAsia="en-US"/>
+        </w:rPr>
+        <w:t>, etc.)</w:t>
+      </w:r>
+      <w:commentRangeEnd w:id="53"/>
       <w:r>
         <w:rPr>
           <w:rStyle w:val="CommentReference"/>
           <w:rFonts w:cs="Arial"/>
         </w:rPr>
-        <w:commentReference w:id="31"/>
+        <w:commentReference w:id="53"/>
       </w:r>
       <w:r>
         <w:rPr>
@@ -2079,7 +2821,6 @@
         <w:numPr>
           <w:ilvl w:val="0"/>
           <w:numId w:val="5"/>
-          <w:numberingChange w:id="32" w:author="Magnus Hagdorn" w:date="2011-09-13T16:23:00Z" w:original="9.%1:5:0:"/>
         </w:numPr>
         <w:tabs>
           <w:tab w:val="clear" w:pos="2520"/>
@@ -2113,7 +2854,7 @@
         </w:rPr>
         <w:t xml:space="preserve"> </w:t>
       </w:r>
-      <w:commentRangeStart w:id="33"/>
+      <w:commentRangeStart w:id="54"/>
       <w:r>
         <w:rPr>
           <w:i/>
@@ -2122,13 +2863,13 @@
         </w:rPr>
         <w:t>accessibility</w:t>
       </w:r>
-      <w:commentRangeEnd w:id="33"/>
+      <w:commentRangeEnd w:id="54"/>
       <w:r>
         <w:rPr>
           <w:rStyle w:val="CommentReference"/>
           <w:rFonts w:cs="Arial"/>
         </w:rPr>
-        <w:commentReference w:id="33"/>
+        <w:commentReference w:id="54"/>
       </w:r>
       <w:r>
         <w:rPr>
@@ -2211,7 +2952,7 @@
         </w:rPr>
         <w:t xml:space="preserve">nical hurdle to overcome. </w:t>
       </w:r>
-      <w:commentRangeStart w:id="34"/>
+      <w:commentRangeStart w:id="55"/>
       <w:r>
         <w:rPr>
           <w:lang w:eastAsia="en-US"/>
@@ -2224,18 +2965,39 @@
         </w:rPr>
         <w:t>being well tested and bug free.</w:t>
       </w:r>
-      <w:commentRangeEnd w:id="34"/>
+      <w:commentRangeEnd w:id="55"/>
       <w:r>
         <w:rPr>
           <w:rStyle w:val="CommentReference"/>
         </w:rPr>
-        <w:commentReference w:id="34"/>
-      </w:r>
-      <w:r>
-        <w:rPr>
-          <w:lang w:eastAsia="en-US"/>
-        </w:rPr>
-        <w:t xml:space="preserve"> Secondly, the code will be fully documented, and user-guides for non-</w:t>
+        <w:commentReference w:id="55"/>
+      </w:r>
+      <w:r>
+        <w:rPr>
+          <w:lang w:eastAsia="en-US"/>
+        </w:rPr>
+        <w:t xml:space="preserve"> </w:t>
+      </w:r>
+      <w:commentRangeStart w:id="56"/>
+      <w:r>
+        <w:rPr>
+          <w:lang w:eastAsia="en-US"/>
+        </w:rPr>
+        <w:t>Secondly</w:t>
+      </w:r>
+      <w:commentRangeEnd w:id="56"/>
+      <w:r>
+        <w:rPr>
+          <w:rStyle w:val="CommentReference"/>
+          <w:vanish/>
+        </w:rPr>
+        <w:commentReference w:id="56"/>
+      </w:r>
+      <w:r>
+        <w:rPr>
+          <w:lang w:eastAsia="en-US"/>
+        </w:rPr>
+        <w:t>, the code will be fully documented, and user-guides for non-</w:t>
       </w:r>
       <w:r>
         <w:rPr>
@@ -2247,7 +3009,49 @@
         <w:rPr>
           <w:lang w:eastAsia="en-US"/>
         </w:rPr>
-        <w:t>Third, we will build a graphical ‘front-end’ to some versions of the code that will allow it to be driven for simple scenarios where the base topography, and climate options can be selected from particular options, or user-specified data.  This latter functionality is particularly targeted at non-expert and student use so that we can extend awareness and use of the code.</w:t>
+        <w:t>Third, we will build a graphical ‘front-end’ to some versions of the code that will allow it to be driven for simple scenarios where the base topography, and climate options can be selected from particular options, or user-specified data.  This latter functionality is particularly targeted at non-expert</w:t>
+      </w:r>
+      <w:ins w:id="57" w:author="William Lipscomb" w:date="2011-09-14T16:15:00Z">
+        <w:r>
+          <w:rPr>
+            <w:lang w:eastAsia="en-US"/>
+          </w:rPr>
+          <w:t>s</w:t>
+        </w:r>
+      </w:ins>
+      <w:r>
+        <w:rPr>
+          <w:lang w:eastAsia="en-US"/>
+        </w:rPr>
+        <w:t xml:space="preserve"> and student</w:t>
+      </w:r>
+      <w:ins w:id="58" w:author="William Lipscomb" w:date="2011-09-14T16:15:00Z">
+        <w:r>
+          <w:rPr>
+            <w:lang w:eastAsia="en-US"/>
+          </w:rPr>
+          <w:t>s</w:t>
+        </w:r>
+      </w:ins>
+      <w:r>
+        <w:rPr>
+          <w:lang w:eastAsia="en-US"/>
+        </w:rPr>
+        <w:t xml:space="preserve"> </w:t>
+      </w:r>
+      <w:del w:id="59" w:author="William Lipscomb" w:date="2011-09-14T16:15:00Z">
+        <w:r>
+          <w:rPr>
+            <w:lang w:eastAsia="en-US"/>
+          </w:rPr>
+          <w:delText xml:space="preserve">use </w:delText>
+        </w:r>
+      </w:del>
+      <w:r>
+        <w:rPr>
+          <w:lang w:eastAsia="en-US"/>
+        </w:rPr>
+        <w:t>so that we can extend awareness and use of the code.</w:t>
       </w:r>
       <w:r>
         <w:rPr>
@@ -2261,7 +3065,6 @@
         <w:numPr>
           <w:ilvl w:val="0"/>
           <w:numId w:val="5"/>
-          <w:numberingChange w:id="35" w:author="Magnus Hagdorn" w:date="2011-09-13T16:23:00Z" w:original="9.%1:6:0:"/>
         </w:numPr>
         <w:tabs>
           <w:tab w:val="clear" w:pos="2520"/>
@@ -2302,19 +3105,119 @@
         <w:rPr>
           <w:lang w:eastAsia="en-US"/>
         </w:rPr>
-        <w:t xml:space="preserve"> but is more directly targeted at pro-active engagement of the user-community so that we can extend expertise in the use of the code, once the tools that enhance the code accessibility are prepared. In particular the training events will particularl</w:t>
-      </w:r>
-      <w:r>
-        <w:rPr>
-          <w:lang w:eastAsia="en-US"/>
-        </w:rPr>
-        <w:t xml:space="preserve">y be  targeted to graduate student / </w:t>
-      </w:r>
-      <w:r>
-        <w:rPr>
-          <w:lang w:eastAsia="en-US"/>
-        </w:rPr>
-        <w:t xml:space="preserve">postdoctoral level, and we will generate structured training materials in support of a set of training events.  Our aim is that these training events will persist beyond the time limit of the grant and </w:t>
+        <w:t xml:space="preserve"> but is more directly targeted at pro</w:t>
+      </w:r>
+      <w:del w:id="60" w:author="William Lipscomb" w:date="2011-09-14T16:29:00Z">
+        <w:r>
+          <w:rPr>
+            <w:lang w:eastAsia="en-US"/>
+          </w:rPr>
+          <w:delText>-</w:delText>
+        </w:r>
+      </w:del>
+      <w:r>
+        <w:rPr>
+          <w:lang w:eastAsia="en-US"/>
+        </w:rPr>
+        <w:t>active engagement of the user-community so that we can extend expertise in the use of the code, once the tools that enhance the code accessibility are prepared. In particular</w:t>
+      </w:r>
+      <w:ins w:id="61" w:author="William Lipscomb" w:date="2011-09-14T16:15:00Z">
+        <w:r>
+          <w:rPr>
+            <w:lang w:eastAsia="en-US"/>
+          </w:rPr>
+          <w:t>,</w:t>
+        </w:r>
+      </w:ins>
+      <w:r>
+        <w:rPr>
+          <w:lang w:eastAsia="en-US"/>
+        </w:rPr>
+        <w:t xml:space="preserve"> the training events will </w:t>
+      </w:r>
+      <w:del w:id="62" w:author="William Lipscomb" w:date="2011-09-14T06:46:00Z">
+        <w:r>
+          <w:rPr>
+            <w:lang w:eastAsia="en-US"/>
+          </w:rPr>
+          <w:delText>particularl</w:delText>
+        </w:r>
+        <w:r>
+          <w:rPr>
+            <w:lang w:eastAsia="en-US"/>
+          </w:rPr>
+          <w:delText xml:space="preserve">y </w:delText>
+        </w:r>
+      </w:del>
+      <w:r>
+        <w:rPr>
+          <w:lang w:eastAsia="en-US"/>
+        </w:rPr>
+        <w:t>be</w:t>
+      </w:r>
+      <w:del w:id="63" w:author="William Lipscomb" w:date="2011-09-14T06:46:00Z">
+        <w:r>
+          <w:rPr>
+            <w:lang w:eastAsia="en-US"/>
+          </w:rPr>
+          <w:delText xml:space="preserve"> </w:delText>
+        </w:r>
+      </w:del>
+      <w:r>
+        <w:rPr>
+          <w:lang w:eastAsia="en-US"/>
+        </w:rPr>
+        <w:t xml:space="preserve"> targeted to graduate student / </w:t>
+      </w:r>
+      <w:r>
+        <w:rPr>
+          <w:lang w:eastAsia="en-US"/>
+        </w:rPr>
+        <w:t xml:space="preserve">postdoctoral level, and we will generate structured training materials in support of </w:t>
+      </w:r>
+      <w:ins w:id="64" w:author="William Lipscomb" w:date="2011-09-14T06:47:00Z">
+        <w:r>
+          <w:rPr>
+            <w:lang w:eastAsia="en-US"/>
+          </w:rPr>
+          <w:t>these</w:t>
+        </w:r>
+      </w:ins>
+      <w:del w:id="65" w:author="William Lipscomb" w:date="2011-09-14T06:47:00Z">
+        <w:r>
+          <w:rPr>
+            <w:lang w:eastAsia="en-US"/>
+          </w:rPr>
+          <w:delText>a set of traini</w:delText>
+        </w:r>
+      </w:del>
+      <w:del w:id="66" w:author="William Lipscomb" w:date="2011-09-14T06:46:00Z">
+        <w:r>
+          <w:rPr>
+            <w:lang w:eastAsia="en-US"/>
+          </w:rPr>
+          <w:delText>ng</w:delText>
+        </w:r>
+      </w:del>
+      <w:r>
+        <w:rPr>
+          <w:lang w:eastAsia="en-US"/>
+        </w:rPr>
+        <w:t xml:space="preserve"> events.  Our aim is that these training events will persist beyond the time </w:t>
+      </w:r>
+      <w:del w:id="67" w:author="William Lipscomb" w:date="2011-09-14T16:15:00Z">
+        <w:r>
+          <w:rPr>
+            <w:lang w:eastAsia="en-US"/>
+          </w:rPr>
+          <w:delText xml:space="preserve">limit </w:delText>
+        </w:r>
+      </w:del>
+      <w:r>
+        <w:rPr>
+          <w:lang w:eastAsia="en-US"/>
+        </w:rPr>
+        <w:t xml:space="preserve">of the grant and </w:t>
       </w:r>
       <w:r>
         <w:rPr>
@@ -2350,19 +3253,49 @@
         <w:rPr>
           <w:lang w:eastAsia="en-US"/>
         </w:rPr>
-        <w:t xml:space="preserve"> provide training on the specific use of Glimmer-CISM as it stands, a specific aim </w:t>
-      </w:r>
-      <w:r>
-        <w:rPr>
-          <w:lang w:eastAsia="en-US"/>
-        </w:rPr>
-        <w:t>is</w:t>
-      </w:r>
-      <w:r>
-        <w:rPr>
-          <w:lang w:eastAsia="en-US"/>
-        </w:rPr>
-        <w:t xml:space="preserve"> to educate users about the principles of utilising the standard interfaces, such that if they go on to work with other codes, they will be aware of this opportunity.</w:t>
+        <w:t xml:space="preserve"> provide training on the specific use of Glimmer-CISM as it stands, </w:t>
+      </w:r>
+      <w:ins w:id="68" w:author="William Lipscomb" w:date="2011-09-14T06:47:00Z">
+        <w:r>
+          <w:rPr>
+            <w:lang w:eastAsia="en-US"/>
+          </w:rPr>
+          <w:t>we aim</w:t>
+        </w:r>
+      </w:ins>
+      <w:del w:id="69" w:author="William Lipscomb" w:date="2011-09-14T06:47:00Z">
+        <w:r>
+          <w:rPr>
+            <w:lang w:eastAsia="en-US"/>
+          </w:rPr>
+          <w:delText xml:space="preserve">a specific aim </w:delText>
+        </w:r>
+        <w:r>
+          <w:rPr>
+            <w:lang w:eastAsia="en-US"/>
+          </w:rPr>
+          <w:delText>is</w:delText>
+        </w:r>
+      </w:del>
+      <w:r>
+        <w:rPr>
+          <w:lang w:eastAsia="en-US"/>
+        </w:rPr>
+        <w:t xml:space="preserve"> to educate users about the principles of u</w:t>
+      </w:r>
+      <w:del w:id="70" w:author="William Lipscomb" w:date="2011-09-14T06:47:00Z">
+        <w:r>
+          <w:rPr>
+            <w:lang w:eastAsia="en-US"/>
+          </w:rPr>
+          <w:delText>tili</w:delText>
+        </w:r>
+      </w:del>
+      <w:r>
+        <w:rPr>
+          <w:lang w:eastAsia="en-US"/>
+        </w:rPr>
+        <w:t>sing the standard interfaces, such that if they go on to work with other codes, they will be aware of this opportunity.</w:t>
       </w:r>
       <w:r>
         <w:rPr>
@@ -2370,20 +3303,20 @@
         </w:rPr>
         <w:t xml:space="preserve"> </w:t>
       </w:r>
-      <w:commentRangeStart w:id="36"/>
+      <w:commentRangeStart w:id="71"/>
       <w:r>
         <w:rPr>
           <w:lang w:eastAsia="en-US"/>
         </w:rPr>
         <w:t>This part will be carried out by the UK project team in collaboration with Project Partners at LANL and University of Montana.</w:t>
       </w:r>
-      <w:commentRangeEnd w:id="36"/>
+      <w:commentRangeEnd w:id="71"/>
       <w:r>
         <w:rPr>
           <w:rStyle w:val="CommentReference"/>
           <w:rFonts w:cs="Arial"/>
         </w:rPr>
-        <w:commentReference w:id="36"/>
+        <w:commentReference w:id="71"/>
       </w:r>
     </w:p>
     <w:p>
@@ -2391,7 +3324,6 @@
         <w:numPr>
           <w:ilvl w:val="0"/>
           <w:numId w:val="5"/>
-          <w:numberingChange w:id="37" w:author="Magnus Hagdorn" w:date="2011-09-13T16:23:00Z" w:original="9.%1:7:0:"/>
         </w:numPr>
         <w:tabs>
           <w:tab w:val="clear" w:pos="2520"/>
@@ -2448,7 +3380,29 @@
         <w:rPr>
           <w:lang w:eastAsia="en-US"/>
         </w:rPr>
-        <w:t>).  It is therefore not ‘owned’ by anyone.  The way in which it is used and is developed by various interest groups is in part dictated by those that have an interest in and resource to make it happen.  The kind of development that is proposed in 9.1, also necessitates mutual agreement and benefits to those that participate in the further development of the code.  For the most part, those interested in furthering ice sheet models do not want to get bogged down in huge bureaucracies or management systems; they want to get on and do the next bit of science. However, if an agreed specification of interfaces, and the efficient development of models is desirable, then the collegiate and consensual activity that implies requires a level of steerage and governance. We will explore via the workshops longer-term ways of establishing networks, centred around the existing Glimmer-CISM Steering Committee, which can continue to provide consensus on how ice sheet models can be more easily interfaced and accessible.</w:t>
+        <w:t xml:space="preserve">).  It is therefore not ‘owned’ by anyone.  The way in which it is used and is developed by various interest groups is in part dictated by those that have an interest in and resource to make it happen.  The kind of development that is proposed in 9.1, also necessitates mutual agreement and benefits to those that participate in the further development of the code.  For the most part, those interested in furthering ice sheet models do not want to get bogged down in huge bureaucracies or management systems; they want to get on and do the next bit of science. However, if an agreed specification of interfaces, and the efficient development of models is desirable, then the collegiate and consensual activity that implies requires a level of steerage and governance. We will explore via the workshops longer-term ways of establishing networks, centred </w:t>
+      </w:r>
+      <w:ins w:id="72" w:author="William Lipscomb" w:date="2011-09-14T16:16:00Z">
+        <w:r>
+          <w:rPr>
+            <w:lang w:eastAsia="en-US"/>
+          </w:rPr>
+          <w:t>on</w:t>
+        </w:r>
+      </w:ins>
+      <w:del w:id="73" w:author="William Lipscomb" w:date="2011-09-14T16:16:00Z">
+        <w:r>
+          <w:rPr>
+            <w:lang w:eastAsia="en-US"/>
+          </w:rPr>
+          <w:delText>around</w:delText>
+        </w:r>
+      </w:del>
+      <w:r>
+        <w:rPr>
+          <w:lang w:eastAsia="en-US"/>
+        </w:rPr>
+        <w:t xml:space="preserve"> the existing Glimmer-CISM Steering Committee, which can continue to provide consensus on how ice sheet models can be more easily interfaced and accessible.</w:t>
       </w:r>
       <w:r>
         <w:rPr>
@@ -2469,7 +3423,6 @@
         <w:numPr>
           <w:ilvl w:val="0"/>
           <w:numId w:val="4"/>
-          <w:numberingChange w:id="38" w:author="Magnus Hagdorn" w:date="2011-09-13T16:23:00Z" w:original="%1:9:0:."/>
         </w:numPr>
       </w:pPr>
       <w:r>
@@ -2478,7 +3431,39 @@
     </w:p>
     <w:p>
       <w:r>
-        <w:t>The overall progress of the project will be managed by the existing Glimmer-CISM steering committee (Rutt, Hagdorn, Payne, Lipscomb, Price and Johnson), with the addition of Co-I Hulton. Overall operational responsibility rests with PI Rutt, but in practice decisions will be taken on a consensus basis within the committee. A number of work packages are identified within the scope of the proposal. These broadly mirror the structure of the detailed work plan given above, but are in some cases divided differently because of logistical considerations. Along with their associated coordinators, milestones and deliverables, they are as follows:</w:t>
+        <w:t>The overall progress of the project will be managed by the existing Glimmer-CISM steering committee (</w:t>
+      </w:r>
+      <w:proofErr w:type="spellStart"/>
+      <w:r>
+        <w:t>Rutt</w:t>
+      </w:r>
+      <w:proofErr w:type="spellEnd"/>
+      <w:r>
+        <w:t xml:space="preserve">, </w:t>
+      </w:r>
+      <w:proofErr w:type="spellStart"/>
+      <w:r>
+        <w:t>Hagdorn</w:t>
+      </w:r>
+      <w:proofErr w:type="spellEnd"/>
+      <w:r>
+        <w:t xml:space="preserve">, Payne, Lipscomb, Price and Johnson), with the addition of Co-I </w:t>
+      </w:r>
+      <w:proofErr w:type="spellStart"/>
+      <w:r>
+        <w:t>Hulton</w:t>
+      </w:r>
+      <w:proofErr w:type="spellEnd"/>
+      <w:r>
+        <w:t xml:space="preserve">. Overall operational responsibility rests with PI </w:t>
+      </w:r>
+      <w:proofErr w:type="spellStart"/>
+      <w:r>
+        <w:t>Rutt</w:t>
+      </w:r>
+      <w:proofErr w:type="spellEnd"/>
+      <w:r>
+        <w:t>, but in practice decisions will be taken on a consensus basis within the committee. A number of work packages are identified within the scope of the proposal. These broadly mirror the structure of the detailed work plan given above, but are in some cases divided differently because of logistical considerations. Along with their associated coordinators, milestones and deliverables, they are as follows:</w:t>
       </w:r>
     </w:p>
     <w:p>
@@ -2511,7 +3496,15 @@
         <w:t xml:space="preserve"> </w:t>
       </w:r>
       <w:r>
-        <w:t>[Hulton]</w:t>
+        <w:t>[</w:t>
+      </w:r>
+      <w:proofErr w:type="spellStart"/>
+      <w:r>
+        <w:t>Hulton</w:t>
+      </w:r>
+      <w:proofErr w:type="spellEnd"/>
+      <w:r>
+        <w:t>]</w:t>
       </w:r>
     </w:p>
     <w:p>
@@ -2558,7 +3551,15 @@
         <w:t xml:space="preserve"> </w:t>
       </w:r>
       <w:r>
-        <w:t>[Rutt]</w:t>
+        <w:t>[</w:t>
+      </w:r>
+      <w:proofErr w:type="spellStart"/>
+      <w:r>
+        <w:t>Rutt</w:t>
+      </w:r>
+      <w:proofErr w:type="spellEnd"/>
+      <w:r>
+        <w:t>]</w:t>
       </w:r>
     </w:p>
     <w:p>
@@ -2619,7 +3620,20 @@
         </w:rPr>
       </w:pPr>
       <w:r>
-        <w:t xml:space="preserve">The structure and mechanics of the three Framework Development Workshops will be very similar. The division into three work packages reflects the desire to spread responsibility between the three UK institutions, as well as the distribution of the workshops across the timeframe of the project. Each workshop will require a planning phase, where participants will be invited, practical arrangements made, and a detailed schedule devised to facilitate best use of the available time. </w:t>
+        <w:t xml:space="preserve">The structure and mechanics of the three Framework Development Workshops will be very similar. The division into three work packages reflects the desire to spread responsibility </w:t>
+      </w:r>
+      <w:ins w:id="74" w:author="William Lipscomb" w:date="2011-09-14T16:17:00Z">
+        <w:r>
+          <w:t>among</w:t>
+        </w:r>
+      </w:ins>
+      <w:del w:id="75" w:author="William Lipscomb" w:date="2011-09-14T16:17:00Z">
+        <w:r>
+          <w:delText>between</w:delText>
+        </w:r>
+      </w:del>
+      <w:r>
+        <w:t xml:space="preserve"> the three UK institutions, as well as the distribution of the workshops across the timeframe of the project. Each workshop will require a planning phase, where participants will be invited, practical arrangements made, and a detailed schedule devised to facilitate best use of the available time. </w:t>
       </w:r>
       <w:r>
         <w:rPr>
@@ -2654,12 +3668,36 @@
         <w:t xml:space="preserve">WP2 – Definition of framework technical and scientific requirements </w:t>
       </w:r>
       <w:r>
-        <w:t>[Hulton]</w:t>
-      </w:r>
-    </w:p>
-    <w:p>
-      <w:r>
-        <w:t xml:space="preserve">This work package interacts strongly with WP1A, in that the technical and scientific requirements of the modelling framework will be informed substantially by the participants in the First Framework Development Workshop, but also because initial scoping of the requirements will provide information for the planning of the workshop. Hence, it makes sense for the same person to lead both work packages. In addition to Hulton, Hagdorn will have a major role in this work package. </w:t>
+        <w:t>[</w:t>
+      </w:r>
+      <w:proofErr w:type="spellStart"/>
+      <w:r>
+        <w:t>Hulton</w:t>
+      </w:r>
+      <w:proofErr w:type="spellEnd"/>
+      <w:r>
+        <w:t>]</w:t>
+      </w:r>
+    </w:p>
+    <w:p>
+      <w:r>
+        <w:t xml:space="preserve">This work package interacts strongly with WP1A, in that the technical and scientific requirements of the modelling framework will be informed substantially by the participants in the First Framework Development Workshop, but also because initial scoping of the requirements will provide information for the planning of the workshop. Hence, it makes sense for the same person to lead both work packages. In addition to </w:t>
+      </w:r>
+      <w:proofErr w:type="spellStart"/>
+      <w:r>
+        <w:t>Hulton</w:t>
+      </w:r>
+      <w:proofErr w:type="spellEnd"/>
+      <w:r>
+        <w:t xml:space="preserve">, </w:t>
+      </w:r>
+      <w:proofErr w:type="spellStart"/>
+      <w:r>
+        <w:t>Hagdorn</w:t>
+      </w:r>
+      <w:proofErr w:type="spellEnd"/>
+      <w:r>
+        <w:t xml:space="preserve"> will have a major role in this work package. </w:t>
       </w:r>
       <w:r>
         <w:rPr>
@@ -2691,7 +3729,15 @@
         <w:t>WP3 – Full specification of coupling and internal APIs</w:t>
       </w:r>
       <w:r>
-        <w:t xml:space="preserve"> [Rutt/Hagdorn]</w:t>
+        <w:t xml:space="preserve"> [</w:t>
+      </w:r>
+      <w:proofErr w:type="spellStart"/>
+      <w:r>
+        <w:t>Rutt/Hagdorn</w:t>
+      </w:r>
+      <w:proofErr w:type="spellEnd"/>
+      <w:r>
+        <w:t>]</w:t>
       </w:r>
       <w:r>
         <w:t xml:space="preserve"> </w:t>
@@ -2699,7 +3745,23 @@
     </w:p>
     <w:p>
       <w:r>
-        <w:t xml:space="preserve">This work package interacts strongly with WP1A and depends on WP2. It will deliver outputs to WP1B. The main task in this work package is to turn the technical and scientific requirements into a detailed API specification. This task will be largely carried out by Rutt and Hagdorn, in consultation with other Co-Is and project partners. </w:t>
+        <w:t xml:space="preserve">This work package interacts strongly with WP1A and depends on WP2. It will deliver outputs to WP1B. The main task in this work package is to turn the technical and scientific requirements into a detailed API specification. This task will be largely carried out by </w:t>
+      </w:r>
+      <w:proofErr w:type="spellStart"/>
+      <w:r>
+        <w:t>Rutt</w:t>
+      </w:r>
+      <w:proofErr w:type="spellEnd"/>
+      <w:r>
+        <w:t xml:space="preserve"> and </w:t>
+      </w:r>
+      <w:proofErr w:type="spellStart"/>
+      <w:r>
+        <w:t>Hagdorn</w:t>
+      </w:r>
+      <w:proofErr w:type="spellEnd"/>
+      <w:r>
+        <w:t xml:space="preserve">, in consultation with other Co-Is and project partners. </w:t>
       </w:r>
       <w:r>
         <w:rPr>
@@ -2721,7 +3783,15 @@
         <w:t xml:space="preserve">WP4 – Implementation of API in Glimmer-CISM </w:t>
       </w:r>
       <w:r>
-        <w:t>[Rutt/Hagdorn]</w:t>
+        <w:t>[</w:t>
+      </w:r>
+      <w:proofErr w:type="spellStart"/>
+      <w:r>
+        <w:t>Rutt/Hagdorn</w:t>
+      </w:r>
+      <w:proofErr w:type="spellEnd"/>
+      <w:r>
+        <w:t>]</w:t>
       </w:r>
     </w:p>
     <w:p>
@@ -2732,7 +3802,31 @@
         </w:rPr>
       </w:pPr>
       <w:r>
-        <w:t xml:space="preserve">This work package will run alongside WP3, and will deliver outputs to WP1B and WP5. Glimmer-CISM will provide a testbed for API development, and the experience will inform decisions in WP3 as to which approaches are most practical and beneficial. Rutt and Hagdorn will deliver this work package in consultation with other Co-Is and project partners. </w:t>
+        <w:t xml:space="preserve">This work package will run alongside WP3, and will deliver outputs to WP1B and WP5. Glimmer-CISM will provide a </w:t>
+      </w:r>
+      <w:proofErr w:type="spellStart"/>
+      <w:r>
+        <w:t>testbed</w:t>
+      </w:r>
+      <w:proofErr w:type="spellEnd"/>
+      <w:r>
+        <w:t xml:space="preserve"> for API development, and the experience will inform decisions in WP3 as to which approaches are most practical and beneficial. </w:t>
+      </w:r>
+      <w:proofErr w:type="spellStart"/>
+      <w:r>
+        <w:t>Rutt</w:t>
+      </w:r>
+      <w:proofErr w:type="spellEnd"/>
+      <w:r>
+        <w:t xml:space="preserve"> and </w:t>
+      </w:r>
+      <w:proofErr w:type="spellStart"/>
+      <w:r>
+        <w:t>Hagdorn</w:t>
+      </w:r>
+      <w:proofErr w:type="spellEnd"/>
+      <w:r>
+        <w:t xml:space="preserve"> will deliver this work package in consultation with other Co-Is and project partners. </w:t>
       </w:r>
       <w:r>
         <w:rPr>
@@ -2769,7 +3863,15 @@
         <w:t>Milestones/Deliverables:</w:t>
       </w:r>
       <w:r>
-        <w:t xml:space="preserve"> D5 - Working coupling between Glimmer-CISM and these two GCMs.</w:t>
+        <w:t xml:space="preserve"> D5 - Working coupling between Glimmer-CISM and these two </w:t>
+      </w:r>
+      <w:proofErr w:type="spellStart"/>
+      <w:r>
+        <w:t>GCMs</w:t>
+      </w:r>
+      <w:proofErr w:type="spellEnd"/>
+      <w:r>
+        <w:t>.</w:t>
       </w:r>
     </w:p>
     <w:p>
@@ -2781,12 +3883,28 @@
         <w:t xml:space="preserve">WP6 – Glimmer-CISM usability changes and documentation </w:t>
       </w:r>
       <w:r>
-        <w:t>[Rutt]</w:t>
-      </w:r>
-    </w:p>
-    <w:p>
-      <w:r>
-        <w:t xml:space="preserve">This work package depends on WP4, and provides outputs to WP7. In the light of any concerns raised in WP1A and WP1B (first and second Framework Development Workshops), changes to Glimmer-CISM will be made to enhance usability. Full documentation of the model will be generated, and a GUI front-end to the model will be written. The Glimmer-CISM website will be redesigned and improved to provide easy access to documentation, and to support the building of the community network of stakeholders. Programming tasks will be undertaken by a graduate programmer, under direction from Rutt. Website developments will be commissioned from commercial providers. </w:t>
+        <w:t>[</w:t>
+      </w:r>
+      <w:proofErr w:type="spellStart"/>
+      <w:r>
+        <w:t>Rutt</w:t>
+      </w:r>
+      <w:proofErr w:type="spellEnd"/>
+      <w:r>
+        <w:t>]</w:t>
+      </w:r>
+    </w:p>
+    <w:p>
+      <w:r>
+        <w:t xml:space="preserve">This work package depends on WP4, and provides outputs to WP7. In the light of any concerns raised in WP1A and WP1B (first and second Framework Development Workshops), changes to Glimmer-CISM will be made to enhance usability. Full documentation of the model will be generated, and a GUI front-end to the model will be written. The Glimmer-CISM website will be redesigned and improved to provide easy access to documentation, and to support the building of the community network of stakeholders. Programming tasks will be undertaken by a graduate programmer, under direction from </w:t>
+      </w:r>
+      <w:proofErr w:type="spellStart"/>
+      <w:r>
+        <w:t>Rutt</w:t>
+      </w:r>
+      <w:proofErr w:type="spellEnd"/>
+      <w:r>
+        <w:t xml:space="preserve">. Website developments will be commissioned from commercial providers. </w:t>
       </w:r>
       <w:r>
         <w:rPr>
@@ -2808,12 +3926,65 @@
         <w:t xml:space="preserve">WP7 – Training events </w:t>
       </w:r>
       <w:r>
-        <w:t>[Hulton/Rutt/Hagdorn]</w:t>
-      </w:r>
-    </w:p>
-    <w:p>
-      <w:r>
-        <w:t xml:space="preserve">This work package depends on all the other activities in the project. Nevertheless, to leverage maximum engagement and impact during the life of the project, we will initiate training events before work on the other work packages is complete. Three training events will be provided, one in the second year of the project, and two in the third. These will be led by Hulton, Rutt and Hagdorn, with input from Payne and project partners. </w:t>
+        <w:t>[</w:t>
+      </w:r>
+      <w:proofErr w:type="spellStart"/>
+      <w:r>
+        <w:t>Hulton/Rutt/Hagdorn</w:t>
+      </w:r>
+      <w:proofErr w:type="spellEnd"/>
+      <w:r>
+        <w:t>]</w:t>
+      </w:r>
+    </w:p>
+    <w:p>
+      <w:r>
+        <w:t>This work package depends on all the other activities in the project. Nevertheless, to leverage maximum engagement and impact during the life of the project, we will initiate training events before work on the other work packages is complete. Three training events will be provided</w:t>
+      </w:r>
+      <w:ins w:id="76" w:author="William Lipscomb" w:date="2011-09-14T16:19:00Z">
+        <w:r>
+          <w:t>:</w:t>
+        </w:r>
+      </w:ins>
+      <w:del w:id="77" w:author="William Lipscomb" w:date="2011-09-14T16:19:00Z">
+        <w:r>
+          <w:delText>,</w:delText>
+        </w:r>
+      </w:del>
+      <w:r>
+        <w:t xml:space="preserve"> one in the second year of the project</w:t>
+      </w:r>
+      <w:del w:id="78" w:author="William Lipscomb" w:date="2011-09-14T16:19:00Z">
+        <w:r>
+          <w:delText>,</w:delText>
+        </w:r>
+      </w:del>
+      <w:r>
+        <w:t xml:space="preserve"> and two in the third. These will be led by </w:t>
+      </w:r>
+      <w:proofErr w:type="spellStart"/>
+      <w:r>
+        <w:t>Hulton</w:t>
+      </w:r>
+      <w:proofErr w:type="spellEnd"/>
+      <w:r>
+        <w:t xml:space="preserve">, </w:t>
+      </w:r>
+      <w:proofErr w:type="spellStart"/>
+      <w:r>
+        <w:t>Rutt</w:t>
+      </w:r>
+      <w:proofErr w:type="spellEnd"/>
+      <w:r>
+        <w:t xml:space="preserve"> and </w:t>
+      </w:r>
+      <w:proofErr w:type="spellStart"/>
+      <w:r>
+        <w:t>Hagdorn</w:t>
+      </w:r>
+      <w:proofErr w:type="spellEnd"/>
+      <w:r>
+        <w:t xml:space="preserve">, with input from Payne and project partners. </w:t>
       </w:r>
       <w:r>
         <w:rPr>
@@ -4146,7 +5317,21 @@
         <w:rPr>
           <w:lang w:eastAsia="en-US"/>
         </w:rPr>
-        <w:t xml:space="preserve">Blatter H (1995) Velocity and stress fields in grounded glaciers: a simple algorithm for including deviatoric stress gradients. </w:t>
+        <w:t xml:space="preserve">Blatter H (1995) Velocity and stress fields in grounded glaciers: a simple algorithm for including </w:t>
+      </w:r>
+      <w:proofErr w:type="spellStart"/>
+      <w:r>
+        <w:rPr>
+          <w:lang w:eastAsia="en-US"/>
+        </w:rPr>
+        <w:t>deviatoric</w:t>
+      </w:r>
+      <w:proofErr w:type="spellEnd"/>
+      <w:r>
+        <w:rPr>
+          <w:lang w:eastAsia="en-US"/>
+        </w:rPr>
+        <w:t xml:space="preserve"> stress gradients. </w:t>
       </w:r>
       <w:r>
         <w:rPr>
@@ -4169,11 +5354,47 @@
           <w:lang w:eastAsia="en-US"/>
         </w:rPr>
       </w:pPr>
-      <w:r>
-        <w:rPr>
-          <w:lang w:eastAsia="en-US"/>
-        </w:rPr>
-        <w:t xml:space="preserve">Pattyn (2003) A new three-dimensional higher-order thermomechanical ice sheet model: Basic sensitivity, ice stream development, and ice flow across subglacial lakes. </w:t>
+      <w:proofErr w:type="spellStart"/>
+      <w:r>
+        <w:rPr>
+          <w:lang w:eastAsia="en-US"/>
+        </w:rPr>
+        <w:t>Pattyn</w:t>
+      </w:r>
+      <w:proofErr w:type="spellEnd"/>
+      <w:r>
+        <w:rPr>
+          <w:lang w:eastAsia="en-US"/>
+        </w:rPr>
+        <w:t xml:space="preserve"> (2003) A new three-dimensional higher-order </w:t>
+      </w:r>
+      <w:proofErr w:type="spellStart"/>
+      <w:r>
+        <w:rPr>
+          <w:lang w:eastAsia="en-US"/>
+        </w:rPr>
+        <w:t>thermomechanical</w:t>
+      </w:r>
+      <w:proofErr w:type="spellEnd"/>
+      <w:r>
+        <w:rPr>
+          <w:lang w:eastAsia="en-US"/>
+        </w:rPr>
+        <w:t xml:space="preserve"> ice sheet model: Basic sensitivity, ice stream development, and ice flow across </w:t>
+      </w:r>
+      <w:proofErr w:type="spellStart"/>
+      <w:r>
+        <w:rPr>
+          <w:lang w:eastAsia="en-US"/>
+        </w:rPr>
+        <w:t>subglacial</w:t>
+      </w:r>
+      <w:proofErr w:type="spellEnd"/>
+      <w:r>
+        <w:rPr>
+          <w:lang w:eastAsia="en-US"/>
+        </w:rPr>
+        <w:t xml:space="preserve"> lakes. </w:t>
       </w:r>
       <w:r>
         <w:rPr>
@@ -4192,7 +5413,15 @@
     </w:p>
     <w:p>
       <w:r>
-        <w:t xml:space="preserve">Pollard D (2010) A retrospective look at coupled ice sheet-climate modeling. </w:t>
+        <w:t xml:space="preserve">Pollard D (2010) A retrospective look at coupled ice sheet-climate </w:t>
+      </w:r>
+      <w:proofErr w:type="spellStart"/>
+      <w:r>
+        <w:t>modeling</w:t>
+      </w:r>
+      <w:proofErr w:type="spellEnd"/>
+      <w:r>
+        <w:t xml:space="preserve">. </w:t>
       </w:r>
       <w:r>
         <w:rPr>
@@ -4209,8 +5438,29 @@
       </w:r>
     </w:p>
     <w:p>
-      <w:r>
-        <w:t xml:space="preserve">Rutt IC, M Hagdorn, NRJ Hulton, AJ Payne (2009) The Glimmer community ice sheet model. </w:t>
+      <w:proofErr w:type="spellStart"/>
+      <w:r>
+        <w:t>Rutt</w:t>
+      </w:r>
+      <w:proofErr w:type="spellEnd"/>
+      <w:r>
+        <w:t xml:space="preserve"> IC, M </w:t>
+      </w:r>
+      <w:proofErr w:type="spellStart"/>
+      <w:r>
+        <w:t>Hagdorn</w:t>
+      </w:r>
+      <w:proofErr w:type="spellEnd"/>
+      <w:r>
+        <w:t xml:space="preserve">, NRJ </w:t>
+      </w:r>
+      <w:proofErr w:type="spellStart"/>
+      <w:r>
+        <w:t>Hulton</w:t>
+      </w:r>
+      <w:proofErr w:type="spellEnd"/>
+      <w:r>
+        <w:t xml:space="preserve">, AJ Payne (2009) The Glimmer community ice sheet model. </w:t>
       </w:r>
       <w:r>
         <w:rPr>
@@ -4219,7 +5469,7 @@
         </w:rPr>
         <w:t xml:space="preserve">J. Geophys. </w:t>
       </w:r>
-      <w:commentRangeStart w:id="39"/>
+      <w:commentRangeStart w:id="79"/>
       <w:r>
         <w:rPr>
           <w:i/>
@@ -4227,13 +5477,13 @@
         </w:rPr>
         <w:t>Res</w:t>
       </w:r>
-      <w:commentRangeEnd w:id="39"/>
+      <w:commentRangeEnd w:id="79"/>
       <w:r>
         <w:rPr>
           <w:rStyle w:val="CommentReference"/>
           <w:rFonts w:cs="Arial"/>
         </w:rPr>
-        <w:commentReference w:id="39"/>
+        <w:commentReference w:id="79"/>
       </w:r>
       <w:r>
         <w:rPr>
@@ -4245,8 +5495,7 @@
     </w:p>
     <w:sectPr>
       <w:pgSz w:w="11906" w:h="16838"/>
-      <w:pgMar w:top="1134" w:right="1134" w:bottom="1134" w:left="1134" w:header="720" w:footer="720" w:gutter="0"/>
-      <w:cols w:space="720"/>
+      <w:pgMar w:top="1134" w:right="1134" w:bottom="1134" w:left="1134" w:gutter="0"/>
       <w:formProt w:val="0"/>
       <w:docGrid w:linePitch="360" w:charSpace="8192"/>
     </w:sectPr>
@@ -4255,8 +5504,8 @@
 </file>
 
 <file path=word/comments.xml><?xml version="1.0" encoding="utf-8"?>
-<w:comments xmlns:ve="http://schemas.openxmlformats.org/markup-compatibility/2006" xmlns:o="urn:schemas-microsoft-com:office:office" xmlns:r="http://schemas.openxmlformats.org/officeDocument/2006/relationships" xmlns:m="http://schemas.openxmlformats.org/officeDocument/2006/math" xmlns:v="urn:schemas-microsoft-com:vml" xmlns:wp="http://schemas.openxmlformats.org/drawingml/2006/wordprocessingDrawing" xmlns:w10="urn:schemas-microsoft-com:office:word" xmlns:w="http://schemas.openxmlformats.org/wordprocessingml/2006/main" xmlns:wne="http://schemas.microsoft.com/office/word/2006/wordml">
-  <w:comment w:id="9" w:author="Nick Hulton" w:date="2011-09-06T13:33:00Z" w:initials="nrjh">
+<w:comments xmlns:mo="http://schemas.microsoft.com/office/mac/office/2008/main" xmlns:ve="http://schemas.openxmlformats.org/markup-compatibility/2006" xmlns:mv="urn:schemas-microsoft-com:mac:vml" xmlns:o="urn:schemas-microsoft-com:office:office" xmlns:r="http://schemas.openxmlformats.org/officeDocument/2006/relationships" xmlns:m="http://schemas.openxmlformats.org/officeDocument/2006/math" xmlns:v="urn:schemas-microsoft-com:vml" xmlns:wp="http://schemas.openxmlformats.org/drawingml/2006/wordprocessingDrawing" xmlns:w10="urn:schemas-microsoft-com:office:word" xmlns:w="http://schemas.openxmlformats.org/wordprocessingml/2006/main" xmlns:wne="http://schemas.microsoft.com/office/word/2006/wordml">
+  <w:comment w:id="5" w:author="Nick Hulton" w:date="2011-09-14T06:38:00Z" w:initials="nrjh">
     <w:p>
       <w:pPr>
         <w:pStyle w:val="CommentText"/>
@@ -4273,7 +5522,69 @@
       </w:r>
     </w:p>
   </w:comment>
-  <w:comment w:id="21" w:author="irutt" w:date="2011-09-02T14:21:00Z" w:initials="i">
+  <w:comment w:id="6" w:author="William Lipscomb" w:date="2011-09-14T16:28:00Z" w:initials="WL">
+    <w:p>
+      <w:pPr>
+        <w:pStyle w:val="CommentText"/>
+      </w:pPr>
+      <w:r>
+        <w:rPr>
+          <w:rStyle w:val="CommentReference"/>
+        </w:rPr>
+        <w:annotationRef/>
+      </w:r>
+      <w:r>
+        <w:t>Could say that Glimmer-CISM has a 3D higher-order ice-flow model based on Bl</w:t>
+      </w:r>
+      <w:r>
+        <w:t xml:space="preserve">atter and </w:t>
+      </w:r>
+      <w:proofErr w:type="spellStart"/>
+      <w:r>
+        <w:t>Pattyn</w:t>
+      </w:r>
+      <w:proofErr w:type="spellEnd"/>
+      <w:r>
+        <w:t xml:space="preserve"> (whereas PISM use</w:t>
+      </w:r>
+      <w:r>
+        <w:t xml:space="preserve">s a simpler hybrid model) and was specifically designed for coupling to </w:t>
+      </w:r>
+      <w:proofErr w:type="spellStart"/>
+      <w:r>
+        <w:t>GCMs</w:t>
+      </w:r>
+      <w:proofErr w:type="spellEnd"/>
+      <w:r>
+        <w:t>.</w:t>
+      </w:r>
+    </w:p>
+  </w:comment>
+  <w:comment w:id="10" w:author="William Lipscomb" w:date="2011-09-14T16:08:00Z" w:initials="WL">
+    <w:p>
+      <w:pPr>
+        <w:pStyle w:val="CommentText"/>
+      </w:pPr>
+      <w:r>
+        <w:rPr>
+          <w:rStyle w:val="CommentReference"/>
+        </w:rPr>
+        <w:annotationRef/>
+      </w:r>
+      <w:r>
+        <w:t xml:space="preserve">ISICLES = Ice Sheet Initiative for Climate </w:t>
+      </w:r>
+      <w:proofErr w:type="spellStart"/>
+      <w:r>
+        <w:t>ExtremeS</w:t>
+      </w:r>
+      <w:proofErr w:type="spellEnd"/>
+      <w:r>
+        <w:t xml:space="preserve"> (in case you’re defining acronyms)</w:t>
+      </w:r>
+    </w:p>
+  </w:comment>
+  <w:comment w:id="15" w:author="irutt" w:date="2011-09-14T06:38:00Z" w:initials="i">
     <w:p>
       <w:pPr>
         <w:pStyle w:val="CommentText"/>
@@ -4294,11 +5605,19 @@
         <w:pStyle w:val="CommentText"/>
       </w:pPr>
       <w:r>
-        <w:t>Flo Colleoni, Chris Clark</w:t>
+        <w:t xml:space="preserve">Flo </w:t>
+      </w:r>
+      <w:proofErr w:type="spellStart"/>
+      <w:r>
+        <w:t>Colleoni</w:t>
+      </w:r>
+      <w:proofErr w:type="spellEnd"/>
+      <w:r>
+        <w:t>, Chris Clark</w:t>
       </w:r>
     </w:p>
   </w:comment>
-  <w:comment w:id="22" w:author="irutt" w:date="2011-09-02T14:36:00Z" w:initials="i">
+  <w:comment w:id="16" w:author="irutt" w:date="2011-09-14T06:38:00Z" w:initials="i">
     <w:p>
       <w:pPr>
         <w:pStyle w:val="CommentText"/>
@@ -4315,7 +5634,29 @@
       </w:r>
     </w:p>
   </w:comment>
-  <w:comment w:id="31" w:author="Ian Rutt" w:date="2011-09-05T11:29:00Z" w:initials="IR">
+  <w:comment w:id="17" w:author="William Lipscomb" w:date="2011-09-14T16:24:00Z" w:initials="WL">
+    <w:p>
+      <w:pPr>
+        <w:pStyle w:val="CommentText"/>
+      </w:pPr>
+      <w:r>
+        <w:rPr>
+          <w:rStyle w:val="CommentReference"/>
+        </w:rPr>
+        <w:annotationRef/>
+      </w:r>
+      <w:r>
+        <w:t>2 or 3 workshops?  Only two are describ</w:t>
+      </w:r>
+      <w:r>
+        <w:t>ed here</w:t>
+      </w:r>
+      <w:r>
+        <w:t>.</w:t>
+      </w:r>
+    </w:p>
+  </w:comment>
+  <w:comment w:id="53" w:author="Ian Rutt" w:date="2011-09-14T06:38:00Z" w:initials="IR">
     <w:p>
       <w:pPr>
         <w:pStyle w:val="CommentText"/>
@@ -4332,7 +5673,7 @@
       </w:r>
     </w:p>
   </w:comment>
-  <w:comment w:id="33" w:author="Ian Rutt" w:date="2011-09-05T11:42:00Z" w:initials="IR">
+  <w:comment w:id="54" w:author="Ian Rutt" w:date="2011-09-14T06:38:00Z" w:initials="IR">
     <w:p>
       <w:pPr>
         <w:pStyle w:val="CommentText"/>
@@ -4349,7 +5690,7 @@
       </w:r>
     </w:p>
   </w:comment>
-  <w:comment w:id="34" w:author="Magnus Hagdorn" w:date="2011-09-13T17:07:00Z" w:initials="MH">
+  <w:comment w:id="55" w:author="Magnus Hagdorn" w:date="2011-09-14T06:38:00Z" w:initials="MH">
     <w:p>
       <w:pPr>
         <w:pStyle w:val="CommentText"/>
@@ -4365,7 +5706,23 @@
       </w:r>
     </w:p>
   </w:comment>
-  <w:comment w:id="36" w:author="Nick Hulton" w:date="2011-09-06T13:44:00Z" w:initials="nrjh">
+  <w:comment w:id="56" w:author="William Lipscomb" w:date="2011-09-14T06:46:00Z" w:initials="WL">
+    <w:p>
+      <w:pPr>
+        <w:pStyle w:val="CommentText"/>
+      </w:pPr>
+      <w:r>
+        <w:rPr>
+          <w:rStyle w:val="CommentReference"/>
+        </w:rPr>
+        <w:annotationRef/>
+      </w:r>
+      <w:r>
+        <w:t xml:space="preserve">I agree with Magnus.  This is how CESM generally operates. </w:t>
+      </w:r>
+    </w:p>
+  </w:comment>
+  <w:comment w:id="71" w:author="Nick Hulton" w:date="2011-09-14T06:38:00Z" w:initials="nrjh">
     <w:p>
       <w:pPr>
         <w:pStyle w:val="CommentText"/>
@@ -4382,7 +5739,7 @@
       </w:r>
     </w:p>
   </w:comment>
-  <w:comment w:id="39" w:author="Nick Hulton" w:date="2011-09-06T13:47:00Z" w:initials="nrjh">
+  <w:comment w:id="79" w:author="Nick Hulton" w:date="2011-09-14T06:38:00Z" w:initials="nrjh">
     <w:p>
       <w:pPr>
         <w:pStyle w:val="CommentText"/>
@@ -4403,7 +5760,7 @@
 </file>
 
 <file path=word/endnotes.xml><?xml version="1.0" encoding="utf-8"?>
-<w:endnotes xmlns:ve="http://schemas.openxmlformats.org/markup-compatibility/2006" xmlns:o="urn:schemas-microsoft-com:office:office" xmlns:r="http://schemas.openxmlformats.org/officeDocument/2006/relationships" xmlns:m="http://schemas.openxmlformats.org/officeDocument/2006/math" xmlns:v="urn:schemas-microsoft-com:vml" xmlns:wp="http://schemas.openxmlformats.org/drawingml/2006/wordprocessingDrawing" xmlns:w10="urn:schemas-microsoft-com:office:word" xmlns:w="http://schemas.openxmlformats.org/wordprocessingml/2006/main" xmlns:wne="http://schemas.microsoft.com/office/word/2006/wordml">
+<w:endnotes xmlns:mo="http://schemas.microsoft.com/office/mac/office/2008/main" xmlns:ve="http://schemas.openxmlformats.org/markup-compatibility/2006" xmlns:mv="urn:schemas-microsoft-com:mac:vml" xmlns:o="urn:schemas-microsoft-com:office:office" xmlns:r="http://schemas.openxmlformats.org/officeDocument/2006/relationships" xmlns:m="http://schemas.openxmlformats.org/officeDocument/2006/math" xmlns:v="urn:schemas-microsoft-com:vml" xmlns:wp="http://schemas.openxmlformats.org/drawingml/2006/wordprocessingDrawing" xmlns:w10="urn:schemas-microsoft-com:office:word" xmlns:w="http://schemas.openxmlformats.org/wordprocessingml/2006/main" xmlns:wne="http://schemas.microsoft.com/office/word/2006/wordml">
   <w:endnote w:type="separator" w:id="-1">
     <w:p>
       <w:pPr>
@@ -4428,7 +5785,7 @@
 </file>
 
 <file path=word/footnotes.xml><?xml version="1.0" encoding="utf-8"?>
-<w:footnotes xmlns:ve="http://schemas.openxmlformats.org/markup-compatibility/2006" xmlns:o="urn:schemas-microsoft-com:office:office" xmlns:r="http://schemas.openxmlformats.org/officeDocument/2006/relationships" xmlns:m="http://schemas.openxmlformats.org/officeDocument/2006/math" xmlns:v="urn:schemas-microsoft-com:vml" xmlns:wp="http://schemas.openxmlformats.org/drawingml/2006/wordprocessingDrawing" xmlns:w10="urn:schemas-microsoft-com:office:word" xmlns:w="http://schemas.openxmlformats.org/wordprocessingml/2006/main" xmlns:wne="http://schemas.microsoft.com/office/word/2006/wordml">
+<w:footnotes xmlns:mo="http://schemas.microsoft.com/office/mac/office/2008/main" xmlns:ve="http://schemas.openxmlformats.org/markup-compatibility/2006" xmlns:mv="urn:schemas-microsoft-com:mac:vml" xmlns:o="urn:schemas-microsoft-com:office:office" xmlns:r="http://schemas.openxmlformats.org/officeDocument/2006/relationships" xmlns:m="http://schemas.openxmlformats.org/officeDocument/2006/math" xmlns:v="urn:schemas-microsoft-com:vml" xmlns:wp="http://schemas.openxmlformats.org/drawingml/2006/wordprocessingDrawing" xmlns:w10="urn:schemas-microsoft-com:office:word" xmlns:w="http://schemas.openxmlformats.org/wordprocessingml/2006/main" xmlns:wne="http://schemas.microsoft.com/office/word/2006/wordml">
   <w:footnote w:type="separator" w:id="-1">
     <w:p>
       <w:pPr>
@@ -4610,7 +5967,7 @@
 </file>
 
 <file path=word/numbering.xml><?xml version="1.0" encoding="utf-8"?>
-<w:numbering xmlns:ve="http://schemas.openxmlformats.org/markup-compatibility/2006" xmlns:o="urn:schemas-microsoft-com:office:office" xmlns:r="http://schemas.openxmlformats.org/officeDocument/2006/relationships" xmlns:m="http://schemas.openxmlformats.org/officeDocument/2006/math" xmlns:v="urn:schemas-microsoft-com:vml" xmlns:wp="http://schemas.openxmlformats.org/drawingml/2006/wordprocessingDrawing" xmlns:w10="urn:schemas-microsoft-com:office:word" xmlns:w="http://schemas.openxmlformats.org/wordprocessingml/2006/main" xmlns:wne="http://schemas.microsoft.com/office/word/2006/wordml">
+<w:numbering xmlns:mo="http://schemas.microsoft.com/office/mac/office/2008/main" xmlns:ve="http://schemas.openxmlformats.org/markup-compatibility/2006" xmlns:mv="urn:schemas-microsoft-com:mac:vml" xmlns:o="urn:schemas-microsoft-com:office:office" xmlns:r="http://schemas.openxmlformats.org/officeDocument/2006/relationships" xmlns:m="http://schemas.openxmlformats.org/officeDocument/2006/math" xmlns:v="urn:schemas-microsoft-com:vml" xmlns:wp="http://schemas.openxmlformats.org/drawingml/2006/wordprocessingDrawing" xmlns:w10="urn:schemas-microsoft-com:office:word" xmlns:w="http://schemas.openxmlformats.org/wordprocessingml/2006/main" xmlns:wne="http://schemas.microsoft.com/office/word/2006/wordml">
   <w:abstractNum w:abstractNumId="0">
     <w:nsid w:val="0C9D229D"/>
     <w:multiLevelType w:val="hybridMultilevel"/>
@@ -7012,7 +8369,7 @@
     </w:rPrDefault>
     <w:pPrDefault/>
   </w:docDefaults>
-  <w:latentStyles w:defLockedState="0" w:defUIPriority="99" w:defSemiHidden="1" w:defUnhideWhenUsed="1" w:defQFormat="0" w:count="267">
+  <w:latentStyles w:defLockedState="0" w:defUIPriority="99" w:defSemiHidden="1" w:defUnhideWhenUsed="1" w:defQFormat="0" w:count="276">
     <w:lsdException w:name="Normal" w:locked="1" w:semiHidden="0" w:uiPriority="0" w:unhideWhenUsed="0" w:qFormat="1"/>
     <w:lsdException w:name="heading 1" w:locked="1" w:semiHidden="0" w:uiPriority="0" w:unhideWhenUsed="0" w:qFormat="1"/>
     <w:lsdException w:name="heading 2" w:locked="1" w:semiHidden="0" w:uiPriority="0" w:unhideWhenUsed="0" w:qFormat="1"/>
@@ -7269,12 +8626,11 @@
   </w:style>
   <w:style w:type="character" w:default="1" w:styleId="DefaultParagraphFont">
     <w:name w:val="Default Paragraph Font"/>
-    <w:uiPriority w:val="99"/>
     <w:semiHidden/>
+    <w:unhideWhenUsed/>
   </w:style>
   <w:style w:type="table" w:default="1" w:styleId="TableNormal">
     <w:name w:val="Normal Table"/>
-    <w:uiPriority w:val="99"/>
     <w:semiHidden/>
     <w:unhideWhenUsed/>
     <w:qFormat/>
@@ -7290,7 +8646,6 @@
   </w:style>
   <w:style w:type="numbering" w:default="1" w:styleId="NoList">
     <w:name w:val="No List"/>
-    <w:uiPriority w:val="99"/>
     <w:semiHidden/>
     <w:unhideWhenUsed/>
   </w:style>
@@ -7584,6 +8939,7 @@
     <w:uiPriority w:val="99"/>
     <w:semiHidden/>
     <w:locked/>
+    <w:rsid w:val="002D2CEF"/>
     <w:rPr>
       <w:rFonts w:ascii="Arial" w:hAnsi="Arial" w:cs="Arial"/>
       <w:sz w:val="20"/>
@@ -7611,6 +8967,7 @@
     <w:uiPriority w:val="99"/>
     <w:semiHidden/>
     <w:locked/>
+    <w:rsid w:val="002D2CEF"/>
     <w:rPr>
       <w:rFonts w:ascii="Times New Roman" w:hAnsi="Times New Roman" w:cs="Times New Roman"/>
       <w:sz w:val="2"/>
@@ -7659,6 +9016,7 @@
     <w:link w:val="Title"/>
     <w:uiPriority w:val="99"/>
     <w:locked/>
+    <w:rsid w:val="002D2CEF"/>
     <w:rPr>
       <w:rFonts w:ascii="Cambria" w:hAnsi="Cambria" w:cs="Times New Roman"/>
       <w:b/>
@@ -7691,6 +9049,7 @@
     <w:link w:val="Subtitle"/>
     <w:uiPriority w:val="99"/>
     <w:locked/>
+    <w:rsid w:val="002D2CEF"/>
     <w:rPr>
       <w:rFonts w:ascii="Cambria" w:hAnsi="Cambria" w:cs="Times New Roman"/>
       <w:sz w:val="24"/>
@@ -7713,6 +9072,7 @@
     <w:uiPriority w:val="99"/>
     <w:semiHidden/>
     <w:locked/>
+    <w:rsid w:val="002D2CEF"/>
     <w:rPr>
       <w:rFonts w:ascii="Arial" w:hAnsi="Arial" w:cs="Arial"/>
       <w:sz w:val="20"/>
@@ -7735,6 +9095,7 @@
     <w:uiPriority w:val="99"/>
     <w:semiHidden/>
     <w:locked/>
+    <w:rsid w:val="002D2CEF"/>
     <w:rPr>
       <w:rFonts w:ascii="Arial" w:hAnsi="Arial" w:cs="Arial"/>
       <w:sz w:val="20"/>
@@ -7794,6 +9155,7 @@
     <w:uiPriority w:val="99"/>
     <w:semiHidden/>
     <w:locked/>
+    <w:rsid w:val="002D2CEF"/>
     <w:rPr>
       <w:rFonts w:ascii="Courier New" w:hAnsi="Courier New" w:cs="Courier New"/>
       <w:sz w:val="20"/>
@@ -7821,6 +9183,7 @@
     <w:uiPriority w:val="99"/>
     <w:semiHidden/>
     <w:locked/>
+    <w:rsid w:val="002D2CEF"/>
     <w:rPr>
       <w:b/>
       <w:bCs/>

</xml_diff>